<commit_message>
feature construction finished, see report-v1102
</commit_message>
<xml_diff>
--- a/Report-v1102.docx
+++ b/Report-v1102.docx
@@ -299,7 +299,57 @@
         <w:rPr>
           <w:lang w:eastAsia="zh-CN"/>
         </w:rPr>
-        <w:t xml:space="preserve"> The features used in our study are listed as follows.</w:t>
+        <w:t xml:space="preserve"> The features used in our study are listed </w:t>
+      </w:r>
+      <w:r>
+        <w:rPr>
+          <w:lang w:eastAsia="zh-CN"/>
+        </w:rPr>
+        <w:t xml:space="preserve">in </w:t>
+      </w:r>
+      <w:r>
+        <w:rPr>
+          <w:lang w:eastAsia="zh-CN"/>
+        </w:rPr>
+        <w:fldChar w:fldCharType="begin"/>
+      </w:r>
+      <w:r>
+        <w:rPr>
+          <w:lang w:eastAsia="zh-CN"/>
+        </w:rPr>
+        <w:instrText xml:space="preserve"> REF _Ref308086596 \h </w:instrText>
+      </w:r>
+      <w:r>
+        <w:rPr>
+          <w:lang w:eastAsia="zh-CN"/>
+        </w:rPr>
+      </w:r>
+      <w:r>
+        <w:rPr>
+          <w:lang w:eastAsia="zh-CN"/>
+        </w:rPr>
+        <w:fldChar w:fldCharType="separate"/>
+      </w:r>
+      <w:r>
+        <w:t xml:space="preserve">Table </w:t>
+      </w:r>
+      <w:r>
+        <w:rPr>
+          <w:noProof/>
+        </w:rPr>
+        <w:t>1</w:t>
+      </w:r>
+      <w:r>
+        <w:rPr>
+          <w:lang w:eastAsia="zh-CN"/>
+        </w:rPr>
+        <w:fldChar w:fldCharType="end"/>
+      </w:r>
+      <w:r>
+        <w:rPr>
+          <w:lang w:eastAsia="zh-CN"/>
+        </w:rPr>
+        <w:t>.</w:t>
       </w:r>
       <w:r>
         <w:rPr>
@@ -350,256 +400,530 @@
     </w:p>
     <w:p>
       <w:pPr>
-        <w:pStyle w:val="ListParagraph"/>
-        <w:numPr>
-          <w:ilvl w:val="0"/>
-          <w:numId w:val="5"/>
-        </w:numPr>
-        <w:rPr>
-          <w:lang w:eastAsia="zh-CN"/>
-        </w:rPr>
-      </w:pPr>
-      <w:r>
-        <w:rPr>
-          <w:lang w:eastAsia="zh-CN"/>
-        </w:rPr>
-        <w:t>TFIDF</w:t>
-      </w:r>
-    </w:p>
-    <w:p>
-      <w:pPr>
-        <w:pStyle w:val="ListParagraph"/>
-        <w:numPr>
-          <w:ilvl w:val="0"/>
-          <w:numId w:val="5"/>
-        </w:numPr>
-        <w:rPr>
-          <w:lang w:eastAsia="zh-CN"/>
-        </w:rPr>
-      </w:pPr>
-      <w:r>
-        <w:rPr>
-          <w:lang w:eastAsia="zh-CN"/>
-        </w:rPr>
-        <w:t>3~5-gram normalized by TFIDF</w:t>
-      </w:r>
-    </w:p>
-    <w:p>
-      <w:pPr>
-        <w:pStyle w:val="ListParagraph"/>
-        <w:numPr>
-          <w:ilvl w:val="0"/>
-          <w:numId w:val="5"/>
-        </w:numPr>
-        <w:rPr>
-          <w:lang w:eastAsia="zh-CN"/>
-        </w:rPr>
-      </w:pPr>
-      <w:r>
-        <w:rPr>
-          <w:lang w:eastAsia="zh-CN"/>
-        </w:rPr>
-        <w:t xml:space="preserve">Average length of sentences in the text; </w:t>
-      </w:r>
-    </w:p>
-    <w:p>
-      <w:pPr>
-        <w:pStyle w:val="ListParagraph"/>
-        <w:numPr>
-          <w:ilvl w:val="0"/>
-          <w:numId w:val="5"/>
-        </w:numPr>
-        <w:rPr>
-          <w:lang w:eastAsia="zh-CN"/>
-        </w:rPr>
-      </w:pPr>
-      <w:r>
-        <w:rPr>
-          <w:lang w:eastAsia="zh-CN"/>
-        </w:rPr>
-        <w:t>Hapax Legomena</w:t>
-      </w:r>
-      <w:r>
-        <w:rPr>
-          <w:lang w:eastAsia="zh-CN"/>
-        </w:rPr>
-        <w:t xml:space="preserve">, </w:t>
-      </w:r>
-      <w:r>
-        <w:rPr>
-          <w:lang w:eastAsia="zh-CN"/>
-        </w:rPr>
-        <w:t xml:space="preserve">number of words that occur exactly once; </w:t>
-      </w:r>
-    </w:p>
-    <w:p>
-      <w:pPr>
-        <w:pStyle w:val="ListParagraph"/>
-        <w:numPr>
-          <w:ilvl w:val="0"/>
-          <w:numId w:val="5"/>
-        </w:numPr>
-        <w:rPr>
-          <w:lang w:eastAsia="zh-CN"/>
-        </w:rPr>
-      </w:pPr>
-      <w:r>
-        <w:rPr>
-          <w:lang w:eastAsia="zh-CN"/>
-        </w:rPr>
-        <w:t xml:space="preserve">Dis Legomena, Number of words that occur exactly twice; </w:t>
-      </w:r>
-    </w:p>
-    <w:p>
-      <w:pPr>
-        <w:pStyle w:val="ListParagraph"/>
-        <w:numPr>
-          <w:ilvl w:val="0"/>
-          <w:numId w:val="5"/>
-        </w:numPr>
-        <w:rPr>
-          <w:lang w:eastAsia="zh-CN"/>
-        </w:rPr>
-      </w:pPr>
-      <w:r>
-        <w:rPr>
-          <w:lang w:eastAsia="zh-CN"/>
-        </w:rPr>
-        <w:t>N</w:t>
-      </w:r>
-      <w:r>
-        <w:rPr>
-          <w:lang w:eastAsia="zh-CN"/>
-        </w:rPr>
-        <w:t xml:space="preserve">umber of unique words; </w:t>
-      </w:r>
-    </w:p>
-    <w:p>
-      <w:pPr>
-        <w:pStyle w:val="ListParagraph"/>
-        <w:numPr>
-          <w:ilvl w:val="0"/>
-          <w:numId w:val="5"/>
-        </w:numPr>
-        <w:rPr>
-          <w:lang w:eastAsia="zh-CN"/>
-        </w:rPr>
-      </w:pPr>
-      <w:r>
-        <w:rPr>
-          <w:lang w:eastAsia="zh-CN"/>
-        </w:rPr>
-        <w:t xml:space="preserve">Number of nominative pronouns; </w:t>
-      </w:r>
-    </w:p>
-    <w:p>
-      <w:pPr>
-        <w:pStyle w:val="ListParagraph"/>
-        <w:numPr>
-          <w:ilvl w:val="0"/>
-          <w:numId w:val="5"/>
-        </w:numPr>
-        <w:rPr>
-          <w:lang w:eastAsia="zh-CN"/>
-        </w:rPr>
-      </w:pPr>
-      <w:r>
-        <w:rPr>
-          <w:lang w:eastAsia="zh-CN"/>
-        </w:rPr>
-        <w:t xml:space="preserve">Number of conjunctions; </w:t>
-      </w:r>
-    </w:p>
-    <w:p>
-      <w:pPr>
-        <w:pStyle w:val="ListParagraph"/>
-        <w:numPr>
-          <w:ilvl w:val="0"/>
-          <w:numId w:val="5"/>
-        </w:numPr>
-        <w:rPr>
-          <w:lang w:eastAsia="zh-CN"/>
-        </w:rPr>
-      </w:pPr>
-      <w:r>
-        <w:rPr>
-          <w:lang w:eastAsia="zh-CN"/>
-        </w:rPr>
-        <w:t xml:space="preserve">Number of commas; </w:t>
-      </w:r>
-    </w:p>
-    <w:p>
-      <w:pPr>
-        <w:pStyle w:val="ListParagraph"/>
-        <w:numPr>
-          <w:ilvl w:val="0"/>
-          <w:numId w:val="5"/>
-        </w:numPr>
-        <w:rPr>
-          <w:lang w:eastAsia="zh-CN"/>
-        </w:rPr>
-      </w:pPr>
-      <w:r>
-        <w:rPr>
-          <w:lang w:eastAsia="zh-CN"/>
-        </w:rPr>
-        <w:t xml:space="preserve">Number of periods; </w:t>
-      </w:r>
-    </w:p>
-    <w:p>
-      <w:pPr>
-        <w:pStyle w:val="ListParagraph"/>
-        <w:numPr>
-          <w:ilvl w:val="0"/>
-          <w:numId w:val="5"/>
-        </w:numPr>
-        <w:rPr>
-          <w:lang w:eastAsia="zh-CN"/>
-        </w:rPr>
-      </w:pPr>
-      <w:r>
-        <w:rPr>
-          <w:lang w:eastAsia="zh-CN"/>
-        </w:rPr>
-        <w:t xml:space="preserve">Number of “a”, “an”, “the”; </w:t>
-      </w:r>
-    </w:p>
-    <w:p>
-      <w:pPr>
-        <w:pStyle w:val="ListParagraph"/>
-        <w:numPr>
-          <w:ilvl w:val="0"/>
-          <w:numId w:val="5"/>
-        </w:numPr>
-        <w:rPr>
-          <w:lang w:eastAsia="zh-CN"/>
-        </w:rPr>
-      </w:pPr>
-      <w:r>
-        <w:rPr>
-          <w:lang w:eastAsia="zh-CN"/>
-        </w:rPr>
-        <w:lastRenderedPageBreak/>
-        <w:t xml:space="preserve">Number of “in”, “on”, “to”, “of”; </w:t>
-      </w:r>
-    </w:p>
-    <w:p>
-      <w:pPr>
-        <w:pStyle w:val="ListParagraph"/>
-        <w:numPr>
-          <w:ilvl w:val="0"/>
-          <w:numId w:val="5"/>
-        </w:numPr>
-        <w:rPr>
-          <w:lang w:eastAsia="zh-CN"/>
-        </w:rPr>
-      </w:pPr>
-      <w:r>
-        <w:rPr>
-          <w:lang w:eastAsia="zh-CN"/>
-        </w:rPr>
-        <w:t>Number of “is”, “are”, “was”, “were”.</w:t>
-      </w:r>
+        <w:pStyle w:val="Caption"/>
+        <w:jc w:val="left"/>
+        <w:rPr>
+          <w:lang w:eastAsia="zh-CN"/>
+        </w:rPr>
+      </w:pPr>
+      <w:bookmarkStart w:id="0" w:name="_Ref308086596"/>
+      <w:r>
+        <w:t xml:space="preserve">Table </w:t>
+      </w:r>
+      <w:fldSimple w:instr=" SEQ Table \* ARABIC ">
+        <w:r>
+          <w:rPr>
+            <w:noProof/>
+          </w:rPr>
+          <w:t>1</w:t>
+        </w:r>
+      </w:fldSimple>
+      <w:bookmarkEnd w:id="0"/>
+      <w:r>
+        <w:t xml:space="preserve"> List of features</w:t>
+      </w:r>
+    </w:p>
+    <w:tbl>
+      <w:tblPr>
+        <w:tblStyle w:val="LightShading"/>
+        <w:tblW w:w="0" w:type="auto"/>
+        <w:tblBorders>
+          <w:top w:val="single" w:sz="4" w:space="0" w:color="auto"/>
+          <w:left w:val="single" w:sz="4" w:space="0" w:color="auto"/>
+          <w:bottom w:val="single" w:sz="4" w:space="0" w:color="auto"/>
+          <w:right w:val="single" w:sz="4" w:space="0" w:color="auto"/>
+        </w:tblBorders>
+        <w:tblLook w:val="04A0" w:firstRow="1" w:lastRow="0" w:firstColumn="1" w:lastColumn="0" w:noHBand="0" w:noVBand="1"/>
+      </w:tblPr>
+      <w:tblGrid>
+        <w:gridCol w:w="5238"/>
+        <w:gridCol w:w="4590"/>
+      </w:tblGrid>
+      <w:tr>
+        <w:trPr>
+          <w:cnfStyle w:val="100000000000" w:firstRow="1" w:lastRow="0" w:firstColumn="0" w:lastColumn="0" w:oddVBand="0" w:evenVBand="0" w:oddHBand="0" w:evenHBand="0" w:firstRowFirstColumn="0" w:firstRowLastColumn="0" w:lastRowFirstColumn="0" w:lastRowLastColumn="0"/>
+        </w:trPr>
+        <w:tc>
+          <w:tcPr>
+            <w:cnfStyle w:val="001000000000" w:firstRow="0" w:lastRow="0" w:firstColumn="1" w:lastColumn="0" w:oddVBand="0" w:evenVBand="0" w:oddHBand="0" w:evenHBand="0" w:firstRowFirstColumn="0" w:firstRowLastColumn="0" w:lastRowFirstColumn="0" w:lastRowLastColumn="0"/>
+            <w:tcW w:w="5238" w:type="dxa"/>
+            <w:tcBorders>
+              <w:top w:val="none" w:sz="0" w:space="0" w:color="auto"/>
+              <w:left w:val="none" w:sz="0" w:space="0" w:color="auto"/>
+              <w:bottom w:val="none" w:sz="0" w:space="0" w:color="auto"/>
+              <w:right w:val="none" w:sz="0" w:space="0" w:color="auto"/>
+            </w:tcBorders>
+            <w:vAlign w:val="center"/>
+          </w:tcPr>
+          <w:p>
+            <w:pPr>
+              <w:pStyle w:val="ListParagraph"/>
+              <w:numPr>
+                <w:ilvl w:val="0"/>
+                <w:numId w:val="5"/>
+              </w:numPr>
+              <w:rPr>
+                <w:b w:val="0"/>
+                <w:lang w:eastAsia="zh-CN"/>
+              </w:rPr>
+            </w:pPr>
+            <w:r>
+              <w:rPr>
+                <w:b w:val="0"/>
+                <w:lang w:eastAsia="zh-CN"/>
+              </w:rPr>
+              <w:t>TFIDF</w:t>
+            </w:r>
+          </w:p>
+          <w:p>
+            <w:pPr>
+              <w:pStyle w:val="ListParagraph"/>
+              <w:numPr>
+                <w:ilvl w:val="0"/>
+                <w:numId w:val="5"/>
+              </w:numPr>
+              <w:rPr>
+                <w:b w:val="0"/>
+                <w:lang w:eastAsia="zh-CN"/>
+              </w:rPr>
+            </w:pPr>
+            <w:r>
+              <w:rPr>
+                <w:b w:val="0"/>
+                <w:lang w:eastAsia="zh-CN"/>
+              </w:rPr>
+              <w:t>3~5-gram normalized by TFIDF</w:t>
+            </w:r>
+          </w:p>
+          <w:p>
+            <w:pPr>
+              <w:pStyle w:val="ListParagraph"/>
+              <w:numPr>
+                <w:ilvl w:val="0"/>
+                <w:numId w:val="5"/>
+              </w:numPr>
+              <w:rPr>
+                <w:b w:val="0"/>
+                <w:lang w:eastAsia="zh-CN"/>
+              </w:rPr>
+            </w:pPr>
+            <w:r>
+              <w:rPr>
+                <w:b w:val="0"/>
+                <w:lang w:eastAsia="zh-CN"/>
+              </w:rPr>
+              <w:t xml:space="preserve">Average length of sentences in the text; </w:t>
+            </w:r>
+          </w:p>
+          <w:p>
+            <w:pPr>
+              <w:pStyle w:val="ListParagraph"/>
+              <w:numPr>
+                <w:ilvl w:val="0"/>
+                <w:numId w:val="5"/>
+              </w:numPr>
+              <w:rPr>
+                <w:b w:val="0"/>
+                <w:lang w:eastAsia="zh-CN"/>
+              </w:rPr>
+            </w:pPr>
+            <w:r>
+              <w:rPr>
+                <w:b w:val="0"/>
+                <w:lang w:eastAsia="zh-CN"/>
+              </w:rPr>
+              <w:t>Hapax Legomena</w:t>
+            </w:r>
+            <w:r>
+              <w:rPr>
+                <w:b w:val="0"/>
+                <w:lang w:eastAsia="zh-CN"/>
+              </w:rPr>
+              <w:t xml:space="preserve"> </w:t>
+            </w:r>
+            <w:r>
+              <w:rPr>
+                <w:b w:val="0"/>
+                <w:lang w:eastAsia="zh-CN"/>
+              </w:rPr>
+              <w:br/>
+              <w:t>(</w:t>
+            </w:r>
+            <w:r>
+              <w:rPr>
+                <w:b w:val="0"/>
+                <w:lang w:eastAsia="zh-CN"/>
+              </w:rPr>
+              <w:t>number of words that occur exactly once</w:t>
+            </w:r>
+            <w:r>
+              <w:rPr>
+                <w:b w:val="0"/>
+                <w:lang w:eastAsia="zh-CN"/>
+              </w:rPr>
+              <w:t>)</w:t>
+            </w:r>
+            <w:r>
+              <w:rPr>
+                <w:b w:val="0"/>
+                <w:lang w:eastAsia="zh-CN"/>
+              </w:rPr>
+              <w:t xml:space="preserve">; </w:t>
+            </w:r>
+          </w:p>
+          <w:p>
+            <w:pPr>
+              <w:pStyle w:val="ListParagraph"/>
+              <w:numPr>
+                <w:ilvl w:val="0"/>
+                <w:numId w:val="5"/>
+              </w:numPr>
+              <w:rPr>
+                <w:b w:val="0"/>
+                <w:lang w:eastAsia="zh-CN"/>
+              </w:rPr>
+            </w:pPr>
+            <w:r>
+              <w:rPr>
+                <w:b w:val="0"/>
+                <w:lang w:eastAsia="zh-CN"/>
+              </w:rPr>
+              <w:t>Dis Legomena</w:t>
+            </w:r>
+            <w:r>
+              <w:rPr>
+                <w:b w:val="0"/>
+                <w:lang w:eastAsia="zh-CN"/>
+              </w:rPr>
+              <w:t xml:space="preserve"> </w:t>
+            </w:r>
+            <w:r>
+              <w:rPr>
+                <w:b w:val="0"/>
+                <w:lang w:eastAsia="zh-CN"/>
+              </w:rPr>
+              <w:br/>
+              <w:t>(</w:t>
+            </w:r>
+            <w:r>
+              <w:rPr>
+                <w:b w:val="0"/>
+                <w:lang w:eastAsia="zh-CN"/>
+              </w:rPr>
+              <w:t>Number of words that occur exactly twice</w:t>
+            </w:r>
+            <w:r>
+              <w:rPr>
+                <w:b w:val="0"/>
+                <w:lang w:eastAsia="zh-CN"/>
+              </w:rPr>
+              <w:t>)</w:t>
+            </w:r>
+            <w:r>
+              <w:rPr>
+                <w:b w:val="0"/>
+                <w:lang w:eastAsia="zh-CN"/>
+              </w:rPr>
+              <w:t xml:space="preserve"> </w:t>
+            </w:r>
+          </w:p>
+          <w:p>
+            <w:pPr>
+              <w:pStyle w:val="ListParagraph"/>
+              <w:numPr>
+                <w:ilvl w:val="0"/>
+                <w:numId w:val="5"/>
+              </w:numPr>
+              <w:rPr>
+                <w:b w:val="0"/>
+                <w:lang w:eastAsia="zh-CN"/>
+              </w:rPr>
+            </w:pPr>
+            <w:r>
+              <w:rPr>
+                <w:b w:val="0"/>
+                <w:lang w:eastAsia="zh-CN"/>
+              </w:rPr>
+              <w:t xml:space="preserve">Number of unique words; </w:t>
+            </w:r>
+          </w:p>
+        </w:tc>
+        <w:tc>
+          <w:tcPr>
+            <w:tcW w:w="4590" w:type="dxa"/>
+            <w:tcBorders>
+              <w:top w:val="none" w:sz="0" w:space="0" w:color="auto"/>
+              <w:left w:val="none" w:sz="0" w:space="0" w:color="auto"/>
+              <w:bottom w:val="none" w:sz="0" w:space="0" w:color="auto"/>
+              <w:right w:val="none" w:sz="0" w:space="0" w:color="auto"/>
+            </w:tcBorders>
+            <w:vAlign w:val="center"/>
+          </w:tcPr>
+          <w:p>
+            <w:pPr>
+              <w:pStyle w:val="ListParagraph"/>
+              <w:numPr>
+                <w:ilvl w:val="0"/>
+                <w:numId w:val="5"/>
+              </w:numPr>
+              <w:spacing w:line="312" w:lineRule="auto"/>
+              <w:cnfStyle w:val="100000000000" w:firstRow="1" w:lastRow="0" w:firstColumn="0" w:lastColumn="0" w:oddVBand="0" w:evenVBand="0" w:oddHBand="0" w:evenHBand="0" w:firstRowFirstColumn="0" w:firstRowLastColumn="0" w:lastRowFirstColumn="0" w:lastRowLastColumn="0"/>
+              <w:rPr>
+                <w:b w:val="0"/>
+                <w:lang w:eastAsia="zh-CN"/>
+              </w:rPr>
+            </w:pPr>
+            <w:r>
+              <w:rPr>
+                <w:b w:val="0"/>
+                <w:lang w:eastAsia="zh-CN"/>
+              </w:rPr>
+              <w:t xml:space="preserve">Number of nominative pronouns; </w:t>
+            </w:r>
+          </w:p>
+          <w:p>
+            <w:pPr>
+              <w:pStyle w:val="ListParagraph"/>
+              <w:numPr>
+                <w:ilvl w:val="0"/>
+                <w:numId w:val="5"/>
+              </w:numPr>
+              <w:spacing w:line="312" w:lineRule="auto"/>
+              <w:cnfStyle w:val="100000000000" w:firstRow="1" w:lastRow="0" w:firstColumn="0" w:lastColumn="0" w:oddVBand="0" w:evenVBand="0" w:oddHBand="0" w:evenHBand="0" w:firstRowFirstColumn="0" w:firstRowLastColumn="0" w:lastRowFirstColumn="0" w:lastRowLastColumn="0"/>
+              <w:rPr>
+                <w:b w:val="0"/>
+                <w:lang w:eastAsia="zh-CN"/>
+              </w:rPr>
+            </w:pPr>
+            <w:r>
+              <w:rPr>
+                <w:b w:val="0"/>
+                <w:lang w:eastAsia="zh-CN"/>
+              </w:rPr>
+              <w:t xml:space="preserve">Number of conjunctions; </w:t>
+            </w:r>
+          </w:p>
+          <w:p>
+            <w:pPr>
+              <w:pStyle w:val="ListParagraph"/>
+              <w:numPr>
+                <w:ilvl w:val="0"/>
+                <w:numId w:val="5"/>
+              </w:numPr>
+              <w:spacing w:line="312" w:lineRule="auto"/>
+              <w:cnfStyle w:val="100000000000" w:firstRow="1" w:lastRow="0" w:firstColumn="0" w:lastColumn="0" w:oddVBand="0" w:evenVBand="0" w:oddHBand="0" w:evenHBand="0" w:firstRowFirstColumn="0" w:firstRowLastColumn="0" w:lastRowFirstColumn="0" w:lastRowLastColumn="0"/>
+              <w:rPr>
+                <w:b w:val="0"/>
+                <w:lang w:eastAsia="zh-CN"/>
+              </w:rPr>
+            </w:pPr>
+            <w:r>
+              <w:rPr>
+                <w:b w:val="0"/>
+                <w:lang w:eastAsia="zh-CN"/>
+              </w:rPr>
+              <w:t xml:space="preserve">Number of commas; </w:t>
+            </w:r>
+          </w:p>
+          <w:p>
+            <w:pPr>
+              <w:pStyle w:val="ListParagraph"/>
+              <w:numPr>
+                <w:ilvl w:val="0"/>
+                <w:numId w:val="5"/>
+              </w:numPr>
+              <w:spacing w:line="312" w:lineRule="auto"/>
+              <w:cnfStyle w:val="100000000000" w:firstRow="1" w:lastRow="0" w:firstColumn="0" w:lastColumn="0" w:oddVBand="0" w:evenVBand="0" w:oddHBand="0" w:evenHBand="0" w:firstRowFirstColumn="0" w:firstRowLastColumn="0" w:lastRowFirstColumn="0" w:lastRowLastColumn="0"/>
+              <w:rPr>
+                <w:b w:val="0"/>
+                <w:lang w:eastAsia="zh-CN"/>
+              </w:rPr>
+            </w:pPr>
+            <w:r>
+              <w:rPr>
+                <w:b w:val="0"/>
+                <w:lang w:eastAsia="zh-CN"/>
+              </w:rPr>
+              <w:t xml:space="preserve">Number of periods; </w:t>
+            </w:r>
+          </w:p>
+          <w:p>
+            <w:pPr>
+              <w:pStyle w:val="ListParagraph"/>
+              <w:numPr>
+                <w:ilvl w:val="0"/>
+                <w:numId w:val="5"/>
+              </w:numPr>
+              <w:spacing w:line="312" w:lineRule="auto"/>
+              <w:cnfStyle w:val="100000000000" w:firstRow="1" w:lastRow="0" w:firstColumn="0" w:lastColumn="0" w:oddVBand="0" w:evenVBand="0" w:oddHBand="0" w:evenHBand="0" w:firstRowFirstColumn="0" w:firstRowLastColumn="0" w:lastRowFirstColumn="0" w:lastRowLastColumn="0"/>
+              <w:rPr>
+                <w:b w:val="0"/>
+                <w:lang w:eastAsia="zh-CN"/>
+              </w:rPr>
+            </w:pPr>
+            <w:r>
+              <w:rPr>
+                <w:b w:val="0"/>
+                <w:lang w:eastAsia="zh-CN"/>
+              </w:rPr>
+              <w:t xml:space="preserve">Number of “a”, “an”, “the”; </w:t>
+            </w:r>
+          </w:p>
+          <w:p>
+            <w:pPr>
+              <w:pStyle w:val="ListParagraph"/>
+              <w:numPr>
+                <w:ilvl w:val="0"/>
+                <w:numId w:val="5"/>
+              </w:numPr>
+              <w:spacing w:line="312" w:lineRule="auto"/>
+              <w:cnfStyle w:val="100000000000" w:firstRow="1" w:lastRow="0" w:firstColumn="0" w:lastColumn="0" w:oddVBand="0" w:evenVBand="0" w:oddHBand="0" w:evenHBand="0" w:firstRowFirstColumn="0" w:firstRowLastColumn="0" w:lastRowFirstColumn="0" w:lastRowLastColumn="0"/>
+              <w:rPr>
+                <w:b w:val="0"/>
+                <w:lang w:eastAsia="zh-CN"/>
+              </w:rPr>
+            </w:pPr>
+            <w:r>
+              <w:rPr>
+                <w:b w:val="0"/>
+                <w:lang w:eastAsia="zh-CN"/>
+              </w:rPr>
+              <w:t xml:space="preserve">Number of “in”, “on”, “to”, “of”; </w:t>
+            </w:r>
+          </w:p>
+          <w:p>
+            <w:pPr>
+              <w:pStyle w:val="ListParagraph"/>
+              <w:numPr>
+                <w:ilvl w:val="0"/>
+                <w:numId w:val="5"/>
+              </w:numPr>
+              <w:spacing w:line="312" w:lineRule="auto"/>
+              <w:cnfStyle w:val="100000000000" w:firstRow="1" w:lastRow="0" w:firstColumn="0" w:lastColumn="0" w:oddVBand="0" w:evenVBand="0" w:oddHBand="0" w:evenHBand="0" w:firstRowFirstColumn="0" w:firstRowLastColumn="0" w:lastRowFirstColumn="0" w:lastRowLastColumn="0"/>
+              <w:rPr>
+                <w:b w:val="0"/>
+                <w:lang w:eastAsia="zh-CN"/>
+              </w:rPr>
+            </w:pPr>
+            <w:r>
+              <w:rPr>
+                <w:b w:val="0"/>
+                <w:lang w:eastAsia="zh-CN"/>
+              </w:rPr>
+              <w:t>Number of “is”, “are”, “was”, “were”.</w:t>
+            </w:r>
+          </w:p>
+        </w:tc>
+      </w:tr>
+    </w:tbl>
+    <w:p>
+      <w:pPr>
+        <w:rPr>
+          <w:lang w:eastAsia="zh-CN"/>
+        </w:rPr>
+      </w:pPr>
+    </w:p>
+    <w:p>
+      <w:pPr>
+        <w:rPr>
+          <w:lang w:eastAsia="zh-CN"/>
+        </w:rPr>
+      </w:pPr>
+      <w:r>
+        <w:rPr>
+          <w:lang w:eastAsia="zh-CN"/>
+        </w:rPr>
+        <w:fldChar w:fldCharType="begin"/>
+      </w:r>
+      <w:r>
+        <w:rPr>
+          <w:lang w:eastAsia="zh-CN"/>
+        </w:rPr>
+        <w:instrText xml:space="preserve"> REF _Ref308085576 \h </w:instrText>
+      </w:r>
+      <w:r>
+        <w:rPr>
+          <w:lang w:eastAsia="zh-CN"/>
+        </w:rPr>
+      </w:r>
+      <w:r>
+        <w:rPr>
+          <w:lang w:eastAsia="zh-CN"/>
+        </w:rPr>
+        <w:fldChar w:fldCharType="separate"/>
+      </w:r>
+      <w:r>
+        <w:t xml:space="preserve">Figure </w:t>
+      </w:r>
+      <w:r>
+        <w:rPr>
+          <w:noProof/>
+        </w:rPr>
+        <w:t>1</w:t>
+      </w:r>
+      <w:r>
+        <w:rPr>
+          <w:lang w:eastAsia="zh-CN"/>
+        </w:rPr>
+        <w:fldChar w:fldCharType="end"/>
+      </w:r>
+      <w:r>
+        <w:rPr>
+          <w:lang w:eastAsia="zh-CN"/>
+        </w:rPr>
+        <w:t xml:space="preserve"> shows the scatter matrix plot of all features excluding TFIDF and n-grams. According to </w:t>
+      </w:r>
+      <w:r>
+        <w:rPr>
+          <w:lang w:eastAsia="zh-CN"/>
+        </w:rPr>
+        <w:fldChar w:fldCharType="begin"/>
+      </w:r>
+      <w:r>
+        <w:rPr>
+          <w:lang w:eastAsia="zh-CN"/>
+        </w:rPr>
+        <w:instrText xml:space="preserve"> REF _Ref308085576 \h </w:instrText>
+      </w:r>
+      <w:r>
+        <w:rPr>
+          <w:lang w:eastAsia="zh-CN"/>
+        </w:rPr>
+      </w:r>
+      <w:r>
+        <w:rPr>
+          <w:lang w:eastAsia="zh-CN"/>
+        </w:rPr>
+        <w:fldChar w:fldCharType="separate"/>
+      </w:r>
+      <w:r>
+        <w:t xml:space="preserve">Figure </w:t>
+      </w:r>
+      <w:r>
+        <w:rPr>
+          <w:noProof/>
+        </w:rPr>
+        <w:t>1</w:t>
+      </w:r>
+      <w:r>
+        <w:rPr>
+          <w:lang w:eastAsia="zh-CN"/>
+        </w:rPr>
+        <w:fldChar w:fldCharType="end"/>
+      </w:r>
+      <w:r>
+        <w:rPr>
+          <w:lang w:eastAsia="zh-CN"/>
+        </w:rPr>
+        <w:t>, Hapax Legomena, Dis Legomena and number of unique words are strongly correlated, while others features are relatively independent.</w:t>
+      </w:r>
+    </w:p>
+    <w:p>
+      <w:pPr>
+        <w:rPr>
+          <w:lang w:eastAsia="zh-CN"/>
+        </w:rPr>
+      </w:pPr>
     </w:p>
     <w:p>
       <w:pPr>
@@ -674,7 +998,7 @@
           <w:lang w:eastAsia="zh-CN"/>
         </w:rPr>
       </w:pPr>
-      <w:bookmarkStart w:id="0" w:name="_Ref308085576"/>
+      <w:bookmarkStart w:id="1" w:name="_Ref308085576"/>
       <w:r>
         <w:t xml:space="preserve">Figure </w:t>
       </w:r>
@@ -686,7 +1010,7 @@
           <w:t>1</w:t>
         </w:r>
       </w:fldSimple>
-      <w:bookmarkEnd w:id="0"/>
+      <w:bookmarkEnd w:id="1"/>
       <w:r>
         <w:t xml:space="preserve"> Scatter matrix plot of </w:t>
       </w:r>
@@ -704,13 +1028,79 @@
         <w:rPr>
           <w:lang w:eastAsia="zh-CN"/>
         </w:rPr>
+        <w:t>Do we need to normalize/standardize the feature matrix for clustering and PCA? After so</w:t>
+      </w:r>
+      <w:r>
+        <w:rPr>
+          <w:lang w:eastAsia="zh-CN"/>
+        </w:rPr>
+        <w:t>me research, the answer is yes. In this study, t</w:t>
+      </w:r>
+      <w:r>
+        <w:rPr>
+          <w:lang w:eastAsia="zh-CN"/>
+        </w:rPr>
+        <w:t xml:space="preserve">he average sentence length ranges from 10 to 30, while </w:t>
+      </w:r>
+      <w:r>
+        <w:rPr>
+          <w:lang w:eastAsia="zh-CN"/>
+        </w:rPr>
+        <w:t>other features either</w:t>
+      </w:r>
+      <w:r>
+        <w:rPr>
+          <w:lang w:eastAsia="zh-CN"/>
+        </w:rPr>
+        <w:t xml:space="preserve"> normalized by TFIDF </w:t>
+      </w:r>
+      <w:r>
+        <w:rPr>
+          <w:lang w:eastAsia="zh-CN"/>
+        </w:rPr>
+        <w:t>or by total number of words are way below 0.1</w:t>
+      </w:r>
+      <w:r>
+        <w:rPr>
+          <w:lang w:eastAsia="zh-CN"/>
+        </w:rPr>
+        <w:t xml:space="preserve">. As a result, if </w:t>
+      </w:r>
+      <w:r>
+        <w:rPr>
+          <w:lang w:eastAsia="zh-CN"/>
+        </w:rPr>
+        <w:t>we run clustering</w:t>
+      </w:r>
+      <w:r>
+        <w:rPr>
+          <w:lang w:eastAsia="zh-CN"/>
+        </w:rPr>
+        <w:t xml:space="preserve"> based on Euclidean distance, the feature of sentence length dominates. Acts with </w:t>
+      </w:r>
+      <w:r>
+        <w:rPr>
+          <w:lang w:eastAsia="zh-CN"/>
+        </w:rPr>
+        <w:t>long sentences become outliers and other features hardly play any role.</w:t>
+      </w:r>
+      <w:r>
+        <w:rPr>
+          <w:lang w:eastAsia="zh-CN"/>
+        </w:rPr>
+        <w:t xml:space="preserve"> </w:t>
+      </w:r>
+      <w:r>
+        <w:rPr>
+          <w:lang w:eastAsia="zh-CN"/>
+        </w:rPr>
         <w:fldChar w:fldCharType="begin"/>
       </w:r>
       <w:r>
         <w:rPr>
           <w:lang w:eastAsia="zh-CN"/>
         </w:rPr>
-        <w:instrText xml:space="preserve"> REF _Ref308085576 \h </w:instrText>
+        <w:instrText xml:space="preserve"> REF _Ref308087489 \h </w:instrText>
       </w:r>
       <w:r>
         <w:rPr>
@@ -730,7 +1120,7 @@
         <w:rPr>
           <w:noProof/>
         </w:rPr>
-        <w:t>1</w:t>
+        <w:t>2</w:t>
       </w:r>
       <w:r>
         <w:rPr>
@@ -742,19 +1132,25 @@
         <w:rPr>
           <w:lang w:eastAsia="zh-CN"/>
         </w:rPr>
-        <w:t xml:space="preserve"> shows the scatter matrix plot of all features excluding TFIDF and n-grams.</w:t>
-      </w:r>
-      <w:r>
-        <w:rPr>
-          <w:lang w:eastAsia="zh-CN"/>
-        </w:rPr>
-        <w:t xml:space="preserve"> </w:t>
-      </w:r>
-      <w:r>
-        <w:rPr>
-          <w:lang w:eastAsia="zh-CN"/>
-        </w:rPr>
-        <w:t xml:space="preserve">According to </w:t>
+        <w:t xml:space="preserve"> shows </w:t>
+      </w:r>
+      <w:r>
+        <w:rPr>
+          <w:lang w:eastAsia="zh-CN"/>
+        </w:rPr>
+        <w:t xml:space="preserve">covariance matrix of all features, non-standardized versus standardized. </w:t>
+      </w:r>
+      <w:r>
+        <w:rPr>
+          <w:lang w:eastAsia="zh-CN"/>
+        </w:rPr>
+        <w:t>If the features are not standardized, the variance of average sentence length is on a different scale compared with other features. After standardization, the covariance matrix makes much more sense</w:t>
+      </w:r>
+      <w:r>
+        <w:rPr>
+          <w:lang w:eastAsia="zh-CN"/>
+        </w:rPr>
+        <w:t xml:space="preserve">, as shown in </w:t>
       </w:r>
       <w:r>
         <w:rPr>
@@ -766,7 +1162,7 @@
         <w:rPr>
           <w:lang w:eastAsia="zh-CN"/>
         </w:rPr>
-        <w:instrText xml:space="preserve"> REF _Ref308085576 \h </w:instrText>
+        <w:instrText xml:space="preserve"> REF _Ref308087489 \h </w:instrText>
       </w:r>
       <w:r>
         <w:rPr>
@@ -786,7 +1182,7 @@
         <w:rPr>
           <w:noProof/>
         </w:rPr>
-        <w:t>1</w:t>
+        <w:t>2</w:t>
       </w:r>
       <w:r>
         <w:rPr>
@@ -798,47 +1194,103 @@
         <w:rPr>
           <w:lang w:eastAsia="zh-CN"/>
         </w:rPr>
-        <w:t xml:space="preserve">, </w:t>
-      </w:r>
-      <w:r>
-        <w:rPr>
-          <w:lang w:eastAsia="zh-CN"/>
-        </w:rPr>
-        <w:t xml:space="preserve">Hapax Legomena, Dis Legomena </w:t>
-      </w:r>
-      <w:r>
-        <w:rPr>
-          <w:lang w:eastAsia="zh-CN"/>
-        </w:rPr>
-        <w:t>and n</w:t>
-      </w:r>
-      <w:r>
-        <w:rPr>
-          <w:lang w:eastAsia="zh-CN"/>
-        </w:rPr>
-        <w:t>umber of unique words</w:t>
-      </w:r>
-      <w:r>
-        <w:rPr>
-          <w:lang w:eastAsia="zh-CN"/>
-        </w:rPr>
-        <w:t xml:space="preserve"> are strongly correlated, while others features </w:t>
-      </w:r>
-      <w:bookmarkStart w:id="1" w:name="_GoBack"/>
-      <w:bookmarkEnd w:id="1"/>
-      <w:r>
-        <w:rPr>
-          <w:lang w:eastAsia="zh-CN"/>
-        </w:rPr>
-        <w:t>are relatively independent.</w:t>
-      </w:r>
-    </w:p>
-    <w:p>
-      <w:pPr>
-        <w:rPr>
-          <w:lang w:eastAsia="zh-CN"/>
-        </w:rPr>
-      </w:pPr>
+        <w:t>(b)</w:t>
+      </w:r>
+      <w:r>
+        <w:rPr>
+          <w:lang w:eastAsia="zh-CN"/>
+        </w:rPr>
+        <w:t xml:space="preserve">. </w:t>
+      </w:r>
+    </w:p>
+    <w:p>
+      <w:pPr>
+        <w:rPr>
+          <w:lang w:eastAsia="zh-CN"/>
+        </w:rPr>
+      </w:pPr>
+      <w:r>
+        <w:rPr>
+          <w:lang w:eastAsia="zh-CN"/>
+        </w:rPr>
+        <w:t xml:space="preserve">We also need to standardize the features when using PCA. </w:t>
+      </w:r>
+      <w:r>
+        <w:rPr>
+          <w:lang w:eastAsia="zh-CN"/>
+        </w:rPr>
+        <w:fldChar w:fldCharType="begin"/>
+      </w:r>
+      <w:r>
+        <w:rPr>
+          <w:lang w:eastAsia="zh-CN"/>
+        </w:rPr>
+        <w:instrText xml:space="preserve"> REF _Ref308090935 \h </w:instrText>
+      </w:r>
+      <w:r>
+        <w:rPr>
+          <w:lang w:eastAsia="zh-CN"/>
+        </w:rPr>
+      </w:r>
+      <w:r>
+        <w:rPr>
+          <w:lang w:eastAsia="zh-CN"/>
+        </w:rPr>
+        <w:fldChar w:fldCharType="separate"/>
+      </w:r>
+      <w:r>
+        <w:t xml:space="preserve">Figure </w:t>
+      </w:r>
+      <w:r>
+        <w:rPr>
+          <w:noProof/>
+        </w:rPr>
+        <w:t>3</w:t>
+      </w:r>
+      <w:r>
+        <w:rPr>
+          <w:lang w:eastAsia="zh-CN"/>
+        </w:rPr>
+        <w:fldChar w:fldCharType="end"/>
+      </w:r>
+      <w:r>
+        <w:rPr>
+          <w:lang w:eastAsia="zh-CN"/>
+        </w:rPr>
+        <w:t xml:space="preserve"> shows the </w:t>
+      </w:r>
+      <w:r>
+        <w:rPr>
+          <w:lang w:eastAsia="zh-CN"/>
+        </w:rPr>
+        <w:t xml:space="preserve">explained variance ratio of PCA components, non-standardized versus standardized. </w:t>
+      </w:r>
+      <w:r>
+        <w:rPr>
+          <w:lang w:eastAsia="zh-CN"/>
+        </w:rPr>
+        <w:t xml:space="preserve">If the features are not standardized, </w:t>
+      </w:r>
+      <w:r>
+        <w:rPr>
+          <w:lang w:eastAsia="zh-CN"/>
+        </w:rPr>
+        <w:t>the first PCA component, which is dominated by average sentence length, accounts for over 95%</w:t>
+      </w:r>
+      <w:r>
+        <w:rPr>
+          <w:lang w:eastAsia="zh-CN"/>
+        </w:rPr>
+        <w:t xml:space="preserve"> variance</w:t>
+      </w:r>
+      <w:r>
+        <w:rPr>
+          <w:lang w:eastAsia="zh-CN"/>
+        </w:rPr>
+        <w:t xml:space="preserve">. By contrast, PCA after feature standardization makes more sense. </w:t>
+      </w:r>
+      <w:bookmarkStart w:id="2" w:name="_GoBack"/>
+      <w:bookmarkEnd w:id="2"/>
     </w:p>
     <w:p>
       <w:pPr>
@@ -850,6 +1302,276 @@
           <w:lang w:eastAsia="zh-CN"/>
         </w:rPr>
       </w:pPr>
+      <w:r>
+        <w:rPr>
+          <w:noProof/>
+        </w:rPr>
+        <w:drawing>
+          <wp:inline distT="0" distB="0" distL="0" distR="0" wp14:anchorId="05A70A54" wp14:editId="14AE38DA">
+            <wp:extent cx="3314700" cy="3314700"/>
+            <wp:effectExtent l="0" t="0" r="0" b="12700"/>
+            <wp:docPr id="2" name="Picture 2"/>
+            <wp:cNvGraphicFramePr>
+              <a:graphicFrameLocks xmlns:a="http://schemas.openxmlformats.org/drawingml/2006/main" noChangeAspect="1"/>
+            </wp:cNvGraphicFramePr>
+            <a:graphic xmlns:a="http://schemas.openxmlformats.org/drawingml/2006/main">
+              <a:graphicData uri="http://schemas.openxmlformats.org/drawingml/2006/picture">
+                <pic:pic xmlns:pic="http://schemas.openxmlformats.org/drawingml/2006/picture">
+                  <pic:nvPicPr>
+                    <pic:cNvPr id="0" name="Picture 2"/>
+                    <pic:cNvPicPr>
+                      <a:picLocks noChangeAspect="1" noChangeArrowheads="1"/>
+                    </pic:cNvPicPr>
+                  </pic:nvPicPr>
+                  <pic:blipFill>
+                    <a:blip r:embed="rId11">
+                      <a:extLst>
+                        <a:ext uri="{28A0092B-C50C-407E-A947-70E740481C1C}">
+                          <a14:useLocalDpi xmlns:a14="http://schemas.microsoft.com/office/drawing/2010/main" val="0"/>
+                        </a:ext>
+                      </a:extLst>
+                    </a:blip>
+                    <a:srcRect/>
+                    <a:stretch>
+                      <a:fillRect/>
+                    </a:stretch>
+                  </pic:blipFill>
+                  <pic:spPr bwMode="auto">
+                    <a:xfrm>
+                      <a:off x="0" y="0"/>
+                      <a:ext cx="3314700" cy="3314700"/>
+                    </a:xfrm>
+                    <a:prstGeom prst="rect">
+                      <a:avLst/>
+                    </a:prstGeom>
+                    <a:noFill/>
+                    <a:ln>
+                      <a:noFill/>
+                    </a:ln>
+                  </pic:spPr>
+                </pic:pic>
+              </a:graphicData>
+            </a:graphic>
+          </wp:inline>
+        </w:drawing>
+      </w:r>
+      <w:r>
+        <w:rPr>
+          <w:noProof/>
+        </w:rPr>
+        <w:drawing>
+          <wp:inline distT="0" distB="0" distL="0" distR="0" wp14:anchorId="1E5A5813" wp14:editId="49FD2507">
+            <wp:extent cx="3429000" cy="3429000"/>
+            <wp:effectExtent l="0" t="0" r="0" b="0"/>
+            <wp:docPr id="3" name="Picture 3"/>
+            <wp:cNvGraphicFramePr>
+              <a:graphicFrameLocks xmlns:a="http://schemas.openxmlformats.org/drawingml/2006/main" noChangeAspect="1"/>
+            </wp:cNvGraphicFramePr>
+            <a:graphic xmlns:a="http://schemas.openxmlformats.org/drawingml/2006/main">
+              <a:graphicData uri="http://schemas.openxmlformats.org/drawingml/2006/picture">
+                <pic:pic xmlns:pic="http://schemas.openxmlformats.org/drawingml/2006/picture">
+                  <pic:nvPicPr>
+                    <pic:cNvPr id="0" name="Picture 3"/>
+                    <pic:cNvPicPr>
+                      <a:picLocks noChangeAspect="1" noChangeArrowheads="1"/>
+                    </pic:cNvPicPr>
+                  </pic:nvPicPr>
+                  <pic:blipFill>
+                    <a:blip r:embed="rId12">
+                      <a:extLst>
+                        <a:ext uri="{28A0092B-C50C-407E-A947-70E740481C1C}">
+                          <a14:useLocalDpi xmlns:a14="http://schemas.microsoft.com/office/drawing/2010/main" val="0"/>
+                        </a:ext>
+                      </a:extLst>
+                    </a:blip>
+                    <a:srcRect/>
+                    <a:stretch>
+                      <a:fillRect/>
+                    </a:stretch>
+                  </pic:blipFill>
+                  <pic:spPr bwMode="auto">
+                    <a:xfrm>
+                      <a:off x="0" y="0"/>
+                      <a:ext cx="3429000" cy="3429000"/>
+                    </a:xfrm>
+                    <a:prstGeom prst="rect">
+                      <a:avLst/>
+                    </a:prstGeom>
+                    <a:noFill/>
+                    <a:ln>
+                      <a:noFill/>
+                    </a:ln>
+                  </pic:spPr>
+                </pic:pic>
+              </a:graphicData>
+            </a:graphic>
+          </wp:inline>
+        </w:drawing>
+      </w:r>
+    </w:p>
+    <w:p>
+      <w:pPr>
+        <w:pStyle w:val="Caption"/>
+      </w:pPr>
+      <w:bookmarkStart w:id="3" w:name="_Ref308087489"/>
+      <w:r>
+        <w:t xml:space="preserve">Figure </w:t>
+      </w:r>
+      <w:fldSimple w:instr=" SEQ Figure \* ARABIC ">
+        <w:r>
+          <w:rPr>
+            <w:noProof/>
+          </w:rPr>
+          <w:t>2</w:t>
+        </w:r>
+      </w:fldSimple>
+      <w:bookmarkEnd w:id="3"/>
+      <w:r>
+        <w:t xml:space="preserve"> Covariance matrix of all features (a) Non-Standardized features (b) Standardized features</w:t>
+      </w:r>
+    </w:p>
+    <w:p/>
+    <w:p>
+      <w:r>
+        <w:rPr>
+          <w:noProof/>
+        </w:rPr>
+        <w:drawing>
+          <wp:inline distT="0" distB="0" distL="0" distR="0" wp14:anchorId="3A770E8A" wp14:editId="7B258E3A">
+            <wp:extent cx="3154184" cy="2286000"/>
+            <wp:effectExtent l="0" t="0" r="0" b="0"/>
+            <wp:docPr id="4" name="Picture 4"/>
+            <wp:cNvGraphicFramePr>
+              <a:graphicFrameLocks xmlns:a="http://schemas.openxmlformats.org/drawingml/2006/main" noChangeAspect="1"/>
+            </wp:cNvGraphicFramePr>
+            <a:graphic xmlns:a="http://schemas.openxmlformats.org/drawingml/2006/main">
+              <a:graphicData uri="http://schemas.openxmlformats.org/drawingml/2006/picture">
+                <pic:pic xmlns:pic="http://schemas.openxmlformats.org/drawingml/2006/picture">
+                  <pic:nvPicPr>
+                    <pic:cNvPr id="0" name="Picture 4"/>
+                    <pic:cNvPicPr>
+                      <a:picLocks noChangeAspect="1" noChangeArrowheads="1"/>
+                    </pic:cNvPicPr>
+                  </pic:nvPicPr>
+                  <pic:blipFill>
+                    <a:blip r:embed="rId13">
+                      <a:extLst>
+                        <a:ext uri="{28A0092B-C50C-407E-A947-70E740481C1C}">
+                          <a14:useLocalDpi xmlns:a14="http://schemas.microsoft.com/office/drawing/2010/main" val="0"/>
+                        </a:ext>
+                      </a:extLst>
+                    </a:blip>
+                    <a:srcRect/>
+                    <a:stretch>
+                      <a:fillRect/>
+                    </a:stretch>
+                  </pic:blipFill>
+                  <pic:spPr bwMode="auto">
+                    <a:xfrm>
+                      <a:off x="0" y="0"/>
+                      <a:ext cx="3154184" cy="2286000"/>
+                    </a:xfrm>
+                    <a:prstGeom prst="rect">
+                      <a:avLst/>
+                    </a:prstGeom>
+                    <a:noFill/>
+                    <a:ln>
+                      <a:noFill/>
+                    </a:ln>
+                  </pic:spPr>
+                </pic:pic>
+              </a:graphicData>
+            </a:graphic>
+          </wp:inline>
+        </w:drawing>
+      </w:r>
+      <w:r>
+        <w:rPr>
+          <w:noProof/>
+        </w:rPr>
+        <w:drawing>
+          <wp:inline distT="0" distB="0" distL="0" distR="0" wp14:anchorId="4A2084F7" wp14:editId="044F5440">
+            <wp:extent cx="3206258" cy="2286000"/>
+            <wp:effectExtent l="0" t="0" r="0" b="0"/>
+            <wp:docPr id="5" name="Picture 5"/>
+            <wp:cNvGraphicFramePr>
+              <a:graphicFrameLocks xmlns:a="http://schemas.openxmlformats.org/drawingml/2006/main" noChangeAspect="1"/>
+            </wp:cNvGraphicFramePr>
+            <a:graphic xmlns:a="http://schemas.openxmlformats.org/drawingml/2006/main">
+              <a:graphicData uri="http://schemas.openxmlformats.org/drawingml/2006/picture">
+                <pic:pic xmlns:pic="http://schemas.openxmlformats.org/drawingml/2006/picture">
+                  <pic:nvPicPr>
+                    <pic:cNvPr id="0" name="Picture 5"/>
+                    <pic:cNvPicPr>
+                      <a:picLocks noChangeAspect="1" noChangeArrowheads="1"/>
+                    </pic:cNvPicPr>
+                  </pic:nvPicPr>
+                  <pic:blipFill>
+                    <a:blip r:embed="rId14">
+                      <a:extLst>
+                        <a:ext uri="{28A0092B-C50C-407E-A947-70E740481C1C}">
+                          <a14:useLocalDpi xmlns:a14="http://schemas.microsoft.com/office/drawing/2010/main" val="0"/>
+                        </a:ext>
+                      </a:extLst>
+                    </a:blip>
+                    <a:srcRect/>
+                    <a:stretch>
+                      <a:fillRect/>
+                    </a:stretch>
+                  </pic:blipFill>
+                  <pic:spPr bwMode="auto">
+                    <a:xfrm>
+                      <a:off x="0" y="0"/>
+                      <a:ext cx="3206258" cy="2286000"/>
+                    </a:xfrm>
+                    <a:prstGeom prst="rect">
+                      <a:avLst/>
+                    </a:prstGeom>
+                    <a:noFill/>
+                    <a:ln>
+                      <a:noFill/>
+                    </a:ln>
+                  </pic:spPr>
+                </pic:pic>
+              </a:graphicData>
+            </a:graphic>
+          </wp:inline>
+        </w:drawing>
+      </w:r>
+    </w:p>
+    <w:p>
+      <w:pPr>
+        <w:pStyle w:val="Caption"/>
+        <w:rPr>
+          <w:lang w:eastAsia="zh-CN"/>
+        </w:rPr>
+      </w:pPr>
+      <w:bookmarkStart w:id="4" w:name="_Ref308090935"/>
+      <w:r>
+        <w:t xml:space="preserve">Figure </w:t>
+      </w:r>
+      <w:fldSimple w:instr=" SEQ Figure \* ARABIC ">
+        <w:r>
+          <w:rPr>
+            <w:noProof/>
+          </w:rPr>
+          <w:t>3</w:t>
+        </w:r>
+      </w:fldSimple>
+      <w:bookmarkEnd w:id="4"/>
+      <w:r>
+        <w:rPr>
+          <w:rFonts w:hint="eastAsia"/>
+          <w:lang w:eastAsia="zh-CN"/>
+        </w:rPr>
+        <w:t xml:space="preserve"> </w:t>
+      </w:r>
+      <w:r>
+        <w:rPr>
+          <w:lang w:eastAsia="zh-CN"/>
+        </w:rPr>
+        <w:t>Explained variance ratio of PCA components</w:t>
+      </w:r>
     </w:p>
     <w:p>
       <w:pPr>
@@ -1016,8 +1738,10 @@
       </w:pPr>
     </w:p>
     <w:sectPr>
+      <w:footerReference w:type="even" r:id="rId15"/>
+      <w:footerReference w:type="default" r:id="rId16"/>
       <w:pgSz w:w="12240" w:h="15840"/>
-      <w:pgMar w:top="1008" w:right="1440" w:bottom="864" w:left="1440" w:header="720" w:footer="720" w:gutter="0"/>
+      <w:pgMar w:top="720" w:right="720" w:bottom="720" w:left="720" w:header="720" w:footer="720" w:gutter="0"/>
       <w:cols w:space="720"/>
       <w:docGrid w:linePitch="360"/>
     </w:sectPr>
@@ -1048,6 +1772,95 @@
     </w:p>
   </w:endnote>
 </w:endnotes>
+</file>
+
+<file path=word/footer1.xml><?xml version="1.0" encoding="utf-8"?>
+<w:ftr xmlns:wpc="http://schemas.microsoft.com/office/word/2010/wordprocessingCanvas" xmlns:mo="http://schemas.microsoft.com/office/mac/office/2008/main" xmlns:mc="http://schemas.openxmlformats.org/markup-compatibility/2006" xmlns:mv="urn:schemas-microsoft-com:mac:vml" xmlns:o="urn:schemas-microsoft-com:office:office" xmlns:r="http://schemas.openxmlformats.org/officeDocument/2006/relationships" xmlns:m="http://schemas.openxmlformats.org/officeDocument/2006/math" xmlns:v="urn:schemas-microsoft-com:vml" xmlns:wp14="http://schemas.microsoft.com/office/word/2010/wordprocessingDrawing" xmlns:wp="http://schemas.openxmlformats.org/drawingml/2006/wordprocessingDrawing" xmlns:w10="urn:schemas-microsoft-com:office:word" xmlns:w="http://schemas.openxmlformats.org/wordprocessingml/2006/main" xmlns:w14="http://schemas.microsoft.com/office/word/2010/wordml" xmlns:wpg="http://schemas.microsoft.com/office/word/2010/wordprocessingGroup" xmlns:wpi="http://schemas.microsoft.com/office/word/2010/wordprocessingInk" xmlns:wne="http://schemas.microsoft.com/office/word/2006/wordml" xmlns:wps="http://schemas.microsoft.com/office/word/2010/wordprocessingShape" mc:Ignorable="w14 wp14">
+  <w:p>
+    <w:pPr>
+      <w:pStyle w:val="Footer"/>
+      <w:framePr w:wrap="around" w:vAnchor="text" w:hAnchor="margin" w:xAlign="right" w:y="1"/>
+      <w:rPr>
+        <w:rStyle w:val="PageNumber"/>
+      </w:rPr>
+    </w:pPr>
+    <w:r>
+      <w:rPr>
+        <w:rStyle w:val="PageNumber"/>
+      </w:rPr>
+      <w:fldChar w:fldCharType="begin"/>
+    </w:r>
+    <w:r>
+      <w:rPr>
+        <w:rStyle w:val="PageNumber"/>
+      </w:rPr>
+      <w:instrText xml:space="preserve">PAGE  </w:instrText>
+    </w:r>
+    <w:r>
+      <w:rPr>
+        <w:rStyle w:val="PageNumber"/>
+      </w:rPr>
+      <w:fldChar w:fldCharType="end"/>
+    </w:r>
+  </w:p>
+  <w:p>
+    <w:pPr>
+      <w:pStyle w:val="Footer"/>
+      <w:ind w:right="360"/>
+    </w:pPr>
+  </w:p>
+</w:ftr>
+</file>
+
+<file path=word/footer2.xml><?xml version="1.0" encoding="utf-8"?>
+<w:ftr xmlns:wpc="http://schemas.microsoft.com/office/word/2010/wordprocessingCanvas" xmlns:mo="http://schemas.microsoft.com/office/mac/office/2008/main" xmlns:mc="http://schemas.openxmlformats.org/markup-compatibility/2006" xmlns:mv="urn:schemas-microsoft-com:mac:vml" xmlns:o="urn:schemas-microsoft-com:office:office" xmlns:r="http://schemas.openxmlformats.org/officeDocument/2006/relationships" xmlns:m="http://schemas.openxmlformats.org/officeDocument/2006/math" xmlns:v="urn:schemas-microsoft-com:vml" xmlns:wp14="http://schemas.microsoft.com/office/word/2010/wordprocessingDrawing" xmlns:wp="http://schemas.openxmlformats.org/drawingml/2006/wordprocessingDrawing" xmlns:w10="urn:schemas-microsoft-com:office:word" xmlns:w="http://schemas.openxmlformats.org/wordprocessingml/2006/main" xmlns:w14="http://schemas.microsoft.com/office/word/2010/wordml" xmlns:wpg="http://schemas.microsoft.com/office/word/2010/wordprocessingGroup" xmlns:wpi="http://schemas.microsoft.com/office/word/2010/wordprocessingInk" xmlns:wne="http://schemas.microsoft.com/office/word/2006/wordml" xmlns:wps="http://schemas.microsoft.com/office/word/2010/wordprocessingShape" mc:Ignorable="w14 wp14">
+  <w:p>
+    <w:pPr>
+      <w:pStyle w:val="Footer"/>
+      <w:framePr w:wrap="around" w:vAnchor="text" w:hAnchor="margin" w:xAlign="right" w:y="1"/>
+      <w:rPr>
+        <w:rStyle w:val="PageNumber"/>
+      </w:rPr>
+    </w:pPr>
+    <w:r>
+      <w:rPr>
+        <w:rStyle w:val="PageNumber"/>
+      </w:rPr>
+      <w:fldChar w:fldCharType="begin"/>
+    </w:r>
+    <w:r>
+      <w:rPr>
+        <w:rStyle w:val="PageNumber"/>
+      </w:rPr>
+      <w:instrText xml:space="preserve">PAGE  </w:instrText>
+    </w:r>
+    <w:r>
+      <w:rPr>
+        <w:rStyle w:val="PageNumber"/>
+      </w:rPr>
+      <w:fldChar w:fldCharType="separate"/>
+    </w:r>
+    <w:r>
+      <w:rPr>
+        <w:rStyle w:val="PageNumber"/>
+        <w:noProof/>
+      </w:rPr>
+      <w:t>1</w:t>
+    </w:r>
+    <w:r>
+      <w:rPr>
+        <w:rStyle w:val="PageNumber"/>
+      </w:rPr>
+      <w:fldChar w:fldCharType="end"/>
+    </w:r>
+  </w:p>
+  <w:p>
+    <w:pPr>
+      <w:pStyle w:val="Footer"/>
+      <w:ind w:right="360"/>
+    </w:pPr>
+  </w:p>
+</w:ftr>
 </file>
 
 <file path=word/footnotes.xml><?xml version="1.0" encoding="utf-8"?>
@@ -2047,6 +2860,163 @@
       <w:szCs w:val="18"/>
     </w:rPr>
   </w:style>
+  <w:style w:type="paragraph" w:styleId="Footer">
+    <w:name w:val="footer"/>
+    <w:basedOn w:val="Normal"/>
+    <w:link w:val="FooterChar"/>
+    <w:uiPriority w:val="99"/>
+    <w:unhideWhenUsed/>
+    <w:rsid w:val="00614FA2"/>
+    <w:pPr>
+      <w:tabs>
+        <w:tab w:val="center" w:pos="4320"/>
+        <w:tab w:val="right" w:pos="8640"/>
+      </w:tabs>
+      <w:spacing w:after="0" w:line="240" w:lineRule="auto"/>
+    </w:pPr>
+  </w:style>
+  <w:style w:type="character" w:customStyle="1" w:styleId="FooterChar">
+    <w:name w:val="Footer Char"/>
+    <w:basedOn w:val="DefaultParagraphFont"/>
+    <w:link w:val="Footer"/>
+    <w:uiPriority w:val="99"/>
+    <w:rsid w:val="00614FA2"/>
+    <w:rPr>
+      <w:rFonts w:ascii="Times New Roman" w:hAnsi="Times New Roman"/>
+      <w:sz w:val="22"/>
+    </w:rPr>
+  </w:style>
+  <w:style w:type="character" w:styleId="PageNumber">
+    <w:name w:val="page number"/>
+    <w:basedOn w:val="DefaultParagraphFont"/>
+    <w:uiPriority w:val="99"/>
+    <w:semiHidden/>
+    <w:unhideWhenUsed/>
+    <w:rsid w:val="00614FA2"/>
+  </w:style>
+  <w:style w:type="table" w:styleId="TableGrid">
+    <w:name w:val="Table Grid"/>
+    <w:basedOn w:val="TableNormal"/>
+    <w:uiPriority w:val="59"/>
+    <w:rsid w:val="002C7A2D"/>
+    <w:tblPr>
+      <w:tblInd w:w="0" w:type="dxa"/>
+      <w:tblBorders>
+        <w:top w:val="single" w:sz="4" w:space="0" w:color="auto"/>
+        <w:left w:val="single" w:sz="4" w:space="0" w:color="auto"/>
+        <w:bottom w:val="single" w:sz="4" w:space="0" w:color="auto"/>
+        <w:right w:val="single" w:sz="4" w:space="0" w:color="auto"/>
+        <w:insideH w:val="single" w:sz="4" w:space="0" w:color="auto"/>
+        <w:insideV w:val="single" w:sz="4" w:space="0" w:color="auto"/>
+      </w:tblBorders>
+      <w:tblCellMar>
+        <w:top w:w="0" w:type="dxa"/>
+        <w:left w:w="108" w:type="dxa"/>
+        <w:bottom w:w="0" w:type="dxa"/>
+        <w:right w:w="108" w:type="dxa"/>
+      </w:tblCellMar>
+    </w:tblPr>
+  </w:style>
+  <w:style w:type="table" w:styleId="LightShading">
+    <w:name w:val="Light Shading"/>
+    <w:basedOn w:val="TableNormal"/>
+    <w:uiPriority w:val="60"/>
+    <w:rsid w:val="00CB61EA"/>
+    <w:rPr>
+      <w:color w:val="000000" w:themeColor="text1" w:themeShade="BF"/>
+    </w:rPr>
+    <w:tblPr>
+      <w:tblStyleRowBandSize w:val="1"/>
+      <w:tblStyleColBandSize w:val="1"/>
+      <w:tblInd w:w="0" w:type="dxa"/>
+      <w:tblBorders>
+        <w:top w:val="single" w:sz="8" w:space="0" w:color="000000" w:themeColor="text1"/>
+        <w:bottom w:val="single" w:sz="8" w:space="0" w:color="000000" w:themeColor="text1"/>
+      </w:tblBorders>
+      <w:tblCellMar>
+        <w:top w:w="0" w:type="dxa"/>
+        <w:left w:w="108" w:type="dxa"/>
+        <w:bottom w:w="0" w:type="dxa"/>
+        <w:right w:w="108" w:type="dxa"/>
+      </w:tblCellMar>
+    </w:tblPr>
+    <w:tblStylePr w:type="firstRow">
+      <w:pPr>
+        <w:spacing w:before="0" w:after="0" w:line="240" w:lineRule="auto"/>
+      </w:pPr>
+      <w:rPr>
+        <w:b/>
+        <w:bCs/>
+      </w:rPr>
+      <w:tblPr/>
+      <w:tcPr>
+        <w:tcBorders>
+          <w:top w:val="single" w:sz="8" w:space="0" w:color="000000" w:themeColor="text1"/>
+          <w:left w:val="nil"/>
+          <w:bottom w:val="single" w:sz="8" w:space="0" w:color="000000" w:themeColor="text1"/>
+          <w:right w:val="nil"/>
+          <w:insideH w:val="nil"/>
+          <w:insideV w:val="nil"/>
+        </w:tcBorders>
+      </w:tcPr>
+    </w:tblStylePr>
+    <w:tblStylePr w:type="lastRow">
+      <w:pPr>
+        <w:spacing w:before="0" w:after="0" w:line="240" w:lineRule="auto"/>
+      </w:pPr>
+      <w:rPr>
+        <w:b/>
+        <w:bCs/>
+      </w:rPr>
+      <w:tblPr/>
+      <w:tcPr>
+        <w:tcBorders>
+          <w:top w:val="single" w:sz="8" w:space="0" w:color="000000" w:themeColor="text1"/>
+          <w:left w:val="nil"/>
+          <w:bottom w:val="single" w:sz="8" w:space="0" w:color="000000" w:themeColor="text1"/>
+          <w:right w:val="nil"/>
+          <w:insideH w:val="nil"/>
+          <w:insideV w:val="nil"/>
+        </w:tcBorders>
+      </w:tcPr>
+    </w:tblStylePr>
+    <w:tblStylePr w:type="firstCol">
+      <w:rPr>
+        <w:b/>
+        <w:bCs/>
+      </w:rPr>
+    </w:tblStylePr>
+    <w:tblStylePr w:type="lastCol">
+      <w:rPr>
+        <w:b/>
+        <w:bCs/>
+      </w:rPr>
+    </w:tblStylePr>
+    <w:tblStylePr w:type="band1Vert">
+      <w:tblPr/>
+      <w:tcPr>
+        <w:tcBorders>
+          <w:left w:val="nil"/>
+          <w:right w:val="nil"/>
+          <w:insideH w:val="nil"/>
+          <w:insideV w:val="nil"/>
+        </w:tcBorders>
+        <w:shd w:val="clear" w:color="auto" w:fill="C0C0C0" w:themeFill="text1" w:themeFillTint="3F"/>
+      </w:tcPr>
+    </w:tblStylePr>
+    <w:tblStylePr w:type="band1Horz">
+      <w:tblPr/>
+      <w:tcPr>
+        <w:tcBorders>
+          <w:left w:val="nil"/>
+          <w:right w:val="nil"/>
+          <w:insideH w:val="nil"/>
+          <w:insideV w:val="nil"/>
+        </w:tcBorders>
+        <w:shd w:val="clear" w:color="auto" w:fill="C0C0C0" w:themeFill="text1" w:themeFillTint="3F"/>
+      </w:tcPr>
+    </w:tblStylePr>
+  </w:style>
 </w:styles>
 </file>
 
@@ -2435,6 +3405,163 @@
       <w:sz w:val="18"/>
       <w:szCs w:val="18"/>
     </w:rPr>
+  </w:style>
+  <w:style w:type="paragraph" w:styleId="Footer">
+    <w:name w:val="footer"/>
+    <w:basedOn w:val="Normal"/>
+    <w:link w:val="FooterChar"/>
+    <w:uiPriority w:val="99"/>
+    <w:unhideWhenUsed/>
+    <w:rsid w:val="00614FA2"/>
+    <w:pPr>
+      <w:tabs>
+        <w:tab w:val="center" w:pos="4320"/>
+        <w:tab w:val="right" w:pos="8640"/>
+      </w:tabs>
+      <w:spacing w:after="0" w:line="240" w:lineRule="auto"/>
+    </w:pPr>
+  </w:style>
+  <w:style w:type="character" w:customStyle="1" w:styleId="FooterChar">
+    <w:name w:val="Footer Char"/>
+    <w:basedOn w:val="DefaultParagraphFont"/>
+    <w:link w:val="Footer"/>
+    <w:uiPriority w:val="99"/>
+    <w:rsid w:val="00614FA2"/>
+    <w:rPr>
+      <w:rFonts w:ascii="Times New Roman" w:hAnsi="Times New Roman"/>
+      <w:sz w:val="22"/>
+    </w:rPr>
+  </w:style>
+  <w:style w:type="character" w:styleId="PageNumber">
+    <w:name w:val="page number"/>
+    <w:basedOn w:val="DefaultParagraphFont"/>
+    <w:uiPriority w:val="99"/>
+    <w:semiHidden/>
+    <w:unhideWhenUsed/>
+    <w:rsid w:val="00614FA2"/>
+  </w:style>
+  <w:style w:type="table" w:styleId="TableGrid">
+    <w:name w:val="Table Grid"/>
+    <w:basedOn w:val="TableNormal"/>
+    <w:uiPriority w:val="59"/>
+    <w:rsid w:val="002C7A2D"/>
+    <w:tblPr>
+      <w:tblInd w:w="0" w:type="dxa"/>
+      <w:tblBorders>
+        <w:top w:val="single" w:sz="4" w:space="0" w:color="auto"/>
+        <w:left w:val="single" w:sz="4" w:space="0" w:color="auto"/>
+        <w:bottom w:val="single" w:sz="4" w:space="0" w:color="auto"/>
+        <w:right w:val="single" w:sz="4" w:space="0" w:color="auto"/>
+        <w:insideH w:val="single" w:sz="4" w:space="0" w:color="auto"/>
+        <w:insideV w:val="single" w:sz="4" w:space="0" w:color="auto"/>
+      </w:tblBorders>
+      <w:tblCellMar>
+        <w:top w:w="0" w:type="dxa"/>
+        <w:left w:w="108" w:type="dxa"/>
+        <w:bottom w:w="0" w:type="dxa"/>
+        <w:right w:w="108" w:type="dxa"/>
+      </w:tblCellMar>
+    </w:tblPr>
+  </w:style>
+  <w:style w:type="table" w:styleId="LightShading">
+    <w:name w:val="Light Shading"/>
+    <w:basedOn w:val="TableNormal"/>
+    <w:uiPriority w:val="60"/>
+    <w:rsid w:val="00CB61EA"/>
+    <w:rPr>
+      <w:color w:val="000000" w:themeColor="text1" w:themeShade="BF"/>
+    </w:rPr>
+    <w:tblPr>
+      <w:tblStyleRowBandSize w:val="1"/>
+      <w:tblStyleColBandSize w:val="1"/>
+      <w:tblInd w:w="0" w:type="dxa"/>
+      <w:tblBorders>
+        <w:top w:val="single" w:sz="8" w:space="0" w:color="000000" w:themeColor="text1"/>
+        <w:bottom w:val="single" w:sz="8" w:space="0" w:color="000000" w:themeColor="text1"/>
+      </w:tblBorders>
+      <w:tblCellMar>
+        <w:top w:w="0" w:type="dxa"/>
+        <w:left w:w="108" w:type="dxa"/>
+        <w:bottom w:w="0" w:type="dxa"/>
+        <w:right w:w="108" w:type="dxa"/>
+      </w:tblCellMar>
+    </w:tblPr>
+    <w:tblStylePr w:type="firstRow">
+      <w:pPr>
+        <w:spacing w:before="0" w:after="0" w:line="240" w:lineRule="auto"/>
+      </w:pPr>
+      <w:rPr>
+        <w:b/>
+        <w:bCs/>
+      </w:rPr>
+      <w:tblPr/>
+      <w:tcPr>
+        <w:tcBorders>
+          <w:top w:val="single" w:sz="8" w:space="0" w:color="000000" w:themeColor="text1"/>
+          <w:left w:val="nil"/>
+          <w:bottom w:val="single" w:sz="8" w:space="0" w:color="000000" w:themeColor="text1"/>
+          <w:right w:val="nil"/>
+          <w:insideH w:val="nil"/>
+          <w:insideV w:val="nil"/>
+        </w:tcBorders>
+      </w:tcPr>
+    </w:tblStylePr>
+    <w:tblStylePr w:type="lastRow">
+      <w:pPr>
+        <w:spacing w:before="0" w:after="0" w:line="240" w:lineRule="auto"/>
+      </w:pPr>
+      <w:rPr>
+        <w:b/>
+        <w:bCs/>
+      </w:rPr>
+      <w:tblPr/>
+      <w:tcPr>
+        <w:tcBorders>
+          <w:top w:val="single" w:sz="8" w:space="0" w:color="000000" w:themeColor="text1"/>
+          <w:left w:val="nil"/>
+          <w:bottom w:val="single" w:sz="8" w:space="0" w:color="000000" w:themeColor="text1"/>
+          <w:right w:val="nil"/>
+          <w:insideH w:val="nil"/>
+          <w:insideV w:val="nil"/>
+        </w:tcBorders>
+      </w:tcPr>
+    </w:tblStylePr>
+    <w:tblStylePr w:type="firstCol">
+      <w:rPr>
+        <w:b/>
+        <w:bCs/>
+      </w:rPr>
+    </w:tblStylePr>
+    <w:tblStylePr w:type="lastCol">
+      <w:rPr>
+        <w:b/>
+        <w:bCs/>
+      </w:rPr>
+    </w:tblStylePr>
+    <w:tblStylePr w:type="band1Vert">
+      <w:tblPr/>
+      <w:tcPr>
+        <w:tcBorders>
+          <w:left w:val="nil"/>
+          <w:right w:val="nil"/>
+          <w:insideH w:val="nil"/>
+          <w:insideV w:val="nil"/>
+        </w:tcBorders>
+        <w:shd w:val="clear" w:color="auto" w:fill="C0C0C0" w:themeFill="text1" w:themeFillTint="3F"/>
+      </w:tcPr>
+    </w:tblStylePr>
+    <w:tblStylePr w:type="band1Horz">
+      <w:tblPr/>
+      <w:tcPr>
+        <w:tcBorders>
+          <w:left w:val="nil"/>
+          <w:right w:val="nil"/>
+          <w:insideH w:val="nil"/>
+          <w:insideV w:val="nil"/>
+        </w:tcBorders>
+        <w:shd w:val="clear" w:color="auto" w:fill="C0C0C0" w:themeFill="text1" w:themeFillTint="3F"/>
+      </w:tcPr>
+    </w:tblStylePr>
   </w:style>
 </w:styles>
 </file>

</xml_diff>

<commit_message>
very minor adjustments to report
</commit_message>
<xml_diff>
--- a/Report-v1102.docx
+++ b/Report-v1102.docx
@@ -4,7 +4,7 @@
   <w:body>
     <w:p>
       <w:pPr>
-        <w:pStyle w:val="Title"/>
+        <w:pStyle w:val="a3"/>
         <w:rPr>
           <w:b/>
           <w:sz w:val="32"/>
@@ -48,7 +48,7 @@
     </w:p>
     <w:p>
       <w:pPr>
-        <w:pStyle w:val="Heading1"/>
+        <w:pStyle w:val="1"/>
       </w:pPr>
       <w:r>
         <w:t>Summary</w:t>
@@ -61,7 +61,7 @@
     </w:p>
     <w:p>
       <w:pPr>
-        <w:pStyle w:val="Heading1"/>
+        <w:pStyle w:val="1"/>
       </w:pPr>
       <w:r>
         <w:t xml:space="preserve">Part </w:t>
@@ -85,7 +85,7 @@
       <w:hyperlink r:id="rId8" w:history="1">
         <w:r>
           <w:rPr>
-            <w:rStyle w:val="Hyperlink"/>
+            <w:rStyle w:val="a5"/>
             <w:rFonts w:cs="Times New Roman"/>
             <w:szCs w:val="22"/>
           </w:rPr>
@@ -93,7 +93,7 @@
         </w:r>
         <w:r>
           <w:rPr>
-            <w:rStyle w:val="Hyperlink"/>
+            <w:rStyle w:val="a5"/>
             <w:rFonts w:cs="Times New Roman"/>
             <w:sz w:val="21"/>
             <w:szCs w:val="21"/>
@@ -110,21 +110,9 @@
       <w:hyperlink r:id="rId9" w:history="1">
         <w:r>
           <w:rPr>
-            <w:rStyle w:val="Hyperlink"/>
+            <w:rStyle w:val="a5"/>
           </w:rPr>
-          <w:t>http</w:t>
-        </w:r>
-        <w:r>
-          <w:rPr>
-            <w:rStyle w:val="Hyperlink"/>
-          </w:rPr>
-          <w:t>:</w:t>
-        </w:r>
-        <w:r>
-          <w:rPr>
-            <w:rStyle w:val="Hyperlink"/>
-          </w:rPr>
-          <w:t>//www.gutenberg.org/cache/epub/100/pg100.txt</w:t>
+          <w:t>http://www.gutenberg.org/cache/epub/100/pg100.txt</w:t>
         </w:r>
       </w:hyperlink>
       <w:r>
@@ -220,7 +208,7 @@
     </w:p>
     <w:p>
       <w:pPr>
-        <w:pStyle w:val="Heading1"/>
+        <w:pStyle w:val="1"/>
       </w:pPr>
       <w:r>
         <w:t>Part II</w:t>
@@ -242,30 +230,18 @@
         <w:rPr>
           <w:lang w:eastAsia="zh-CN"/>
         </w:rPr>
-        <w:t xml:space="preserve">We constructed features of TFIDF, n-grams and additional features </w:t>
-      </w:r>
-      <w:r>
-        <w:rPr>
-          <w:lang w:eastAsia="zh-CN"/>
-        </w:rPr>
-        <w:t xml:space="preserve">based on </w:t>
-      </w:r>
-      <w:r>
-        <w:rPr>
-          <w:lang w:eastAsia="zh-CN"/>
-        </w:rPr>
-        <w:t>the papers of Stanko et al. (2013)</w:t>
-      </w:r>
-      <w:r>
-        <w:rPr>
-          <w:rStyle w:val="FootnoteReference"/>
+        <w:t>We constructed features of TFIDF, n-grams and additional features based on the papers of Stanko et al. (2013)</w:t>
+      </w:r>
+      <w:r>
+        <w:rPr>
+          <w:rStyle w:val="a8"/>
           <w:lang w:eastAsia="zh-CN"/>
         </w:rPr>
         <w:t xml:space="preserve"> </w:t>
       </w:r>
       <w:r>
         <w:rPr>
-          <w:rStyle w:val="FootnoteReference"/>
+          <w:rStyle w:val="a8"/>
           <w:lang w:eastAsia="zh-CN"/>
         </w:rPr>
         <w:footnoteReference w:id="1"/>
@@ -278,7 +254,7 @@
       </w:r>
       <w:r>
         <w:rPr>
-          <w:rStyle w:val="FootnoteReference"/>
+          <w:rStyle w:val="a8"/>
           <w:lang w:eastAsia="zh-CN"/>
         </w:rPr>
         <w:footnoteReference w:id="2"/>
@@ -400,7 +376,7 @@
     </w:p>
     <w:p>
       <w:pPr>
-        <w:pStyle w:val="Caption"/>
+        <w:pStyle w:val="ac"/>
         <w:jc w:val="left"/>
         <w:rPr>
           <w:lang w:eastAsia="zh-CN"/>
@@ -410,14 +386,27 @@
       <w:r>
         <w:t xml:space="preserve">Table </w:t>
       </w:r>
-      <w:fldSimple w:instr=" SEQ Table \* ARABIC ">
-        <w:r>
-          <w:rPr>
-            <w:noProof/>
-          </w:rPr>
-          <w:t>1</w:t>
-        </w:r>
-      </w:fldSimple>
+      <w:r>
+        <w:fldChar w:fldCharType="begin"/>
+      </w:r>
+      <w:r>
+        <w:instrText xml:space="preserve"> SEQ Table \* ARABIC </w:instrText>
+      </w:r>
+      <w:r>
+        <w:fldChar w:fldCharType="separate"/>
+      </w:r>
+      <w:r>
+        <w:rPr>
+          <w:noProof/>
+        </w:rPr>
+        <w:t>1</w:t>
+      </w:r>
+      <w:r>
+        <w:rPr>
+          <w:noProof/>
+        </w:rPr>
+        <w:fldChar w:fldCharType="end"/>
+      </w:r>
       <w:bookmarkEnd w:id="0"/>
       <w:r>
         <w:t xml:space="preserve"> List of features</w:t>
@@ -425,7 +414,7 @@
     </w:p>
     <w:tbl>
       <w:tblPr>
-        <w:tblStyle w:val="LightShading"/>
+        <w:tblStyle w:val="af1"/>
         <w:tblW w:w="0" w:type="auto"/>
         <w:tblBorders>
           <w:top w:val="single" w:sz="4" w:space="0" w:color="auto"/>
@@ -457,7 +446,7 @@
           </w:tcPr>
           <w:p>
             <w:pPr>
-              <w:pStyle w:val="ListParagraph"/>
+              <w:pStyle w:val="a9"/>
               <w:numPr>
                 <w:ilvl w:val="0"/>
                 <w:numId w:val="5"/>
@@ -477,7 +466,7 @@
           </w:p>
           <w:p>
             <w:pPr>
-              <w:pStyle w:val="ListParagraph"/>
+              <w:pStyle w:val="a9"/>
               <w:numPr>
                 <w:ilvl w:val="0"/>
                 <w:numId w:val="5"/>
@@ -497,7 +486,7 @@
           </w:p>
           <w:p>
             <w:pPr>
-              <w:pStyle w:val="ListParagraph"/>
+              <w:pStyle w:val="a9"/>
               <w:numPr>
                 <w:ilvl w:val="0"/>
                 <w:numId w:val="5"/>
@@ -512,12 +501,26 @@
                 <w:b w:val="0"/>
                 <w:lang w:eastAsia="zh-CN"/>
               </w:rPr>
-              <w:t xml:space="preserve">Average length of sentences in the text; </w:t>
+              <w:t xml:space="preserve">Average </w:t>
+            </w:r>
+            <w:r>
+              <w:rPr>
+                <w:b w:val="0"/>
+                <w:lang w:eastAsia="zh-CN"/>
+              </w:rPr>
+              <w:t>length of sentences in the text</w:t>
+            </w:r>
+            <w:r>
+              <w:rPr>
+                <w:b w:val="0"/>
+                <w:lang w:eastAsia="zh-CN"/>
+              </w:rPr>
+              <w:t xml:space="preserve"> </w:t>
             </w:r>
           </w:p>
           <w:p>
             <w:pPr>
-              <w:pStyle w:val="ListParagraph"/>
+              <w:pStyle w:val="a9"/>
               <w:numPr>
                 <w:ilvl w:val="0"/>
                 <w:numId w:val="5"/>
@@ -532,14 +535,7 @@
                 <w:b w:val="0"/>
                 <w:lang w:eastAsia="zh-CN"/>
               </w:rPr>
-              <w:t>Hapax Legomena</w:t>
-            </w:r>
-            <w:r>
-              <w:rPr>
-                <w:b w:val="0"/>
-                <w:lang w:eastAsia="zh-CN"/>
-              </w:rPr>
-              <w:t xml:space="preserve"> </w:t>
+              <w:t xml:space="preserve">Hapax Legomena </w:t>
             </w:r>
             <w:r>
               <w:rPr>
@@ -547,33 +543,19 @@
                 <w:lang w:eastAsia="zh-CN"/>
               </w:rPr>
               <w:br/>
-              <w:t>(</w:t>
+              <w:t xml:space="preserve">(number of </w:t>
             </w:r>
             <w:r>
               <w:rPr>
                 <w:b w:val="0"/>
                 <w:lang w:eastAsia="zh-CN"/>
               </w:rPr>
-              <w:t>number of words that occur exactly once</w:t>
-            </w:r>
-            <w:r>
-              <w:rPr>
-                <w:b w:val="0"/>
-                <w:lang w:eastAsia="zh-CN"/>
-              </w:rPr>
-              <w:t>)</w:t>
-            </w:r>
-            <w:r>
-              <w:rPr>
-                <w:b w:val="0"/>
-                <w:lang w:eastAsia="zh-CN"/>
-              </w:rPr>
-              <w:t xml:space="preserve">; </w:t>
+              <w:t>words that occur exactly once)</w:t>
             </w:r>
           </w:p>
           <w:p>
             <w:pPr>
-              <w:pStyle w:val="ListParagraph"/>
+              <w:pStyle w:val="a9"/>
               <w:numPr>
                 <w:ilvl w:val="0"/>
                 <w:numId w:val="5"/>
@@ -588,14 +570,7 @@
                 <w:b w:val="0"/>
                 <w:lang w:eastAsia="zh-CN"/>
               </w:rPr>
-              <w:t>Dis Legomena</w:t>
-            </w:r>
-            <w:r>
-              <w:rPr>
-                <w:b w:val="0"/>
-                <w:lang w:eastAsia="zh-CN"/>
-              </w:rPr>
-              <w:t xml:space="preserve"> </w:t>
+              <w:t xml:space="preserve">Dis Legomena </w:t>
             </w:r>
             <w:r>
               <w:rPr>
@@ -603,33 +578,12 @@
                 <w:lang w:eastAsia="zh-CN"/>
               </w:rPr>
               <w:br/>
-              <w:t>(</w:t>
-            </w:r>
-            <w:r>
-              <w:rPr>
-                <w:b w:val="0"/>
-                <w:lang w:eastAsia="zh-CN"/>
-              </w:rPr>
-              <w:t>Number of words that occur exactly twice</w:t>
-            </w:r>
-            <w:r>
-              <w:rPr>
-                <w:b w:val="0"/>
-                <w:lang w:eastAsia="zh-CN"/>
-              </w:rPr>
-              <w:t>)</w:t>
-            </w:r>
-            <w:r>
-              <w:rPr>
-                <w:b w:val="0"/>
-                <w:lang w:eastAsia="zh-CN"/>
-              </w:rPr>
-              <w:t xml:space="preserve"> </w:t>
+              <w:t xml:space="preserve">(Number of words that occur exactly twice) </w:t>
             </w:r>
           </w:p>
           <w:p>
             <w:pPr>
-              <w:pStyle w:val="ListParagraph"/>
+              <w:pStyle w:val="a9"/>
               <w:numPr>
                 <w:ilvl w:val="0"/>
                 <w:numId w:val="5"/>
@@ -644,7 +598,7 @@
                 <w:b w:val="0"/>
                 <w:lang w:eastAsia="zh-CN"/>
               </w:rPr>
-              <w:t xml:space="preserve">Number of unique words; </w:t>
+              <w:t>Number of unique words</w:t>
             </w:r>
           </w:p>
         </w:tc>
@@ -661,7 +615,7 @@
           </w:tcPr>
           <w:p>
             <w:pPr>
-              <w:pStyle w:val="ListParagraph"/>
+              <w:pStyle w:val="a9"/>
               <w:numPr>
                 <w:ilvl w:val="0"/>
                 <w:numId w:val="5"/>
@@ -678,12 +632,19 @@
                 <w:b w:val="0"/>
                 <w:lang w:eastAsia="zh-CN"/>
               </w:rPr>
-              <w:t xml:space="preserve">Number of nominative pronouns; </w:t>
+              <w:t>Number of nominative pronouns</w:t>
+            </w:r>
+            <w:r>
+              <w:rPr>
+                <w:b w:val="0"/>
+                <w:lang w:eastAsia="zh-CN"/>
+              </w:rPr>
+              <w:t xml:space="preserve"> </w:t>
             </w:r>
           </w:p>
           <w:p>
             <w:pPr>
-              <w:pStyle w:val="ListParagraph"/>
+              <w:pStyle w:val="a9"/>
               <w:numPr>
                 <w:ilvl w:val="0"/>
                 <w:numId w:val="5"/>
@@ -700,12 +661,19 @@
                 <w:b w:val="0"/>
                 <w:lang w:eastAsia="zh-CN"/>
               </w:rPr>
-              <w:t xml:space="preserve">Number of conjunctions; </w:t>
+              <w:t>Number of conjunctions</w:t>
+            </w:r>
+            <w:r>
+              <w:rPr>
+                <w:b w:val="0"/>
+                <w:lang w:eastAsia="zh-CN"/>
+              </w:rPr>
+              <w:t xml:space="preserve"> </w:t>
             </w:r>
           </w:p>
           <w:p>
             <w:pPr>
-              <w:pStyle w:val="ListParagraph"/>
+              <w:pStyle w:val="a9"/>
               <w:numPr>
                 <w:ilvl w:val="0"/>
                 <w:numId w:val="5"/>
@@ -722,12 +690,12 @@
                 <w:b w:val="0"/>
                 <w:lang w:eastAsia="zh-CN"/>
               </w:rPr>
-              <w:t xml:space="preserve">Number of commas; </w:t>
+              <w:t>Number of commas</w:t>
             </w:r>
           </w:p>
           <w:p>
             <w:pPr>
-              <w:pStyle w:val="ListParagraph"/>
+              <w:pStyle w:val="a9"/>
               <w:numPr>
                 <w:ilvl w:val="0"/>
                 <w:numId w:val="5"/>
@@ -744,12 +712,12 @@
                 <w:b w:val="0"/>
                 <w:lang w:eastAsia="zh-CN"/>
               </w:rPr>
-              <w:t xml:space="preserve">Number of periods; </w:t>
+              <w:t>Number of periods</w:t>
             </w:r>
           </w:p>
           <w:p>
             <w:pPr>
-              <w:pStyle w:val="ListParagraph"/>
+              <w:pStyle w:val="a9"/>
               <w:numPr>
                 <w:ilvl w:val="0"/>
                 <w:numId w:val="5"/>
@@ -766,12 +734,12 @@
                 <w:b w:val="0"/>
                 <w:lang w:eastAsia="zh-CN"/>
               </w:rPr>
-              <w:t xml:space="preserve">Number of “a”, “an”, “the”; </w:t>
+              <w:t>Number of “a”, “an”, “the”</w:t>
             </w:r>
           </w:p>
           <w:p>
             <w:pPr>
-              <w:pStyle w:val="ListParagraph"/>
+              <w:pStyle w:val="a9"/>
               <w:numPr>
                 <w:ilvl w:val="0"/>
                 <w:numId w:val="5"/>
@@ -788,12 +756,19 @@
                 <w:b w:val="0"/>
                 <w:lang w:eastAsia="zh-CN"/>
               </w:rPr>
-              <w:t xml:space="preserve">Number of “in”, “on”, “to”, “of”; </w:t>
+              <w:t>Nu</w:t>
+            </w:r>
+            <w:r>
+              <w:rPr>
+                <w:b w:val="0"/>
+                <w:lang w:eastAsia="zh-CN"/>
+              </w:rPr>
+              <w:t>mber of “in”, “on”, “to”, “of”</w:t>
             </w:r>
           </w:p>
           <w:p>
             <w:pPr>
-              <w:pStyle w:val="ListParagraph"/>
+              <w:pStyle w:val="a9"/>
               <w:numPr>
                 <w:ilvl w:val="0"/>
                 <w:numId w:val="5"/>
@@ -810,7 +785,7 @@
                 <w:b w:val="0"/>
                 <w:lang w:eastAsia="zh-CN"/>
               </w:rPr>
-              <w:t>Number of “is”, “are”, “was”, “were”.</w:t>
+              <w:t>Number of “is”, “are”, “was”, “were”</w:t>
             </w:r>
           </w:p>
         </w:tc>
@@ -940,6 +915,7 @@
       <w:r>
         <w:rPr>
           <w:noProof/>
+          <w:lang w:eastAsia="zh-CN"/>
         </w:rPr>
         <w:drawing>
           <wp:inline distT="0" distB="0" distL="0" distR="0" wp14:anchorId="0911C79E" wp14:editId="795A486F">
@@ -993,7 +969,7 @@
     </w:p>
     <w:p>
       <w:pPr>
-        <w:pStyle w:val="Caption"/>
+        <w:pStyle w:val="ac"/>
         <w:rPr>
           <w:lang w:eastAsia="zh-CN"/>
         </w:rPr>
@@ -1002,14 +978,27 @@
       <w:r>
         <w:t xml:space="preserve">Figure </w:t>
       </w:r>
-      <w:fldSimple w:instr=" SEQ Figure \* ARABIC ">
-        <w:r>
-          <w:rPr>
-            <w:noProof/>
-          </w:rPr>
-          <w:t>1</w:t>
-        </w:r>
-      </w:fldSimple>
+      <w:r>
+        <w:fldChar w:fldCharType="begin"/>
+      </w:r>
+      <w:r>
+        <w:instrText xml:space="preserve"> SEQ Figure \* ARABIC </w:instrText>
+      </w:r>
+      <w:r>
+        <w:fldChar w:fldCharType="separate"/>
+      </w:r>
+      <w:r>
+        <w:rPr>
+          <w:noProof/>
+        </w:rPr>
+        <w:t>1</w:t>
+      </w:r>
+      <w:r>
+        <w:rPr>
+          <w:noProof/>
+        </w:rPr>
+        <w:fldChar w:fldCharType="end"/>
+      </w:r>
       <w:bookmarkEnd w:id="1"/>
       <w:r>
         <w:t xml:space="preserve"> Scatter matrix plot of </w:t>
@@ -1046,13 +1035,13 @@
         <w:rPr>
           <w:lang w:eastAsia="zh-CN"/>
         </w:rPr>
-        <w:t>other features either</w:t>
-      </w:r>
-      <w:r>
-        <w:rPr>
-          <w:lang w:eastAsia="zh-CN"/>
-        </w:rPr>
-        <w:t xml:space="preserve"> normalized by TFIDF </w:t>
+        <w:t xml:space="preserve">other features </w:t>
+      </w:r>
+      <w:r>
+        <w:rPr>
+          <w:lang w:eastAsia="zh-CN"/>
+        </w:rPr>
+        <w:t xml:space="preserve">normalized by TFIDF </w:t>
       </w:r>
       <w:r>
         <w:rPr>
@@ -1323,6 +1312,8 @@
         </w:rPr>
         <w:t>, a zero mean and unit standard deviation.</w:t>
       </w:r>
+      <w:bookmarkStart w:id="2" w:name="_GoBack"/>
+      <w:bookmarkEnd w:id="2"/>
     </w:p>
     <w:p>
       <w:pPr>
@@ -1337,6 +1328,7 @@
       <w:r>
         <w:rPr>
           <w:noProof/>
+          <w:lang w:eastAsia="zh-CN"/>
         </w:rPr>
         <w:drawing>
           <wp:inline distT="0" distB="0" distL="0" distR="0" wp14:anchorId="05A70A54" wp14:editId="14AE38DA">
@@ -1390,6 +1382,7 @@
       <w:r>
         <w:rPr>
           <w:noProof/>
+          <w:lang w:eastAsia="zh-CN"/>
         </w:rPr>
         <w:drawing>
           <wp:inline distT="0" distB="0" distL="0" distR="0" wp14:anchorId="1E5A5813" wp14:editId="49FD2507">
@@ -1443,21 +1436,34 @@
     </w:p>
     <w:p>
       <w:pPr>
-        <w:pStyle w:val="Caption"/>
-      </w:pPr>
-      <w:bookmarkStart w:id="2" w:name="_Ref308087489"/>
+        <w:pStyle w:val="ac"/>
+      </w:pPr>
+      <w:bookmarkStart w:id="3" w:name="_Ref308087489"/>
       <w:r>
         <w:t xml:space="preserve">Figure </w:t>
       </w:r>
-      <w:fldSimple w:instr=" SEQ Figure \* ARABIC ">
-        <w:r>
-          <w:rPr>
-            <w:noProof/>
-          </w:rPr>
-          <w:t>2</w:t>
-        </w:r>
-      </w:fldSimple>
-      <w:bookmarkEnd w:id="2"/>
+      <w:r>
+        <w:fldChar w:fldCharType="begin"/>
+      </w:r>
+      <w:r>
+        <w:instrText xml:space="preserve"> SEQ Figure \* ARABIC </w:instrText>
+      </w:r>
+      <w:r>
+        <w:fldChar w:fldCharType="separate"/>
+      </w:r>
+      <w:r>
+        <w:rPr>
+          <w:noProof/>
+        </w:rPr>
+        <w:t>2</w:t>
+      </w:r>
+      <w:r>
+        <w:rPr>
+          <w:noProof/>
+        </w:rPr>
+        <w:fldChar w:fldCharType="end"/>
+      </w:r>
+      <w:bookmarkEnd w:id="3"/>
       <w:r>
         <w:t xml:space="preserve"> Covariance matrix of all features (a) Non-Standardized features (b) Standardized features</w:t>
       </w:r>
@@ -1467,6 +1473,7 @@
       <w:r>
         <w:rPr>
           <w:noProof/>
+          <w:lang w:eastAsia="zh-CN"/>
         </w:rPr>
         <w:drawing>
           <wp:inline distT="0" distB="0" distL="0" distR="0" wp14:anchorId="3A770E8A" wp14:editId="7B258E3A">
@@ -1520,6 +1527,7 @@
       <w:r>
         <w:rPr>
           <w:noProof/>
+          <w:lang w:eastAsia="zh-CN"/>
         </w:rPr>
         <w:drawing>
           <wp:inline distT="0" distB="0" distL="0" distR="0" wp14:anchorId="4A2084F7" wp14:editId="044F5440">
@@ -1573,24 +1581,37 @@
     </w:p>
     <w:p>
       <w:pPr>
-        <w:pStyle w:val="Caption"/>
-        <w:rPr>
-          <w:lang w:eastAsia="zh-CN"/>
-        </w:rPr>
-      </w:pPr>
-      <w:bookmarkStart w:id="3" w:name="_Ref308090935"/>
+        <w:pStyle w:val="ac"/>
+        <w:rPr>
+          <w:lang w:eastAsia="zh-CN"/>
+        </w:rPr>
+      </w:pPr>
+      <w:bookmarkStart w:id="4" w:name="_Ref308090935"/>
       <w:r>
         <w:t xml:space="preserve">Figure </w:t>
       </w:r>
-      <w:fldSimple w:instr=" SEQ Figure \* ARABIC ">
-        <w:r>
-          <w:rPr>
-            <w:noProof/>
-          </w:rPr>
-          <w:t>3</w:t>
-        </w:r>
-      </w:fldSimple>
-      <w:bookmarkEnd w:id="3"/>
+      <w:r>
+        <w:fldChar w:fldCharType="begin"/>
+      </w:r>
+      <w:r>
+        <w:instrText xml:space="preserve"> SEQ Figure \* ARABIC </w:instrText>
+      </w:r>
+      <w:r>
+        <w:fldChar w:fldCharType="separate"/>
+      </w:r>
+      <w:r>
+        <w:rPr>
+          <w:noProof/>
+        </w:rPr>
+        <w:t>3</w:t>
+      </w:r>
+      <w:r>
+        <w:rPr>
+          <w:noProof/>
+        </w:rPr>
+        <w:fldChar w:fldCharType="end"/>
+      </w:r>
+      <w:bookmarkEnd w:id="4"/>
       <w:r>
         <w:rPr>
           <w:rFonts w:hint="eastAsia"/>
@@ -1607,7 +1628,7 @@
     </w:p>
     <w:p>
       <w:pPr>
-        <w:pStyle w:val="Heading1"/>
+        <w:pStyle w:val="1"/>
       </w:pPr>
       <w:r>
         <w:t>Part III</w:t>
@@ -1698,7 +1719,7 @@
     </w:p>
     <w:p>
       <w:pPr>
-        <w:pStyle w:val="Heading1"/>
+        <w:pStyle w:val="1"/>
       </w:pPr>
       <w:r>
         <w:t>Part IV</w:t>
@@ -1717,12 +1738,7 @@
     </w:p>
     <w:p>
       <w:r>
-        <w:t>We use PCA redu</w:t>
-      </w:r>
-      <w:bookmarkStart w:id="4" w:name="_GoBack"/>
-      <w:bookmarkEnd w:id="4"/>
-      <w:r>
-        <w:t>ction and 2D plot to draw the distribution and labeling of the clusters.</w:t>
+        <w:t>We use PCA reduction and 2D plot to draw the distribution and labeling of the clusters.</w:t>
       </w:r>
     </w:p>
     <w:p>
@@ -1815,34 +1831,34 @@
 <w:ftr xmlns:wpc="http://schemas.microsoft.com/office/word/2010/wordprocessingCanvas" xmlns:mo="http://schemas.microsoft.com/office/mac/office/2008/main" xmlns:mc="http://schemas.openxmlformats.org/markup-compatibility/2006" xmlns:mv="urn:schemas-microsoft-com:mac:vml" xmlns:o="urn:schemas-microsoft-com:office:office" xmlns:r="http://schemas.openxmlformats.org/officeDocument/2006/relationships" xmlns:m="http://schemas.openxmlformats.org/officeDocument/2006/math" xmlns:v="urn:schemas-microsoft-com:vml" xmlns:wp14="http://schemas.microsoft.com/office/word/2010/wordprocessingDrawing" xmlns:wp="http://schemas.openxmlformats.org/drawingml/2006/wordprocessingDrawing" xmlns:w10="urn:schemas-microsoft-com:office:word" xmlns:w="http://schemas.openxmlformats.org/wordprocessingml/2006/main" xmlns:w14="http://schemas.microsoft.com/office/word/2010/wordml" xmlns:wpg="http://schemas.microsoft.com/office/word/2010/wordprocessingGroup" xmlns:wpi="http://schemas.microsoft.com/office/word/2010/wordprocessingInk" xmlns:wne="http://schemas.microsoft.com/office/word/2006/wordml" xmlns:wps="http://schemas.microsoft.com/office/word/2010/wordprocessingShape" mc:Ignorable="w14 wp14">
   <w:p>
     <w:pPr>
-      <w:pStyle w:val="Footer"/>
+      <w:pStyle w:val="ad"/>
       <w:framePr w:wrap="around" w:vAnchor="text" w:hAnchor="margin" w:xAlign="right" w:y="1"/>
       <w:rPr>
-        <w:rStyle w:val="PageNumber"/>
+        <w:rStyle w:val="af"/>
       </w:rPr>
     </w:pPr>
     <w:r>
       <w:rPr>
-        <w:rStyle w:val="PageNumber"/>
+        <w:rStyle w:val="af"/>
       </w:rPr>
       <w:fldChar w:fldCharType="begin"/>
     </w:r>
     <w:r>
       <w:rPr>
-        <w:rStyle w:val="PageNumber"/>
+        <w:rStyle w:val="af"/>
       </w:rPr>
       <w:instrText xml:space="preserve">PAGE  </w:instrText>
     </w:r>
     <w:r>
       <w:rPr>
-        <w:rStyle w:val="PageNumber"/>
+        <w:rStyle w:val="af"/>
       </w:rPr>
       <w:fldChar w:fldCharType="end"/>
     </w:r>
   </w:p>
   <w:p>
     <w:pPr>
-      <w:pStyle w:val="Footer"/>
+      <w:pStyle w:val="ad"/>
       <w:ind w:right="360"/>
     </w:pPr>
   </w:p>
@@ -1853,47 +1869,47 @@
 <w:ftr xmlns:wpc="http://schemas.microsoft.com/office/word/2010/wordprocessingCanvas" xmlns:mo="http://schemas.microsoft.com/office/mac/office/2008/main" xmlns:mc="http://schemas.openxmlformats.org/markup-compatibility/2006" xmlns:mv="urn:schemas-microsoft-com:mac:vml" xmlns:o="urn:schemas-microsoft-com:office:office" xmlns:r="http://schemas.openxmlformats.org/officeDocument/2006/relationships" xmlns:m="http://schemas.openxmlformats.org/officeDocument/2006/math" xmlns:v="urn:schemas-microsoft-com:vml" xmlns:wp14="http://schemas.microsoft.com/office/word/2010/wordprocessingDrawing" xmlns:wp="http://schemas.openxmlformats.org/drawingml/2006/wordprocessingDrawing" xmlns:w10="urn:schemas-microsoft-com:office:word" xmlns:w="http://schemas.openxmlformats.org/wordprocessingml/2006/main" xmlns:w14="http://schemas.microsoft.com/office/word/2010/wordml" xmlns:wpg="http://schemas.microsoft.com/office/word/2010/wordprocessingGroup" xmlns:wpi="http://schemas.microsoft.com/office/word/2010/wordprocessingInk" xmlns:wne="http://schemas.microsoft.com/office/word/2006/wordml" xmlns:wps="http://schemas.microsoft.com/office/word/2010/wordprocessingShape" mc:Ignorable="w14 wp14">
   <w:p>
     <w:pPr>
-      <w:pStyle w:val="Footer"/>
+      <w:pStyle w:val="ad"/>
       <w:framePr w:wrap="around" w:vAnchor="text" w:hAnchor="margin" w:xAlign="right" w:y="1"/>
       <w:rPr>
-        <w:rStyle w:val="PageNumber"/>
+        <w:rStyle w:val="af"/>
       </w:rPr>
     </w:pPr>
     <w:r>
       <w:rPr>
-        <w:rStyle w:val="PageNumber"/>
+        <w:rStyle w:val="af"/>
       </w:rPr>
       <w:fldChar w:fldCharType="begin"/>
     </w:r>
     <w:r>
       <w:rPr>
-        <w:rStyle w:val="PageNumber"/>
+        <w:rStyle w:val="af"/>
       </w:rPr>
       <w:instrText xml:space="preserve">PAGE  </w:instrText>
     </w:r>
     <w:r>
       <w:rPr>
-        <w:rStyle w:val="PageNumber"/>
+        <w:rStyle w:val="af"/>
       </w:rPr>
       <w:fldChar w:fldCharType="separate"/>
     </w:r>
     <w:r>
       <w:rPr>
-        <w:rStyle w:val="PageNumber"/>
+        <w:rStyle w:val="af"/>
         <w:noProof/>
       </w:rPr>
       <w:t>1</w:t>
     </w:r>
     <w:r>
       <w:rPr>
-        <w:rStyle w:val="PageNumber"/>
+        <w:rStyle w:val="af"/>
       </w:rPr>
       <w:fldChar w:fldCharType="end"/>
     </w:r>
   </w:p>
   <w:p>
     <w:pPr>
-      <w:pStyle w:val="Footer"/>
+      <w:pStyle w:val="ad"/>
       <w:ind w:right="360"/>
     </w:pPr>
   </w:p>
@@ -1925,7 +1941,7 @@
   <w:footnote w:id="1">
     <w:p>
       <w:pPr>
-        <w:pStyle w:val="FootnoteText"/>
+        <w:pStyle w:val="a6"/>
         <w:rPr>
           <w:sz w:val="20"/>
           <w:szCs w:val="20"/>
@@ -1933,7 +1949,7 @@
       </w:pPr>
       <w:r>
         <w:rPr>
-          <w:rStyle w:val="FootnoteReference"/>
+          <w:rStyle w:val="a8"/>
           <w:sz w:val="20"/>
           <w:szCs w:val="20"/>
         </w:rPr>
@@ -1951,11 +1967,11 @@
   <w:footnote w:id="2">
     <w:p>
       <w:pPr>
-        <w:pStyle w:val="FootnoteText"/>
-      </w:pPr>
-      <w:r>
-        <w:rPr>
-          <w:rStyle w:val="FootnoteReference"/>
+        <w:pStyle w:val="a6"/>
+      </w:pPr>
+      <w:r>
+        <w:rPr>
+          <w:rStyle w:val="a8"/>
           <w:sz w:val="20"/>
           <w:szCs w:val="20"/>
         </w:rPr>
@@ -1966,14 +1982,7 @@
           <w:sz w:val="20"/>
           <w:szCs w:val="20"/>
         </w:rPr>
-        <w:t xml:space="preserve"> </w:t>
-      </w:r>
-      <w:r>
-        <w:rPr>
-          <w:sz w:val="20"/>
-          <w:szCs w:val="20"/>
-        </w:rPr>
-        <w:t>Selman, S., &amp; Husagic-Selman, A. (2011). Multilayered feedforward neural networks as a tool for distinction of the authors of texts. In Information, Communication and Automation Technologies (ICAT), 2011 XXIII International Symposium on (pp. 1-6). IEEE.</w:t>
+        <w:t xml:space="preserve"> Selman, S., &amp; Husagic-Selman, A. (2011). Multilayered feedforward neural networks as a tool for distinction of the authors of texts. In Information, Communication and Automation Technologies (ICAT), 2011 XXIII International Symposium on (pp. 1-6). IEEE.</w:t>
       </w:r>
     </w:p>
   </w:footnote>
@@ -2663,7 +2672,7 @@
     <w:lsdException w:name="Bibliography" w:uiPriority="37"/>
     <w:lsdException w:name="TOC Heading" w:uiPriority="39" w:qFormat="1"/>
   </w:latentStyles>
-  <w:style w:type="paragraph" w:default="1" w:styleId="Normal">
+  <w:style w:type="paragraph" w:default="1" w:styleId="a">
     <w:name w:val="Normal"/>
     <w:qFormat/>
     <w:rsid w:val="00313810"/>
@@ -2675,11 +2684,11 @@
       <w:sz w:val="22"/>
     </w:rPr>
   </w:style>
-  <w:style w:type="paragraph" w:styleId="Heading1">
+  <w:style w:type="paragraph" w:styleId="1">
     <w:name w:val="heading 1"/>
-    <w:basedOn w:val="Normal"/>
-    <w:next w:val="Normal"/>
-    <w:link w:val="Heading1Char"/>
+    <w:basedOn w:val="a"/>
+    <w:next w:val="a"/>
+    <w:link w:val="10"/>
     <w:uiPriority w:val="9"/>
     <w:qFormat/>
     <w:rsid w:val="00BB057F"/>
@@ -2701,13 +2710,13 @@
       <w:lang w:eastAsia="zh-CN"/>
     </w:rPr>
   </w:style>
-  <w:style w:type="character" w:default="1" w:styleId="DefaultParagraphFont">
+  <w:style w:type="character" w:default="1" w:styleId="a0">
     <w:name w:val="Default Paragraph Font"/>
     <w:uiPriority w:val="1"/>
     <w:semiHidden/>
     <w:unhideWhenUsed/>
   </w:style>
-  <w:style w:type="table" w:default="1" w:styleId="TableNormal">
+  <w:style w:type="table" w:default="1" w:styleId="a1">
     <w:name w:val="Normal Table"/>
     <w:uiPriority w:val="99"/>
     <w:semiHidden/>
@@ -2722,17 +2731,17 @@
       </w:tblCellMar>
     </w:tblPr>
   </w:style>
-  <w:style w:type="numbering" w:default="1" w:styleId="NoList">
+  <w:style w:type="numbering" w:default="1" w:styleId="a2">
     <w:name w:val="No List"/>
     <w:uiPriority w:val="99"/>
     <w:semiHidden/>
     <w:unhideWhenUsed/>
   </w:style>
-  <w:style w:type="paragraph" w:styleId="Title">
+  <w:style w:type="paragraph" w:styleId="a3">
     <w:name w:val="Title"/>
-    <w:basedOn w:val="Normal"/>
-    <w:next w:val="Normal"/>
-    <w:link w:val="TitleChar"/>
+    <w:basedOn w:val="a"/>
+    <w:next w:val="a"/>
+    <w:link w:val="a4"/>
     <w:uiPriority w:val="10"/>
     <w:qFormat/>
     <w:rsid w:val="00BE3BCA"/>
@@ -2751,10 +2760,10 @@
       <w:lang w:eastAsia="zh-CN"/>
     </w:rPr>
   </w:style>
-  <w:style w:type="character" w:customStyle="1" w:styleId="TitleChar">
-    <w:name w:val="Title Char"/>
-    <w:basedOn w:val="DefaultParagraphFont"/>
-    <w:link w:val="Title"/>
+  <w:style w:type="character" w:customStyle="1" w:styleId="a4">
+    <w:name w:val="标题字符"/>
+    <w:basedOn w:val="a0"/>
+    <w:link w:val="a3"/>
     <w:uiPriority w:val="10"/>
     <w:rsid w:val="00BE3BCA"/>
     <w:rPr>
@@ -2766,10 +2775,10 @@
       <w:lang w:eastAsia="zh-CN"/>
     </w:rPr>
   </w:style>
-  <w:style w:type="character" w:customStyle="1" w:styleId="Heading1Char">
-    <w:name w:val="Heading 1 Char"/>
-    <w:basedOn w:val="DefaultParagraphFont"/>
-    <w:link w:val="Heading1"/>
+  <w:style w:type="character" w:customStyle="1" w:styleId="10">
+    <w:name w:val="标题 1字符"/>
+    <w:basedOn w:val="a0"/>
+    <w:link w:val="1"/>
     <w:uiPriority w:val="9"/>
     <w:rsid w:val="00BB057F"/>
     <w:rPr>
@@ -2782,9 +2791,9 @@
       <w:lang w:eastAsia="zh-CN"/>
     </w:rPr>
   </w:style>
-  <w:style w:type="character" w:styleId="Hyperlink">
+  <w:style w:type="character" w:styleId="a5">
     <w:name w:val="Hyperlink"/>
-    <w:basedOn w:val="DefaultParagraphFont"/>
+    <w:basedOn w:val="a0"/>
     <w:uiPriority w:val="99"/>
     <w:unhideWhenUsed/>
     <w:rsid w:val="00BE3BCA"/>
@@ -2793,10 +2802,10 @@
       <w:u w:val="single"/>
     </w:rPr>
   </w:style>
-  <w:style w:type="paragraph" w:styleId="FootnoteText">
+  <w:style w:type="paragraph" w:styleId="a6">
     <w:name w:val="footnote text"/>
-    <w:basedOn w:val="Normal"/>
-    <w:link w:val="FootnoteTextChar"/>
+    <w:basedOn w:val="a"/>
+    <w:link w:val="a7"/>
     <w:uiPriority w:val="99"/>
     <w:unhideWhenUsed/>
     <w:rsid w:val="00257BC7"/>
@@ -2804,19 +2813,19 @@
       <w:spacing w:line="240" w:lineRule="auto"/>
     </w:pPr>
   </w:style>
-  <w:style w:type="character" w:customStyle="1" w:styleId="FootnoteTextChar">
-    <w:name w:val="Footnote Text Char"/>
-    <w:basedOn w:val="DefaultParagraphFont"/>
-    <w:link w:val="FootnoteText"/>
+  <w:style w:type="character" w:customStyle="1" w:styleId="a7">
+    <w:name w:val="脚注文本字符"/>
+    <w:basedOn w:val="a0"/>
+    <w:link w:val="a6"/>
     <w:uiPriority w:val="99"/>
     <w:rsid w:val="00257BC7"/>
     <w:rPr>
       <w:rFonts w:ascii="Times New Roman" w:hAnsi="Times New Roman"/>
     </w:rPr>
   </w:style>
-  <w:style w:type="character" w:styleId="FootnoteReference">
+  <w:style w:type="character" w:styleId="a8">
     <w:name w:val="footnote reference"/>
-    <w:basedOn w:val="DefaultParagraphFont"/>
+    <w:basedOn w:val="a0"/>
     <w:uiPriority w:val="99"/>
     <w:unhideWhenUsed/>
     <w:rsid w:val="00257BC7"/>
@@ -2824,9 +2833,9 @@
       <w:vertAlign w:val="superscript"/>
     </w:rPr>
   </w:style>
-  <w:style w:type="paragraph" w:styleId="ListParagraph">
+  <w:style w:type="paragraph" w:styleId="a9">
     <w:name w:val="List Paragraph"/>
-    <w:basedOn w:val="Normal"/>
+    <w:basedOn w:val="a"/>
     <w:uiPriority w:val="34"/>
     <w:qFormat/>
     <w:rsid w:val="006A7C39"/>
@@ -2835,10 +2844,10 @@
       <w:contextualSpacing/>
     </w:pPr>
   </w:style>
-  <w:style w:type="paragraph" w:styleId="BalloonText">
+  <w:style w:type="paragraph" w:styleId="aa">
     <w:name w:val="Balloon Text"/>
-    <w:basedOn w:val="Normal"/>
-    <w:link w:val="BalloonTextChar"/>
+    <w:basedOn w:val="a"/>
+    <w:link w:val="ab"/>
     <w:uiPriority w:val="99"/>
     <w:semiHidden/>
     <w:unhideWhenUsed/>
@@ -2852,10 +2861,10 @@
       <w:szCs w:val="18"/>
     </w:rPr>
   </w:style>
-  <w:style w:type="character" w:customStyle="1" w:styleId="BalloonTextChar">
-    <w:name w:val="Balloon Text Char"/>
-    <w:basedOn w:val="DefaultParagraphFont"/>
-    <w:link w:val="BalloonText"/>
+  <w:style w:type="character" w:customStyle="1" w:styleId="ab">
+    <w:name w:val="批注框文本字符"/>
+    <w:basedOn w:val="a0"/>
+    <w:link w:val="aa"/>
     <w:uiPriority w:val="99"/>
     <w:semiHidden/>
     <w:rsid w:val="00A37B74"/>
@@ -2867,7 +2876,7 @@
   </w:style>
   <w:style w:type="character" w:styleId="FollowedHyperlink">
     <w:name w:val="FollowedHyperlink"/>
-    <w:basedOn w:val="DefaultParagraphFont"/>
+    <w:basedOn w:val="a0"/>
     <w:uiPriority w:val="99"/>
     <w:semiHidden/>
     <w:unhideWhenUsed/>
@@ -2877,10 +2886,10 @@
       <w:u w:val="single"/>
     </w:rPr>
   </w:style>
-  <w:style w:type="paragraph" w:styleId="Caption">
+  <w:style w:type="paragraph" w:styleId="ac">
     <w:name w:val="caption"/>
-    <w:basedOn w:val="Normal"/>
-    <w:next w:val="Normal"/>
+    <w:basedOn w:val="a"/>
+    <w:next w:val="a"/>
     <w:uiPriority w:val="35"/>
     <w:unhideWhenUsed/>
     <w:qFormat/>
@@ -2897,10 +2906,10 @@
       <w:szCs w:val="18"/>
     </w:rPr>
   </w:style>
-  <w:style w:type="paragraph" w:styleId="Footer">
+  <w:style w:type="paragraph" w:styleId="ad">
     <w:name w:val="footer"/>
-    <w:basedOn w:val="Normal"/>
-    <w:link w:val="FooterChar"/>
+    <w:basedOn w:val="a"/>
+    <w:link w:val="ae"/>
     <w:uiPriority w:val="99"/>
     <w:unhideWhenUsed/>
     <w:rsid w:val="00614FA2"/>
@@ -2912,10 +2921,10 @@
       <w:spacing w:after="0" w:line="240" w:lineRule="auto"/>
     </w:pPr>
   </w:style>
-  <w:style w:type="character" w:customStyle="1" w:styleId="FooterChar">
-    <w:name w:val="Footer Char"/>
-    <w:basedOn w:val="DefaultParagraphFont"/>
-    <w:link w:val="Footer"/>
+  <w:style w:type="character" w:customStyle="1" w:styleId="ae">
+    <w:name w:val="页脚字符"/>
+    <w:basedOn w:val="a0"/>
+    <w:link w:val="ad"/>
     <w:uiPriority w:val="99"/>
     <w:rsid w:val="00614FA2"/>
     <w:rPr>
@@ -2923,17 +2932,17 @@
       <w:sz w:val="22"/>
     </w:rPr>
   </w:style>
-  <w:style w:type="character" w:styleId="PageNumber">
+  <w:style w:type="character" w:styleId="af">
     <w:name w:val="page number"/>
-    <w:basedOn w:val="DefaultParagraphFont"/>
+    <w:basedOn w:val="a0"/>
     <w:uiPriority w:val="99"/>
     <w:semiHidden/>
     <w:unhideWhenUsed/>
     <w:rsid w:val="00614FA2"/>
   </w:style>
-  <w:style w:type="table" w:styleId="TableGrid">
+  <w:style w:type="table" w:styleId="af0">
     <w:name w:val="Table Grid"/>
-    <w:basedOn w:val="TableNormal"/>
+    <w:basedOn w:val="a1"/>
     <w:uiPriority w:val="59"/>
     <w:rsid w:val="002C7A2D"/>
     <w:tblPr>
@@ -2954,9 +2963,9 @@
       </w:tblCellMar>
     </w:tblPr>
   </w:style>
-  <w:style w:type="table" w:styleId="LightShading">
+  <w:style w:type="table" w:styleId="af1">
     <w:name w:val="Light Shading"/>
-    <w:basedOn w:val="TableNormal"/>
+    <w:basedOn w:val="a1"/>
     <w:uiPriority w:val="60"/>
     <w:rsid w:val="00CB61EA"/>
     <w:rPr>
@@ -3054,9 +3063,9 @@
       </w:tcPr>
     </w:tblStylePr>
   </w:style>
-  <w:style w:type="character" w:styleId="PlaceholderText">
+  <w:style w:type="character" w:styleId="af2">
     <w:name w:val="Placeholder Text"/>
-    <w:basedOn w:val="DefaultParagraphFont"/>
+    <w:basedOn w:val="a0"/>
     <w:uiPriority w:val="99"/>
     <w:semiHidden/>
     <w:rsid w:val="0051465F"/>
@@ -3219,7 +3228,7 @@
     <w:lsdException w:name="Bibliography" w:uiPriority="37"/>
     <w:lsdException w:name="TOC Heading" w:uiPriority="39" w:qFormat="1"/>
   </w:latentStyles>
-  <w:style w:type="paragraph" w:default="1" w:styleId="Normal">
+  <w:style w:type="paragraph" w:default="1" w:styleId="a">
     <w:name w:val="Normal"/>
     <w:qFormat/>
     <w:rsid w:val="00313810"/>
@@ -3231,11 +3240,11 @@
       <w:sz w:val="22"/>
     </w:rPr>
   </w:style>
-  <w:style w:type="paragraph" w:styleId="Heading1">
+  <w:style w:type="paragraph" w:styleId="1">
     <w:name w:val="heading 1"/>
-    <w:basedOn w:val="Normal"/>
-    <w:next w:val="Normal"/>
-    <w:link w:val="Heading1Char"/>
+    <w:basedOn w:val="a"/>
+    <w:next w:val="a"/>
+    <w:link w:val="10"/>
     <w:uiPriority w:val="9"/>
     <w:qFormat/>
     <w:rsid w:val="00BB057F"/>
@@ -3257,13 +3266,13 @@
       <w:lang w:eastAsia="zh-CN"/>
     </w:rPr>
   </w:style>
-  <w:style w:type="character" w:default="1" w:styleId="DefaultParagraphFont">
+  <w:style w:type="character" w:default="1" w:styleId="a0">
     <w:name w:val="Default Paragraph Font"/>
     <w:uiPriority w:val="1"/>
     <w:semiHidden/>
     <w:unhideWhenUsed/>
   </w:style>
-  <w:style w:type="table" w:default="1" w:styleId="TableNormal">
+  <w:style w:type="table" w:default="1" w:styleId="a1">
     <w:name w:val="Normal Table"/>
     <w:uiPriority w:val="99"/>
     <w:semiHidden/>
@@ -3278,17 +3287,17 @@
       </w:tblCellMar>
     </w:tblPr>
   </w:style>
-  <w:style w:type="numbering" w:default="1" w:styleId="NoList">
+  <w:style w:type="numbering" w:default="1" w:styleId="a2">
     <w:name w:val="No List"/>
     <w:uiPriority w:val="99"/>
     <w:semiHidden/>
     <w:unhideWhenUsed/>
   </w:style>
-  <w:style w:type="paragraph" w:styleId="Title">
+  <w:style w:type="paragraph" w:styleId="a3">
     <w:name w:val="Title"/>
-    <w:basedOn w:val="Normal"/>
-    <w:next w:val="Normal"/>
-    <w:link w:val="TitleChar"/>
+    <w:basedOn w:val="a"/>
+    <w:next w:val="a"/>
+    <w:link w:val="a4"/>
     <w:uiPriority w:val="10"/>
     <w:qFormat/>
     <w:rsid w:val="00BE3BCA"/>
@@ -3307,10 +3316,10 @@
       <w:lang w:eastAsia="zh-CN"/>
     </w:rPr>
   </w:style>
-  <w:style w:type="character" w:customStyle="1" w:styleId="TitleChar">
-    <w:name w:val="Title Char"/>
-    <w:basedOn w:val="DefaultParagraphFont"/>
-    <w:link w:val="Title"/>
+  <w:style w:type="character" w:customStyle="1" w:styleId="a4">
+    <w:name w:val="标题字符"/>
+    <w:basedOn w:val="a0"/>
+    <w:link w:val="a3"/>
     <w:uiPriority w:val="10"/>
     <w:rsid w:val="00BE3BCA"/>
     <w:rPr>
@@ -3322,10 +3331,10 @@
       <w:lang w:eastAsia="zh-CN"/>
     </w:rPr>
   </w:style>
-  <w:style w:type="character" w:customStyle="1" w:styleId="Heading1Char">
-    <w:name w:val="Heading 1 Char"/>
-    <w:basedOn w:val="DefaultParagraphFont"/>
-    <w:link w:val="Heading1"/>
+  <w:style w:type="character" w:customStyle="1" w:styleId="10">
+    <w:name w:val="标题 1字符"/>
+    <w:basedOn w:val="a0"/>
+    <w:link w:val="1"/>
     <w:uiPriority w:val="9"/>
     <w:rsid w:val="00BB057F"/>
     <w:rPr>
@@ -3338,9 +3347,9 @@
       <w:lang w:eastAsia="zh-CN"/>
     </w:rPr>
   </w:style>
-  <w:style w:type="character" w:styleId="Hyperlink">
+  <w:style w:type="character" w:styleId="a5">
     <w:name w:val="Hyperlink"/>
-    <w:basedOn w:val="DefaultParagraphFont"/>
+    <w:basedOn w:val="a0"/>
     <w:uiPriority w:val="99"/>
     <w:unhideWhenUsed/>
     <w:rsid w:val="00BE3BCA"/>
@@ -3349,10 +3358,10 @@
       <w:u w:val="single"/>
     </w:rPr>
   </w:style>
-  <w:style w:type="paragraph" w:styleId="FootnoteText">
+  <w:style w:type="paragraph" w:styleId="a6">
     <w:name w:val="footnote text"/>
-    <w:basedOn w:val="Normal"/>
-    <w:link w:val="FootnoteTextChar"/>
+    <w:basedOn w:val="a"/>
+    <w:link w:val="a7"/>
     <w:uiPriority w:val="99"/>
     <w:unhideWhenUsed/>
     <w:rsid w:val="00257BC7"/>
@@ -3360,19 +3369,19 @@
       <w:spacing w:line="240" w:lineRule="auto"/>
     </w:pPr>
   </w:style>
-  <w:style w:type="character" w:customStyle="1" w:styleId="FootnoteTextChar">
-    <w:name w:val="Footnote Text Char"/>
-    <w:basedOn w:val="DefaultParagraphFont"/>
-    <w:link w:val="FootnoteText"/>
+  <w:style w:type="character" w:customStyle="1" w:styleId="a7">
+    <w:name w:val="脚注文本字符"/>
+    <w:basedOn w:val="a0"/>
+    <w:link w:val="a6"/>
     <w:uiPriority w:val="99"/>
     <w:rsid w:val="00257BC7"/>
     <w:rPr>
       <w:rFonts w:ascii="Times New Roman" w:hAnsi="Times New Roman"/>
     </w:rPr>
   </w:style>
-  <w:style w:type="character" w:styleId="FootnoteReference">
+  <w:style w:type="character" w:styleId="a8">
     <w:name w:val="footnote reference"/>
-    <w:basedOn w:val="DefaultParagraphFont"/>
+    <w:basedOn w:val="a0"/>
     <w:uiPriority w:val="99"/>
     <w:unhideWhenUsed/>
     <w:rsid w:val="00257BC7"/>
@@ -3380,9 +3389,9 @@
       <w:vertAlign w:val="superscript"/>
     </w:rPr>
   </w:style>
-  <w:style w:type="paragraph" w:styleId="ListParagraph">
+  <w:style w:type="paragraph" w:styleId="a9">
     <w:name w:val="List Paragraph"/>
-    <w:basedOn w:val="Normal"/>
+    <w:basedOn w:val="a"/>
     <w:uiPriority w:val="34"/>
     <w:qFormat/>
     <w:rsid w:val="006A7C39"/>
@@ -3391,10 +3400,10 @@
       <w:contextualSpacing/>
     </w:pPr>
   </w:style>
-  <w:style w:type="paragraph" w:styleId="BalloonText">
+  <w:style w:type="paragraph" w:styleId="aa">
     <w:name w:val="Balloon Text"/>
-    <w:basedOn w:val="Normal"/>
-    <w:link w:val="BalloonTextChar"/>
+    <w:basedOn w:val="a"/>
+    <w:link w:val="ab"/>
     <w:uiPriority w:val="99"/>
     <w:semiHidden/>
     <w:unhideWhenUsed/>
@@ -3408,10 +3417,10 @@
       <w:szCs w:val="18"/>
     </w:rPr>
   </w:style>
-  <w:style w:type="character" w:customStyle="1" w:styleId="BalloonTextChar">
-    <w:name w:val="Balloon Text Char"/>
-    <w:basedOn w:val="DefaultParagraphFont"/>
-    <w:link w:val="BalloonText"/>
+  <w:style w:type="character" w:customStyle="1" w:styleId="ab">
+    <w:name w:val="批注框文本字符"/>
+    <w:basedOn w:val="a0"/>
+    <w:link w:val="aa"/>
     <w:uiPriority w:val="99"/>
     <w:semiHidden/>
     <w:rsid w:val="00A37B74"/>
@@ -3423,7 +3432,7 @@
   </w:style>
   <w:style w:type="character" w:styleId="FollowedHyperlink">
     <w:name w:val="FollowedHyperlink"/>
-    <w:basedOn w:val="DefaultParagraphFont"/>
+    <w:basedOn w:val="a0"/>
     <w:uiPriority w:val="99"/>
     <w:semiHidden/>
     <w:unhideWhenUsed/>
@@ -3433,10 +3442,10 @@
       <w:u w:val="single"/>
     </w:rPr>
   </w:style>
-  <w:style w:type="paragraph" w:styleId="Caption">
+  <w:style w:type="paragraph" w:styleId="ac">
     <w:name w:val="caption"/>
-    <w:basedOn w:val="Normal"/>
-    <w:next w:val="Normal"/>
+    <w:basedOn w:val="a"/>
+    <w:next w:val="a"/>
     <w:uiPriority w:val="35"/>
     <w:unhideWhenUsed/>
     <w:qFormat/>
@@ -3453,10 +3462,10 @@
       <w:szCs w:val="18"/>
     </w:rPr>
   </w:style>
-  <w:style w:type="paragraph" w:styleId="Footer">
+  <w:style w:type="paragraph" w:styleId="ad">
     <w:name w:val="footer"/>
-    <w:basedOn w:val="Normal"/>
-    <w:link w:val="FooterChar"/>
+    <w:basedOn w:val="a"/>
+    <w:link w:val="ae"/>
     <w:uiPriority w:val="99"/>
     <w:unhideWhenUsed/>
     <w:rsid w:val="00614FA2"/>
@@ -3468,10 +3477,10 @@
       <w:spacing w:after="0" w:line="240" w:lineRule="auto"/>
     </w:pPr>
   </w:style>
-  <w:style w:type="character" w:customStyle="1" w:styleId="FooterChar">
-    <w:name w:val="Footer Char"/>
-    <w:basedOn w:val="DefaultParagraphFont"/>
-    <w:link w:val="Footer"/>
+  <w:style w:type="character" w:customStyle="1" w:styleId="ae">
+    <w:name w:val="页脚字符"/>
+    <w:basedOn w:val="a0"/>
+    <w:link w:val="ad"/>
     <w:uiPriority w:val="99"/>
     <w:rsid w:val="00614FA2"/>
     <w:rPr>
@@ -3479,17 +3488,17 @@
       <w:sz w:val="22"/>
     </w:rPr>
   </w:style>
-  <w:style w:type="character" w:styleId="PageNumber">
+  <w:style w:type="character" w:styleId="af">
     <w:name w:val="page number"/>
-    <w:basedOn w:val="DefaultParagraphFont"/>
+    <w:basedOn w:val="a0"/>
     <w:uiPriority w:val="99"/>
     <w:semiHidden/>
     <w:unhideWhenUsed/>
     <w:rsid w:val="00614FA2"/>
   </w:style>
-  <w:style w:type="table" w:styleId="TableGrid">
+  <w:style w:type="table" w:styleId="af0">
     <w:name w:val="Table Grid"/>
-    <w:basedOn w:val="TableNormal"/>
+    <w:basedOn w:val="a1"/>
     <w:uiPriority w:val="59"/>
     <w:rsid w:val="002C7A2D"/>
     <w:tblPr>
@@ -3510,9 +3519,9 @@
       </w:tblCellMar>
     </w:tblPr>
   </w:style>
-  <w:style w:type="table" w:styleId="LightShading">
+  <w:style w:type="table" w:styleId="af1">
     <w:name w:val="Light Shading"/>
-    <w:basedOn w:val="TableNormal"/>
+    <w:basedOn w:val="a1"/>
     <w:uiPriority w:val="60"/>
     <w:rsid w:val="00CB61EA"/>
     <w:rPr>
@@ -3610,9 +3619,9 @@
       </w:tcPr>
     </w:tblStylePr>
   </w:style>
-  <w:style w:type="character" w:styleId="PlaceholderText">
+  <w:style w:type="character" w:styleId="af2">
     <w:name w:val="Placeholder Text"/>
-    <w:basedOn w:val="DefaultParagraphFont"/>
+    <w:basedOn w:val="a0"/>
     <w:uiPriority w:val="99"/>
     <w:semiHidden/>
     <w:rsid w:val="0051465F"/>

</xml_diff>

<commit_message>
report update: clustering methods half done
</commit_message>
<xml_diff>
--- a/Report-v1102.docx
+++ b/Report-v1102.docx
@@ -4,7 +4,7 @@
   <w:body>
     <w:p>
       <w:pPr>
-        <w:pStyle w:val="a3"/>
+        <w:pStyle w:val="Title"/>
         <w:rPr>
           <w:b/>
           <w:sz w:val="32"/>
@@ -48,7 +48,7 @@
     </w:p>
     <w:p>
       <w:pPr>
-        <w:pStyle w:val="1"/>
+        <w:pStyle w:val="Heading1"/>
       </w:pPr>
       <w:r>
         <w:t>Summary</w:t>
@@ -87,7 +87,7 @@
     </w:p>
     <w:p>
       <w:pPr>
-        <w:pStyle w:val="1"/>
+        <w:pStyle w:val="Heading1"/>
       </w:pPr>
       <w:r>
         <w:t xml:space="preserve">Part </w:t>
@@ -103,10 +103,10 @@
       <w:r>
         <w:t xml:space="preserve">To collect the necessary data, we have different options initially. The complete works of William Shakespeare is in HTML format in </w:t>
       </w:r>
-      <w:hyperlink r:id="rId8" w:history="1">
+      <w:hyperlink r:id="rId9" w:history="1">
         <w:r>
           <w:rPr>
-            <w:rStyle w:val="a5"/>
+            <w:rStyle w:val="Hyperlink"/>
             <w:rFonts w:cs="Times New Roman"/>
             <w:szCs w:val="22"/>
           </w:rPr>
@@ -114,7 +114,7 @@
         </w:r>
         <w:r>
           <w:rPr>
-            <w:rStyle w:val="a5"/>
+            <w:rStyle w:val="Hyperlink"/>
             <w:rFonts w:cs="Times New Roman"/>
             <w:sz w:val="21"/>
             <w:szCs w:val="21"/>
@@ -128,10 +128,10 @@
       <w:r>
         <w:t xml:space="preserve">To avoid the problem of downloading data from different links or the time required doing it by hand, we located the complete works of William Shakespeare from Project Gutenberg at </w:t>
       </w:r>
-      <w:hyperlink r:id="rId9" w:history="1">
+      <w:hyperlink r:id="rId10" w:history="1">
         <w:r>
           <w:rPr>
-            <w:rStyle w:val="a5"/>
+            <w:rStyle w:val="Hyperlink"/>
           </w:rPr>
           <w:t>http://www.gutenberg.org/cache/epub/100/pg100.txt</w:t>
         </w:r>
@@ -251,7 +251,7 @@
     </w:p>
     <w:p>
       <w:pPr>
-        <w:pStyle w:val="1"/>
+        <w:pStyle w:val="Heading1"/>
       </w:pPr>
       <w:r>
         <w:t>Part II</w:t>
@@ -260,31 +260,345 @@
         <w:t xml:space="preserve"> </w:t>
       </w:r>
       <w:r>
-        <w:t>Feature Construction</w:t>
-      </w:r>
-    </w:p>
-    <w:p>
-      <w:pPr>
-        <w:rPr>
-          <w:lang w:eastAsia="zh-CN"/>
-        </w:rPr>
-      </w:pPr>
-      <w:r>
-        <w:rPr>
-          <w:lang w:eastAsia="zh-CN"/>
-        </w:rPr>
-        <w:t>We constructed features of TFIDF, n-grams and additional features based on the papers of Stanko et al. (2013)</w:t>
-      </w:r>
-      <w:r>
-        <w:rPr>
-          <w:rStyle w:val="a8"/>
+        <w:t xml:space="preserve">Feature </w:t>
+      </w:r>
+      <w:r>
+        <w:t>Selection</w:t>
+      </w:r>
+    </w:p>
+    <w:p>
+      <w:r>
+        <w:rPr>
+          <w:lang w:eastAsia="zh-CN"/>
+        </w:rPr>
+        <w:t>Some people in machine learning society believe selecting the right features is more important than improving algori</w:t>
+      </w:r>
+      <w:r>
+        <w:rPr>
+          <w:lang w:eastAsia="zh-CN"/>
+        </w:rPr>
+        <w:t xml:space="preserve">thms. As a first step, </w:t>
+      </w:r>
+      <w:r>
+        <w:t xml:space="preserve">we </w:t>
+      </w:r>
+      <w:r>
+        <w:t xml:space="preserve">have </w:t>
+      </w:r>
+      <w:r>
+        <w:t xml:space="preserve">performed some experiments to determine which features to use. We use Affinity Propagation to test different features. The preference is set </w:t>
+      </w:r>
+      <w:r>
+        <w:t>to the median of the input similarities.</w:t>
+      </w:r>
+      <w:r>
+        <w:t xml:space="preserve"> The advantage of using Affinity Propagation to optimize the features is that we do not need to optimize the number of clusters at the same time.</w:t>
+      </w:r>
+    </w:p>
+    <w:p>
+      <w:pPr>
+        <w:rPr>
+          <w:b/>
+          <w:u w:val="single"/>
+        </w:rPr>
+      </w:pPr>
+      <w:r>
+        <w:rPr>
+          <w:b/>
+          <w:u w:val="single"/>
+        </w:rPr>
+        <w:t>TFIDF</w:t>
+      </w:r>
+    </w:p>
+    <w:p>
+      <w:r>
+        <w:t>We started with TFIDF</w:t>
+      </w:r>
+      <w:r>
+        <w:t xml:space="preserve"> (the first 20 components of </w:t>
+      </w:r>
+      <w:r>
+        <w:t>SVD</w:t>
+      </w:r>
+      <w:r>
+        <w:t>)</w:t>
+      </w:r>
+      <w:r>
+        <w:t xml:space="preserve"> only. </w:t>
+      </w:r>
+      <w:r>
+        <w:t xml:space="preserve">As shown in </w:t>
+      </w:r>
+      <w:r>
+        <w:fldChar w:fldCharType="begin"/>
+      </w:r>
+      <w:r>
+        <w:instrText xml:space="preserve"> REF _Ref308166761 \h </w:instrText>
+      </w:r>
+      <w:r>
+        <w:fldChar w:fldCharType="separate"/>
+      </w:r>
+      <w:r>
+        <w:t xml:space="preserve">Figure </w:t>
+      </w:r>
+      <w:r>
+        <w:rPr>
+          <w:noProof/>
+        </w:rPr>
+        <w:t>4</w:t>
+      </w:r>
+      <w:r>
+        <w:fldChar w:fldCharType="end"/>
+      </w:r>
+      <w:r>
+        <w:t xml:space="preserve">, </w:t>
+      </w:r>
+      <w:r>
+        <w:t xml:space="preserve">acts are grouped mainly </w:t>
+      </w:r>
+      <w:r>
+        <w:t xml:space="preserve">by </w:t>
+      </w:r>
+      <w:r>
+        <w:t>topics. Acts of the same play go to the same cluster.</w:t>
+      </w:r>
+      <w:r>
+        <w:t xml:space="preserve"> This single feature cannot reflect the writing style.</w:t>
+      </w:r>
+    </w:p>
+    <w:p>
+      <w:pPr>
+        <w:jc w:val="center"/>
+      </w:pPr>
+      <w:r>
+        <w:rPr>
+          <w:noProof/>
+        </w:rPr>
+        <w:lastRenderedPageBreak/>
+        <w:drawing>
+          <wp:inline distT="0" distB="0" distL="0" distR="0" wp14:anchorId="077D5734" wp14:editId="6E871997">
+            <wp:extent cx="3085746" cy="2536157"/>
+            <wp:effectExtent l="0" t="0" r="0" b="4445"/>
+            <wp:docPr id="6" name="Picture 1"/>
+            <wp:cNvGraphicFramePr>
+              <a:graphicFrameLocks xmlns:a="http://schemas.openxmlformats.org/drawingml/2006/main" noChangeAspect="1"/>
+            </wp:cNvGraphicFramePr>
+            <a:graphic xmlns:a="http://schemas.openxmlformats.org/drawingml/2006/main">
+              <a:graphicData uri="http://schemas.openxmlformats.org/drawingml/2006/picture">
+                <pic:pic xmlns:pic="http://schemas.openxmlformats.org/drawingml/2006/picture">
+                  <pic:nvPicPr>
+                    <pic:cNvPr id="0" name="Picture 1"/>
+                    <pic:cNvPicPr>
+                      <a:picLocks noChangeAspect="1" noChangeArrowheads="1"/>
+                    </pic:cNvPicPr>
+                  </pic:nvPicPr>
+                  <pic:blipFill>
+                    <a:blip r:embed="rId11">
+                      <a:extLst>
+                        <a:ext uri="{28A0092B-C50C-407E-A947-70E740481C1C}">
+                          <a14:useLocalDpi xmlns:a14="http://schemas.microsoft.com/office/drawing/2010/main" val="0"/>
+                        </a:ext>
+                      </a:extLst>
+                    </a:blip>
+                    <a:srcRect/>
+                    <a:stretch>
+                      <a:fillRect/>
+                    </a:stretch>
+                  </pic:blipFill>
+                  <pic:spPr bwMode="auto">
+                    <a:xfrm>
+                      <a:off x="0" y="0"/>
+                      <a:ext cx="3085905" cy="2536288"/>
+                    </a:xfrm>
+                    <a:prstGeom prst="rect">
+                      <a:avLst/>
+                    </a:prstGeom>
+                    <a:noFill/>
+                    <a:ln>
+                      <a:noFill/>
+                    </a:ln>
+                  </pic:spPr>
+                </pic:pic>
+              </a:graphicData>
+            </a:graphic>
+          </wp:inline>
+        </w:drawing>
+      </w:r>
+      <w:r>
+        <w:rPr>
+          <w:noProof/>
+        </w:rPr>
+        <w:drawing>
+          <wp:inline distT="0" distB="0" distL="0" distR="0" wp14:anchorId="4FED9C6F" wp14:editId="69971B6C">
+            <wp:extent cx="2379036" cy="2551430"/>
+            <wp:effectExtent l="0" t="0" r="8890" b="0"/>
+            <wp:docPr id="7" name="Picture 7"/>
+            <wp:cNvGraphicFramePr>
+              <a:graphicFrameLocks xmlns:a="http://schemas.openxmlformats.org/drawingml/2006/main" noChangeAspect="1"/>
+            </wp:cNvGraphicFramePr>
+            <a:graphic xmlns:a="http://schemas.openxmlformats.org/drawingml/2006/main">
+              <a:graphicData uri="http://schemas.openxmlformats.org/drawingml/2006/picture">
+                <pic:pic xmlns:pic="http://schemas.openxmlformats.org/drawingml/2006/picture">
+                  <pic:nvPicPr>
+                    <pic:cNvPr id="0" name="Screen Shot 2015-11-03 at 10.39.06 AM.png"/>
+                    <pic:cNvPicPr/>
+                  </pic:nvPicPr>
+                  <pic:blipFill rotWithShape="1">
+                    <a:blip r:embed="rId12">
+                      <a:extLst>
+                        <a:ext uri="{28A0092B-C50C-407E-A947-70E740481C1C}">
+                          <a14:useLocalDpi xmlns:a14="http://schemas.microsoft.com/office/drawing/2010/main" val="0"/>
+                        </a:ext>
+                      </a:extLst>
+                    </a:blip>
+                    <a:srcRect l="-31026" r="1"/>
+                    <a:stretch/>
+                  </pic:blipFill>
+                  <pic:spPr bwMode="auto">
+                    <a:xfrm>
+                      <a:off x="0" y="0"/>
+                      <a:ext cx="2379560" cy="2551992"/>
+                    </a:xfrm>
+                    <a:prstGeom prst="rect">
+                      <a:avLst/>
+                    </a:prstGeom>
+                    <a:ln>
+                      <a:noFill/>
+                    </a:ln>
+                    <a:extLst>
+                      <a:ext uri="{53640926-AAD7-44d8-BBD7-CCE9431645EC}">
+                        <a14:shadowObscured xmlns:a14="http://schemas.microsoft.com/office/drawing/2010/main"/>
+                      </a:ext>
+                    </a:extLst>
+                  </pic:spPr>
+                </pic:pic>
+              </a:graphicData>
+            </a:graphic>
+          </wp:inline>
+        </w:drawing>
+      </w:r>
+    </w:p>
+    <w:p>
+      <w:pPr>
+        <w:pStyle w:val="Caption"/>
+      </w:pPr>
+      <w:bookmarkStart w:id="0" w:name="_Ref308166761"/>
+      <w:r>
+        <w:t xml:space="preserve">Figure </w:t>
+      </w:r>
+      <w:fldSimple w:instr=" SEQ Figure \* ARABIC ">
+        <w:r>
+          <w:rPr>
+            <w:noProof/>
+          </w:rPr>
+          <w:t>1</w:t>
+        </w:r>
+      </w:fldSimple>
+      <w:bookmarkEnd w:id="0"/>
+      <w:r>
+        <w:t xml:space="preserve"> Clustering results using TFIDF + Affinity Propagation (a) PCA visualization (b) Clip of clustering results</w:t>
+      </w:r>
+    </w:p>
+    <w:p>
+      <w:pPr>
+        <w:rPr>
+          <w:b/>
+          <w:u w:val="single"/>
+        </w:rPr>
+      </w:pPr>
+      <w:r>
+        <w:rPr>
+          <w:b/>
+          <w:u w:val="single"/>
+        </w:rPr>
+        <w:t>N-gram</w:t>
+      </w:r>
+    </w:p>
+    <w:p>
+      <w:r>
+        <w:t xml:space="preserve">Experts experience shows that n-gram might be more suitable to identify authorship. Then we have tried 2~4-gram and 3~5-gram. We </w:t>
+      </w:r>
+      <w:r>
+        <w:t>find</w:t>
+      </w:r>
+      <w:r>
+        <w:t xml:space="preserve"> that 2~4-gram </w:t>
+      </w:r>
+      <w:r>
+        <w:t>creates</w:t>
+      </w:r>
+      <w:r>
+        <w:t xml:space="preserve"> very strange outliers. Therefore, we cho</w:t>
+      </w:r>
+      <w:r>
+        <w:t>o</w:t>
+      </w:r>
+      <w:r>
+        <w:t xml:space="preserve">se 3~5-gram. </w:t>
+      </w:r>
+      <w:r>
+        <w:t>However, b</w:t>
+      </w:r>
+      <w:r>
+        <w:t xml:space="preserve">y intuition, we </w:t>
+      </w:r>
+      <w:r>
+        <w:t xml:space="preserve">still </w:t>
+      </w:r>
+      <w:r>
+        <w:t>need more features to represent the wring style.</w:t>
+      </w:r>
+    </w:p>
+    <w:p>
+      <w:pPr>
+        <w:rPr>
+          <w:b/>
+          <w:u w:val="single"/>
+        </w:rPr>
+      </w:pPr>
+      <w:r>
+        <w:rPr>
+          <w:b/>
+          <w:u w:val="single"/>
+        </w:rPr>
+        <w:t>Add f</w:t>
+      </w:r>
+      <w:r>
+        <w:rPr>
+          <w:b/>
+          <w:u w:val="single"/>
+        </w:rPr>
+        <w:t>requency of special words, punctuation and sentence length</w:t>
+      </w:r>
+    </w:p>
+    <w:p>
+      <w:pPr>
+        <w:rPr>
+          <w:lang w:eastAsia="zh-CN"/>
+        </w:rPr>
+      </w:pPr>
+      <w:r>
+        <w:rPr>
+          <w:lang w:eastAsia="zh-CN"/>
+        </w:rPr>
+        <w:t>B</w:t>
+      </w:r>
+      <w:r>
+        <w:rPr>
+          <w:lang w:eastAsia="zh-CN"/>
+        </w:rPr>
+        <w:t>ased on the papers of Stanko et al. (2013)</w:t>
+      </w:r>
+      <w:r>
+        <w:rPr>
+          <w:rStyle w:val="FootnoteReference"/>
           <w:lang w:eastAsia="zh-CN"/>
         </w:rPr>
         <w:t xml:space="preserve"> </w:t>
       </w:r>
       <w:r>
         <w:rPr>
-          <w:rStyle w:val="a8"/>
+          <w:rStyle w:val="FootnoteReference"/>
           <w:lang w:eastAsia="zh-CN"/>
         </w:rPr>
         <w:footnoteReference w:id="1"/>
@@ -297,7 +611,7 @@
       </w:r>
       <w:r>
         <w:rPr>
-          <w:rStyle w:val="a8"/>
+          <w:rStyle w:val="FootnoteReference"/>
           <w:lang w:eastAsia="zh-CN"/>
         </w:rPr>
         <w:footnoteReference w:id="2"/>
@@ -306,7 +620,87 @@
         <w:rPr>
           <w:lang w:eastAsia="zh-CN"/>
         </w:rPr>
-        <w:t xml:space="preserve"> using both sklearn and NTLK</w:t>
+        <w:t>, we use</w:t>
+      </w:r>
+      <w:r>
+        <w:rPr>
+          <w:lang w:eastAsia="zh-CN"/>
+        </w:rPr>
+        <w:t xml:space="preserve"> both sklearn and NTLK</w:t>
+      </w:r>
+      <w:r>
+        <w:rPr>
+          <w:lang w:eastAsia="zh-CN"/>
+        </w:rPr>
+        <w:t xml:space="preserve"> to construct frequency of special words (a, an, the, in, on, to, of, pronouns, conjunctions and ect.), frequency of unique </w:t>
+      </w:r>
+      <w:r>
+        <w:rPr>
+          <w:lang w:eastAsia="zh-CN"/>
+        </w:rPr>
+        <w:t>words and</w:t>
+      </w:r>
+      <w:r>
+        <w:rPr>
+          <w:lang w:eastAsia="zh-CN"/>
+        </w:rPr>
+        <w:t xml:space="preserve"> </w:t>
+      </w:r>
+      <w:r>
+        <w:rPr>
+          <w:lang w:eastAsia="zh-CN"/>
+        </w:rPr>
+        <w:t>sentence length.</w:t>
+      </w:r>
+      <w:r>
+        <w:rPr>
+          <w:lang w:eastAsia="zh-CN"/>
+        </w:rPr>
+        <w:t xml:space="preserve"> </w:t>
+      </w:r>
+      <w:r>
+        <w:rPr>
+          <w:lang w:eastAsia="zh-CN"/>
+        </w:rPr>
+        <w:fldChar w:fldCharType="begin"/>
+      </w:r>
+      <w:r>
+        <w:rPr>
+          <w:lang w:eastAsia="zh-CN"/>
+        </w:rPr>
+        <w:instrText xml:space="preserve"> REF _Ref308086596 \h </w:instrText>
+      </w:r>
+      <w:r>
+        <w:rPr>
+          <w:lang w:eastAsia="zh-CN"/>
+        </w:rPr>
+      </w:r>
+      <w:r>
+        <w:rPr>
+          <w:lang w:eastAsia="zh-CN"/>
+        </w:rPr>
+        <w:fldChar w:fldCharType="separate"/>
+      </w:r>
+      <w:r>
+        <w:t xml:space="preserve">Table </w:t>
+      </w:r>
+      <w:r>
+        <w:rPr>
+          <w:noProof/>
+        </w:rPr>
+        <w:t>1</w:t>
+      </w:r>
+      <w:r>
+        <w:rPr>
+          <w:lang w:eastAsia="zh-CN"/>
+        </w:rPr>
+        <w:fldChar w:fldCharType="end"/>
+      </w:r>
+      <w:r>
+        <w:rPr>
+          <w:lang w:eastAsia="zh-CN"/>
+        </w:rPr>
+        <w:t xml:space="preserve"> lists all the features we use for this study</w:t>
       </w:r>
       <w:r>
         <w:rPr>
@@ -318,63 +712,13 @@
         <w:rPr>
           <w:lang w:eastAsia="zh-CN"/>
         </w:rPr>
-        <w:t xml:space="preserve"> The features used in our study are listed </w:t>
-      </w:r>
-      <w:r>
-        <w:rPr>
-          <w:lang w:eastAsia="zh-CN"/>
-        </w:rPr>
-        <w:t xml:space="preserve">in </w:t>
-      </w:r>
-      <w:r>
-        <w:rPr>
-          <w:lang w:eastAsia="zh-CN"/>
-        </w:rPr>
-        <w:fldChar w:fldCharType="begin"/>
-      </w:r>
-      <w:r>
-        <w:rPr>
-          <w:lang w:eastAsia="zh-CN"/>
-        </w:rPr>
-        <w:instrText xml:space="preserve"> REF _Ref308086596 \h </w:instrText>
-      </w:r>
-      <w:r>
-        <w:rPr>
-          <w:lang w:eastAsia="zh-CN"/>
-        </w:rPr>
-      </w:r>
-      <w:r>
-        <w:rPr>
-          <w:lang w:eastAsia="zh-CN"/>
-        </w:rPr>
-        <w:fldChar w:fldCharType="separate"/>
-      </w:r>
-      <w:r>
-        <w:t xml:space="preserve">Table </w:t>
-      </w:r>
-      <w:r>
-        <w:rPr>
-          <w:noProof/>
-        </w:rPr>
-        <w:t>1</w:t>
-      </w:r>
-      <w:r>
-        <w:rPr>
-          <w:lang w:eastAsia="zh-CN"/>
-        </w:rPr>
-        <w:fldChar w:fldCharType="end"/>
-      </w:r>
-      <w:r>
-        <w:rPr>
-          <w:lang w:eastAsia="zh-CN"/>
-        </w:rPr>
-        <w:t>.</w:t>
-      </w:r>
-      <w:r>
-        <w:rPr>
-          <w:lang w:eastAsia="zh-CN"/>
-        </w:rPr>
-        <w:t xml:space="preserve"> Features 4~13 are</w:t>
+        <w:t xml:space="preserve"> Features 3~12</w:t>
+      </w:r>
+      <w:r>
+        <w:rPr>
+          <w:lang w:eastAsia="zh-CN"/>
+        </w:rPr>
+        <w:t xml:space="preserve"> are</w:t>
       </w:r>
       <w:r>
         <w:rPr>
@@ -427,13 +771,13 @@
     </w:p>
     <w:p>
       <w:pPr>
-        <w:pStyle w:val="ac"/>
+        <w:pStyle w:val="Caption"/>
         <w:jc w:val="left"/>
         <w:rPr>
           <w:lang w:eastAsia="zh-CN"/>
         </w:rPr>
       </w:pPr>
-      <w:bookmarkStart w:id="0" w:name="_Ref308086596"/>
+      <w:bookmarkStart w:id="1" w:name="_Ref308086596"/>
       <w:r>
         <w:t xml:space="preserve">Table </w:t>
       </w:r>
@@ -445,14 +789,14 @@
           <w:t>1</w:t>
         </w:r>
       </w:fldSimple>
-      <w:bookmarkEnd w:id="0"/>
+      <w:bookmarkEnd w:id="1"/>
       <w:r>
         <w:t xml:space="preserve"> List of features</w:t>
       </w:r>
     </w:p>
     <w:tbl>
       <w:tblPr>
-        <w:tblStyle w:val="af1"/>
+        <w:tblStyle w:val="LightShading"/>
         <w:tblW w:w="0" w:type="auto"/>
         <w:tblBorders>
           <w:top w:val="single" w:sz="4" w:space="0" w:color="auto"/>
@@ -484,27 +828,7 @@
           </w:tcPr>
           <w:p>
             <w:pPr>
-              <w:pStyle w:val="a9"/>
-              <w:numPr>
-                <w:ilvl w:val="0"/>
-                <w:numId w:val="5"/>
-              </w:numPr>
-              <w:rPr>
-                <w:b w:val="0"/>
-                <w:lang w:eastAsia="zh-CN"/>
-              </w:rPr>
-            </w:pPr>
-            <w:r>
-              <w:rPr>
-                <w:b w:val="0"/>
-                <w:lang w:eastAsia="zh-CN"/>
-              </w:rPr>
-              <w:t>TFIDF</w:t>
-            </w:r>
-          </w:p>
-          <w:p>
-            <w:pPr>
-              <w:pStyle w:val="a9"/>
+              <w:pStyle w:val="ListParagraph"/>
               <w:numPr>
                 <w:ilvl w:val="0"/>
                 <w:numId w:val="5"/>
@@ -524,7 +848,7 @@
           </w:p>
           <w:p>
             <w:pPr>
-              <w:pStyle w:val="a9"/>
+              <w:pStyle w:val="ListParagraph"/>
               <w:numPr>
                 <w:ilvl w:val="0"/>
                 <w:numId w:val="5"/>
@@ -558,7 +882,7 @@
           </w:p>
           <w:p>
             <w:pPr>
-              <w:pStyle w:val="a9"/>
+              <w:pStyle w:val="ListParagraph"/>
               <w:numPr>
                 <w:ilvl w:val="0"/>
                 <w:numId w:val="5"/>
@@ -593,7 +917,7 @@
           </w:p>
           <w:p>
             <w:pPr>
-              <w:pStyle w:val="a9"/>
+              <w:pStyle w:val="ListParagraph"/>
               <w:numPr>
                 <w:ilvl w:val="0"/>
                 <w:numId w:val="5"/>
@@ -621,7 +945,7 @@
           </w:p>
           <w:p>
             <w:pPr>
-              <w:pStyle w:val="a9"/>
+              <w:pStyle w:val="ListParagraph"/>
               <w:numPr>
                 <w:ilvl w:val="0"/>
                 <w:numId w:val="5"/>
@@ -653,12 +977,12 @@
           </w:tcPr>
           <w:p>
             <w:pPr>
-              <w:pStyle w:val="a9"/>
+              <w:pStyle w:val="ListParagraph"/>
               <w:numPr>
                 <w:ilvl w:val="0"/>
                 <w:numId w:val="5"/>
               </w:numPr>
-              <w:spacing w:line="312" w:lineRule="auto"/>
+              <w:spacing w:line="240" w:lineRule="auto"/>
               <w:cnfStyle w:val="100000000000" w:firstRow="1" w:lastRow="0" w:firstColumn="0" w:lastColumn="0" w:oddVBand="0" w:evenVBand="0" w:oddHBand="0" w:evenHBand="0" w:firstRowFirstColumn="0" w:firstRowLastColumn="0" w:lastRowFirstColumn="0" w:lastRowLastColumn="0"/>
               <w:rPr>
                 <w:b w:val="0"/>
@@ -682,12 +1006,12 @@
           </w:p>
           <w:p>
             <w:pPr>
-              <w:pStyle w:val="a9"/>
+              <w:pStyle w:val="ListParagraph"/>
               <w:numPr>
                 <w:ilvl w:val="0"/>
                 <w:numId w:val="5"/>
               </w:numPr>
-              <w:spacing w:line="312" w:lineRule="auto"/>
+              <w:spacing w:line="240" w:lineRule="auto"/>
               <w:cnfStyle w:val="100000000000" w:firstRow="1" w:lastRow="0" w:firstColumn="0" w:lastColumn="0" w:oddVBand="0" w:evenVBand="0" w:oddHBand="0" w:evenHBand="0" w:firstRowFirstColumn="0" w:firstRowLastColumn="0" w:lastRowFirstColumn="0" w:lastRowLastColumn="0"/>
               <w:rPr>
                 <w:b w:val="0"/>
@@ -711,12 +1035,12 @@
           </w:p>
           <w:p>
             <w:pPr>
-              <w:pStyle w:val="a9"/>
+              <w:pStyle w:val="ListParagraph"/>
               <w:numPr>
                 <w:ilvl w:val="0"/>
                 <w:numId w:val="5"/>
               </w:numPr>
-              <w:spacing w:line="312" w:lineRule="auto"/>
+              <w:spacing w:line="240" w:lineRule="auto"/>
               <w:cnfStyle w:val="100000000000" w:firstRow="1" w:lastRow="0" w:firstColumn="0" w:lastColumn="0" w:oddVBand="0" w:evenVBand="0" w:oddHBand="0" w:evenHBand="0" w:firstRowFirstColumn="0" w:firstRowLastColumn="0" w:lastRowFirstColumn="0" w:lastRowLastColumn="0"/>
               <w:rPr>
                 <w:b w:val="0"/>
@@ -733,12 +1057,12 @@
           </w:p>
           <w:p>
             <w:pPr>
-              <w:pStyle w:val="a9"/>
+              <w:pStyle w:val="ListParagraph"/>
               <w:numPr>
                 <w:ilvl w:val="0"/>
                 <w:numId w:val="5"/>
               </w:numPr>
-              <w:spacing w:line="312" w:lineRule="auto"/>
+              <w:spacing w:line="240" w:lineRule="auto"/>
               <w:cnfStyle w:val="100000000000" w:firstRow="1" w:lastRow="0" w:firstColumn="0" w:lastColumn="0" w:oddVBand="0" w:evenVBand="0" w:oddHBand="0" w:evenHBand="0" w:firstRowFirstColumn="0" w:firstRowLastColumn="0" w:lastRowFirstColumn="0" w:lastRowLastColumn="0"/>
               <w:rPr>
                 <w:b w:val="0"/>
@@ -755,12 +1079,12 @@
           </w:p>
           <w:p>
             <w:pPr>
-              <w:pStyle w:val="a9"/>
+              <w:pStyle w:val="ListParagraph"/>
               <w:numPr>
                 <w:ilvl w:val="0"/>
                 <w:numId w:val="5"/>
               </w:numPr>
-              <w:spacing w:line="312" w:lineRule="auto"/>
+              <w:spacing w:line="240" w:lineRule="auto"/>
               <w:cnfStyle w:val="100000000000" w:firstRow="1" w:lastRow="0" w:firstColumn="0" w:lastColumn="0" w:oddVBand="0" w:evenVBand="0" w:oddHBand="0" w:evenHBand="0" w:firstRowFirstColumn="0" w:firstRowLastColumn="0" w:lastRowFirstColumn="0" w:lastRowLastColumn="0"/>
               <w:rPr>
                 <w:b w:val="0"/>
@@ -777,12 +1101,12 @@
           </w:p>
           <w:p>
             <w:pPr>
-              <w:pStyle w:val="a9"/>
+              <w:pStyle w:val="ListParagraph"/>
               <w:numPr>
                 <w:ilvl w:val="0"/>
                 <w:numId w:val="5"/>
               </w:numPr>
-              <w:spacing w:line="312" w:lineRule="auto"/>
+              <w:spacing w:line="240" w:lineRule="auto"/>
               <w:cnfStyle w:val="100000000000" w:firstRow="1" w:lastRow="0" w:firstColumn="0" w:lastColumn="0" w:oddVBand="0" w:evenVBand="0" w:oddHBand="0" w:evenHBand="0" w:firstRowFirstColumn="0" w:firstRowLastColumn="0" w:lastRowFirstColumn="0" w:lastRowLastColumn="0"/>
               <w:rPr>
                 <w:b w:val="0"/>
@@ -806,12 +1130,12 @@
           </w:p>
           <w:p>
             <w:pPr>
-              <w:pStyle w:val="a9"/>
+              <w:pStyle w:val="ListParagraph"/>
               <w:numPr>
                 <w:ilvl w:val="0"/>
                 <w:numId w:val="5"/>
               </w:numPr>
-              <w:spacing w:line="312" w:lineRule="auto"/>
+              <w:spacing w:line="240" w:lineRule="auto"/>
               <w:cnfStyle w:val="100000000000" w:firstRow="1" w:lastRow="0" w:firstColumn="0" w:lastColumn="0" w:oddVBand="0" w:evenVBand="0" w:oddHBand="0" w:evenHBand="0" w:firstRowFirstColumn="0" w:firstRowLastColumn="0" w:lastRowFirstColumn="0" w:lastRowLastColumn="0"/>
               <w:rPr>
                 <w:b w:val="0"/>
@@ -823,7 +1147,6 @@
                 <w:b w:val="0"/>
                 <w:lang w:eastAsia="zh-CN"/>
               </w:rPr>
-              <w:lastRenderedPageBreak/>
               <w:t>Number of “is”, “are”, “was”, “were”</w:t>
             </w:r>
           </w:p>
@@ -873,7 +1196,7 @@
         <w:rPr>
           <w:noProof/>
         </w:rPr>
-        <w:t>1</w:t>
+        <w:t>2</w:t>
       </w:r>
       <w:r>
         <w:rPr>
@@ -885,26 +1208,7 @@
         <w:rPr>
           <w:lang w:eastAsia="zh-CN"/>
         </w:rPr>
-        <w:t xml:space="preserve"> </w:t>
-      </w:r>
-      <w:r>
-        <w:rPr>
-          <w:color w:val="FF0000"/>
-          <w:lang w:eastAsia="zh-CN"/>
-        </w:rPr>
-        <w:t>(needs to be updated based on new data)</w:t>
-      </w:r>
-      <w:r>
-        <w:rPr>
-          <w:lang w:eastAsia="zh-CN"/>
-        </w:rPr>
-        <w:t xml:space="preserve"> </w:t>
-      </w:r>
-      <w:r>
-        <w:rPr>
-          <w:lang w:eastAsia="zh-CN"/>
-        </w:rPr>
-        <w:t xml:space="preserve">shows the scatter matrix plot of all features excluding TFIDF and n-grams. According to </w:t>
+        <w:t xml:space="preserve"> shows the scatter matrix plot of all features excluding TFIDF and n-grams. According to </w:t>
       </w:r>
       <w:r>
         <w:rPr>
@@ -936,7 +1240,7 @@
         <w:rPr>
           <w:noProof/>
         </w:rPr>
-        <w:t>1</w:t>
+        <w:t>2</w:t>
       </w:r>
       <w:r>
         <w:rPr>
@@ -948,7 +1252,31 @@
         <w:rPr>
           <w:lang w:eastAsia="zh-CN"/>
         </w:rPr>
-        <w:t>, Hapax Legomena, Dis Legomena and number of unique words are strongly correlated, while others features are relatively independent.</w:t>
+        <w:t>, Hapax Legomena, Dis Legomena and number of uniqu</w:t>
+      </w:r>
+      <w:r>
+        <w:rPr>
+          <w:lang w:eastAsia="zh-CN"/>
+        </w:rPr>
+        <w:t>e words are strongly correlated</w:t>
+      </w:r>
+      <w:r>
+        <w:rPr>
+          <w:lang w:eastAsia="zh-CN"/>
+        </w:rPr>
+        <w:t>.</w:t>
+      </w:r>
+      <w:r>
+        <w:rPr>
+          <w:lang w:eastAsia="zh-CN"/>
+        </w:rPr>
+        <w:t xml:space="preserve"> The average length of sentence is correlated with number of dots. Others features are relatively independent</w:t>
+      </w:r>
+      <w:r>
+        <w:rPr>
+          <w:lang w:eastAsia="zh-CN"/>
+        </w:rPr>
+        <w:t>.</w:t>
       </w:r>
     </w:p>
     <w:p>
@@ -973,10 +1301,9 @@
       <w:r>
         <w:rPr>
           <w:noProof/>
-          <w:lang w:eastAsia="zh-CN"/>
         </w:rPr>
         <w:drawing>
-          <wp:inline distT="0" distB="0" distL="0" distR="0" wp14:anchorId="0911C79E" wp14:editId="795A486F">
+          <wp:inline distT="0" distB="0" distL="0" distR="0" wp14:anchorId="0911C79E" wp14:editId="30D735D3">
             <wp:extent cx="4107724" cy="4107724"/>
             <wp:effectExtent l="0" t="0" r="7620" b="7620"/>
             <wp:docPr id="1" name="Picture 1"/>
@@ -993,7 +1320,7 @@
                     </pic:cNvPicPr>
                   </pic:nvPicPr>
                   <pic:blipFill>
-                    <a:blip r:embed="rId10">
+                    <a:blip r:embed="rId13">
                       <a:extLst>
                         <a:ext uri="{28A0092B-C50C-407E-A947-70E740481C1C}">
                           <a14:useLocalDpi xmlns:a14="http://schemas.microsoft.com/office/drawing/2010/main" val="0"/>
@@ -1008,7 +1335,7 @@
                   <pic:spPr bwMode="auto">
                     <a:xfrm>
                       <a:off x="0" y="0"/>
-                      <a:ext cx="4108226" cy="4108226"/>
+                      <a:ext cx="4107724" cy="4107724"/>
                     </a:xfrm>
                     <a:prstGeom prst="rect">
                       <a:avLst/>
@@ -1027,12 +1354,12 @@
     </w:p>
     <w:p>
       <w:pPr>
-        <w:pStyle w:val="ac"/>
-        <w:rPr>
-          <w:lang w:eastAsia="zh-CN"/>
-        </w:rPr>
-      </w:pPr>
-      <w:bookmarkStart w:id="1" w:name="_Ref308085576"/>
+        <w:pStyle w:val="Caption"/>
+        <w:rPr>
+          <w:lang w:eastAsia="zh-CN"/>
+        </w:rPr>
+      </w:pPr>
+      <w:bookmarkStart w:id="2" w:name="_Ref308085576"/>
       <w:r>
         <w:t xml:space="preserve">Figure </w:t>
       </w:r>
@@ -1041,10 +1368,10 @@
           <w:rPr>
             <w:noProof/>
           </w:rPr>
-          <w:t>1</w:t>
+          <w:t>2</w:t>
         </w:r>
       </w:fldSimple>
-      <w:bookmarkEnd w:id="1"/>
+      <w:bookmarkEnd w:id="2"/>
       <w:r>
         <w:t xml:space="preserve"> Scatter matrix plot of </w:t>
       </w:r>
@@ -1055,6 +1382,21 @@
     <w:p>
       <w:pPr>
         <w:rPr>
+          <w:b/>
+          <w:u w:val="single"/>
+        </w:rPr>
+      </w:pPr>
+      <w:r>
+        <w:rPr>
+          <w:b/>
+          <w:u w:val="single"/>
+        </w:rPr>
+        <w:t>Normalization/Standardization</w:t>
+      </w:r>
+    </w:p>
+    <w:p>
+      <w:pPr>
+        <w:rPr>
           <w:lang w:eastAsia="zh-CN"/>
         </w:rPr>
       </w:pPr>
@@ -1323,13 +1665,6 @@
         </w:rPr>
         <w:t xml:space="preserve">. By contrast, PCA after feature standardization makes more sense. </w:t>
       </w:r>
-    </w:p>
-    <w:p>
-      <w:pPr>
-        <w:rPr>
-          <w:lang w:eastAsia="zh-CN"/>
-        </w:rPr>
-      </w:pPr>
       <w:r>
         <w:rPr>
           <w:lang w:eastAsia="zh-CN"/>
@@ -1371,7 +1706,6 @@
       <w:r>
         <w:rPr>
           <w:noProof/>
-          <w:lang w:eastAsia="zh-CN"/>
         </w:rPr>
         <w:drawing>
           <wp:inline distT="0" distB="0" distL="0" distR="0" wp14:anchorId="05A70A54" wp14:editId="14AE38DA">
@@ -1391,7 +1725,7 @@
                     </pic:cNvPicPr>
                   </pic:nvPicPr>
                   <pic:blipFill>
-                    <a:blip r:embed="rId11">
+                    <a:blip r:embed="rId14">
                       <a:extLst>
                         <a:ext uri="{28A0092B-C50C-407E-A947-70E740481C1C}">
                           <a14:useLocalDpi xmlns:a14="http://schemas.microsoft.com/office/drawing/2010/main" val="0"/>
@@ -1425,7 +1759,6 @@
       <w:r>
         <w:rPr>
           <w:noProof/>
-          <w:lang w:eastAsia="zh-CN"/>
         </w:rPr>
         <w:drawing>
           <wp:inline distT="0" distB="0" distL="0" distR="0" wp14:anchorId="1E5A5813" wp14:editId="49FD2507">
@@ -1445,7 +1778,7 @@
                     </pic:cNvPicPr>
                   </pic:nvPicPr>
                   <pic:blipFill>
-                    <a:blip r:embed="rId12">
+                    <a:blip r:embed="rId15">
                       <a:extLst>
                         <a:ext uri="{28A0092B-C50C-407E-A947-70E740481C1C}">
                           <a14:useLocalDpi xmlns:a14="http://schemas.microsoft.com/office/drawing/2010/main" val="0"/>
@@ -1479,9 +1812,9 @@
     </w:p>
     <w:p>
       <w:pPr>
-        <w:pStyle w:val="ac"/>
-      </w:pPr>
-      <w:bookmarkStart w:id="2" w:name="_Ref308087489"/>
+        <w:pStyle w:val="Caption"/>
+      </w:pPr>
+      <w:bookmarkStart w:id="3" w:name="_Ref308087489"/>
       <w:r>
         <w:t xml:space="preserve">Figure </w:t>
       </w:r>
@@ -1490,20 +1823,18 @@
           <w:rPr>
             <w:noProof/>
           </w:rPr>
-          <w:t>2</w:t>
+          <w:t>3</w:t>
         </w:r>
       </w:fldSimple>
-      <w:bookmarkEnd w:id="2"/>
+      <w:bookmarkEnd w:id="3"/>
       <w:r>
         <w:t xml:space="preserve"> Covariance matrix of all features (a) Non-Standardized features (b) Standardized features</w:t>
       </w:r>
     </w:p>
-    <w:p/>
     <w:p>
       <w:r>
         <w:rPr>
           <w:noProof/>
-          <w:lang w:eastAsia="zh-CN"/>
         </w:rPr>
         <w:drawing>
           <wp:inline distT="0" distB="0" distL="0" distR="0" wp14:anchorId="3A770E8A" wp14:editId="7B258E3A">
@@ -1523,7 +1854,7 @@
                     </pic:cNvPicPr>
                   </pic:nvPicPr>
                   <pic:blipFill>
-                    <a:blip r:embed="rId13">
+                    <a:blip r:embed="rId16">
                       <a:extLst>
                         <a:ext uri="{28A0092B-C50C-407E-A947-70E740481C1C}">
                           <a14:useLocalDpi xmlns:a14="http://schemas.microsoft.com/office/drawing/2010/main" val="0"/>
@@ -1557,7 +1888,6 @@
       <w:r>
         <w:rPr>
           <w:noProof/>
-          <w:lang w:eastAsia="zh-CN"/>
         </w:rPr>
         <w:drawing>
           <wp:inline distT="0" distB="0" distL="0" distR="0" wp14:anchorId="4A2084F7" wp14:editId="044F5440">
@@ -1577,7 +1907,7 @@
                     </pic:cNvPicPr>
                   </pic:nvPicPr>
                   <pic:blipFill>
-                    <a:blip r:embed="rId14">
+                    <a:blip r:embed="rId17">
                       <a:extLst>
                         <a:ext uri="{28A0092B-C50C-407E-A947-70E740481C1C}">
                           <a14:useLocalDpi xmlns:a14="http://schemas.microsoft.com/office/drawing/2010/main" val="0"/>
@@ -1611,12 +1941,12 @@
     </w:p>
     <w:p>
       <w:pPr>
-        <w:pStyle w:val="ac"/>
-        <w:rPr>
-          <w:lang w:eastAsia="zh-CN"/>
-        </w:rPr>
-      </w:pPr>
-      <w:bookmarkStart w:id="3" w:name="_Ref308090935"/>
+        <w:pStyle w:val="Caption"/>
+        <w:rPr>
+          <w:lang w:eastAsia="zh-CN"/>
+        </w:rPr>
+      </w:pPr>
+      <w:bookmarkStart w:id="4" w:name="_Ref308090935"/>
       <w:r>
         <w:t xml:space="preserve">Figure </w:t>
       </w:r>
@@ -1625,10 +1955,10 @@
           <w:rPr>
             <w:noProof/>
           </w:rPr>
-          <w:t>3</w:t>
+          <w:t>4</w:t>
         </w:r>
       </w:fldSimple>
-      <w:bookmarkEnd w:id="3"/>
+      <w:bookmarkEnd w:id="4"/>
       <w:r>
         <w:rPr>
           <w:rFonts w:hint="eastAsia"/>
@@ -1645,7 +1975,139 @@
     </w:p>
     <w:p>
       <w:pPr>
-        <w:pStyle w:val="1"/>
+        <w:rPr>
+          <w:lang w:eastAsia="zh-CN"/>
+        </w:rPr>
+      </w:pPr>
+      <w:r>
+        <w:rPr>
+          <w:lang w:eastAsia="zh-CN"/>
+        </w:rPr>
+        <w:t>Combined with n-gram features, we get the following results.</w:t>
+      </w:r>
+      <w:r>
+        <w:rPr>
+          <w:lang w:eastAsia="zh-CN"/>
+        </w:rPr>
+        <w:t xml:space="preserve"> </w:t>
+      </w:r>
+      <w:r>
+        <w:rPr>
+          <w:lang w:eastAsia="zh-CN"/>
+        </w:rPr>
+        <w:t>Two p</w:t>
+      </w:r>
+      <w:r>
+        <w:rPr>
+          <w:lang w:eastAsia="zh-CN"/>
+        </w:rPr>
+        <w:t xml:space="preserve">oetries </w:t>
+      </w:r>
+      <w:r>
+        <w:rPr>
+          <w:lang w:eastAsia="zh-CN"/>
+        </w:rPr>
+        <w:t>(the Sonnets, a Lover’s Complaint) are classified as outliers</w:t>
+      </w:r>
+      <w:r>
+        <w:rPr>
+          <w:lang w:eastAsia="zh-CN"/>
+        </w:rPr>
+        <w:t xml:space="preserve">, as their styles are completely different from other plays. </w:t>
+      </w:r>
+      <w:r>
+        <w:rPr>
+          <w:lang w:eastAsia="zh-CN"/>
+        </w:rPr>
+        <w:t xml:space="preserve">Some other acts are left out as well. We conclude the feature selection and proceed to different </w:t>
+      </w:r>
+      <w:r>
+        <w:rPr>
+          <w:lang w:eastAsia="zh-CN"/>
+        </w:rPr>
+        <w:t>clustering methods.</w:t>
+      </w:r>
+    </w:p>
+    <w:p>
+      <w:pPr>
+        <w:jc w:val="center"/>
+      </w:pPr>
+      <w:r>
+        <w:rPr>
+          <w:noProof/>
+        </w:rPr>
+        <w:drawing>
+          <wp:inline distT="0" distB="0" distL="0" distR="0" wp14:anchorId="6DCDDB2E" wp14:editId="0D5E5FB0">
+            <wp:extent cx="4457700" cy="2927613"/>
+            <wp:effectExtent l="0" t="0" r="0" b="0"/>
+            <wp:docPr id="8" name="Picture 2"/>
+            <wp:cNvGraphicFramePr>
+              <a:graphicFrameLocks xmlns:a="http://schemas.openxmlformats.org/drawingml/2006/main" noChangeAspect="1"/>
+            </wp:cNvGraphicFramePr>
+            <a:graphic xmlns:a="http://schemas.openxmlformats.org/drawingml/2006/main">
+              <a:graphicData uri="http://schemas.openxmlformats.org/drawingml/2006/picture">
+                <pic:pic xmlns:pic="http://schemas.openxmlformats.org/drawingml/2006/picture">
+                  <pic:nvPicPr>
+                    <pic:cNvPr id="0" name="Picture 2"/>
+                    <pic:cNvPicPr>
+                      <a:picLocks noChangeAspect="1" noChangeArrowheads="1"/>
+                    </pic:cNvPicPr>
+                  </pic:nvPicPr>
+                  <pic:blipFill>
+                    <a:blip r:embed="rId18">
+                      <a:extLst>
+                        <a:ext uri="{28A0092B-C50C-407E-A947-70E740481C1C}">
+                          <a14:useLocalDpi xmlns:a14="http://schemas.microsoft.com/office/drawing/2010/main" val="0"/>
+                        </a:ext>
+                      </a:extLst>
+                    </a:blip>
+                    <a:srcRect/>
+                    <a:stretch>
+                      <a:fillRect/>
+                    </a:stretch>
+                  </pic:blipFill>
+                  <pic:spPr bwMode="auto">
+                    <a:xfrm>
+                      <a:off x="0" y="0"/>
+                      <a:ext cx="4459512" cy="2928803"/>
+                    </a:xfrm>
+                    <a:prstGeom prst="rect">
+                      <a:avLst/>
+                    </a:prstGeom>
+                    <a:noFill/>
+                    <a:ln>
+                      <a:noFill/>
+                    </a:ln>
+                  </pic:spPr>
+                </pic:pic>
+              </a:graphicData>
+            </a:graphic>
+          </wp:inline>
+        </w:drawing>
+      </w:r>
+    </w:p>
+    <w:p>
+      <w:pPr>
+        <w:pStyle w:val="Caption"/>
+      </w:pPr>
+      <w:r>
+        <w:t xml:space="preserve">Figure </w:t>
+      </w:r>
+      <w:fldSimple w:instr=" SEQ Figure \* ARABIC ">
+        <w:r>
+          <w:rPr>
+            <w:noProof/>
+          </w:rPr>
+          <w:t>5</w:t>
+        </w:r>
+      </w:fldSimple>
+      <w:r>
+        <w:t xml:space="preserve"> Clustering results using the selected 12 features</w:t>
+      </w:r>
+    </w:p>
+    <w:p>
+      <w:pPr>
+        <w:pStyle w:val="Heading1"/>
       </w:pPr>
       <w:r>
         <w:t>Part III</w:t>
@@ -1661,19 +2123,540 @@
     </w:p>
     <w:p>
       <w:r>
-        <w:t>3.2 Feature Optimization</w:t>
-      </w:r>
-    </w:p>
-    <w:p/>
-    <w:p>
-      <w:r>
-        <w:t>3.3 Parameter Optimization</w:t>
-      </w:r>
-    </w:p>
-    <w:p>
-      <w:r>
-        <w:t>3.4 Comparison of different methods</w:t>
-      </w:r>
+        <w:t>Six</w:t>
+      </w:r>
+      <w:r>
+        <w:t xml:space="preserve"> clustering methods are tested.</w:t>
+      </w:r>
+    </w:p>
+    <w:p>
+      <w:pPr>
+        <w:pStyle w:val="ListParagraph"/>
+        <w:numPr>
+          <w:ilvl w:val="0"/>
+          <w:numId w:val="6"/>
+        </w:numPr>
+      </w:pPr>
+      <w:r>
+        <w:t xml:space="preserve">KMeans: </w:t>
+      </w:r>
+      <w:r>
+        <w:rPr>
+          <w:lang w:eastAsia="zh-CN"/>
+        </w:rPr>
+        <w:t>we use k-means++ to initialize the clusters. We use silhouette coefficient to optimize the number of clusters</w:t>
+      </w:r>
+      <w:r>
+        <w:rPr>
+          <w:lang w:eastAsia="zh-CN"/>
+        </w:rPr>
+        <w:t xml:space="preserve">, as shown in </w:t>
+      </w:r>
+      <w:r>
+        <w:rPr>
+          <w:lang w:eastAsia="zh-CN"/>
+        </w:rPr>
+        <w:fldChar w:fldCharType="begin"/>
+      </w:r>
+      <w:r>
+        <w:rPr>
+          <w:lang w:eastAsia="zh-CN"/>
+        </w:rPr>
+        <w:instrText xml:space="preserve"> REF _Ref308174335 \h </w:instrText>
+      </w:r>
+      <w:r>
+        <w:rPr>
+          <w:lang w:eastAsia="zh-CN"/>
+        </w:rPr>
+      </w:r>
+      <w:r>
+        <w:rPr>
+          <w:lang w:eastAsia="zh-CN"/>
+        </w:rPr>
+        <w:fldChar w:fldCharType="separate"/>
+      </w:r>
+      <w:r>
+        <w:t xml:space="preserve">Figure </w:t>
+      </w:r>
+      <w:r>
+        <w:rPr>
+          <w:noProof/>
+        </w:rPr>
+        <w:t>6</w:t>
+      </w:r>
+      <w:r>
+        <w:rPr>
+          <w:lang w:eastAsia="zh-CN"/>
+        </w:rPr>
+        <w:fldChar w:fldCharType="end"/>
+      </w:r>
+      <w:r>
+        <w:rPr>
+          <w:lang w:eastAsia="zh-CN"/>
+        </w:rPr>
+        <w:t>.</w:t>
+      </w:r>
+    </w:p>
+    <w:p>
+      <w:pPr>
+        <w:jc w:val="center"/>
+      </w:pPr>
+      <w:r>
+        <w:drawing>
+          <wp:inline distT="0" distB="0" distL="0" distR="0" wp14:anchorId="0E605519" wp14:editId="7429C5A1">
+            <wp:extent cx="3429000" cy="2006781"/>
+            <wp:effectExtent l="0" t="0" r="0" b="0"/>
+            <wp:docPr id="9" name="Chart 9"/>
+            <wp:cNvGraphicFramePr/>
+            <a:graphic xmlns:a="http://schemas.openxmlformats.org/drawingml/2006/main">
+              <a:graphicData uri="http://schemas.openxmlformats.org/drawingml/2006/chart">
+                <c:chart xmlns:c="http://schemas.openxmlformats.org/drawingml/2006/chart" xmlns:r="http://schemas.openxmlformats.org/officeDocument/2006/relationships" r:id="rId19"/>
+              </a:graphicData>
+            </a:graphic>
+          </wp:inline>
+        </w:drawing>
+      </w:r>
+    </w:p>
+    <w:p>
+      <w:pPr>
+        <w:pStyle w:val="Caption"/>
+      </w:pPr>
+      <w:bookmarkStart w:id="5" w:name="_Ref308174335"/>
+      <w:r>
+        <w:t xml:space="preserve">Figure </w:t>
+      </w:r>
+      <w:fldSimple w:instr=" SEQ Figure \* ARABIC ">
+        <w:r>
+          <w:rPr>
+            <w:noProof/>
+          </w:rPr>
+          <w:t>6</w:t>
+        </w:r>
+      </w:fldSimple>
+      <w:bookmarkEnd w:id="5"/>
+      <w:r>
+        <w:t xml:space="preserve"> </w:t>
+      </w:r>
+      <w:r>
+        <w:t>Optimize the number of clusters</w:t>
+      </w:r>
+    </w:p>
+    <w:p>
+      <w:pPr>
+        <w:pStyle w:val="ListParagraph"/>
+        <w:numPr>
+          <w:ilvl w:val="0"/>
+          <w:numId w:val="6"/>
+        </w:numPr>
+      </w:pPr>
+      <w:r>
+        <w:t>Affinity Propagation: preference is set to the median of the similaries.</w:t>
+      </w:r>
+    </w:p>
+    <w:p>
+      <w:pPr>
+        <w:pStyle w:val="ListParagraph"/>
+        <w:numPr>
+          <w:ilvl w:val="0"/>
+          <w:numId w:val="6"/>
+        </w:numPr>
+      </w:pPr>
+      <w:r>
+        <w:t>Spectral Clustering</w:t>
+      </w:r>
+    </w:p>
+    <w:p>
+      <w:pPr>
+        <w:pStyle w:val="ListParagraph"/>
+        <w:numPr>
+          <w:ilvl w:val="0"/>
+          <w:numId w:val="6"/>
+        </w:numPr>
+      </w:pPr>
+      <w:r>
+        <w:t xml:space="preserve">Agglomerative Clustering:  </w:t>
+      </w:r>
+      <w:r>
+        <w:rPr>
+          <w:lang w:eastAsia="zh-CN"/>
+        </w:rPr>
+        <w:t>use silhouette coefficient to optimize the number of clusters</w:t>
+      </w:r>
+      <w:r>
+        <w:rPr>
+          <w:lang w:eastAsia="zh-CN"/>
+        </w:rPr>
+        <w:t>.</w:t>
+      </w:r>
+    </w:p>
+    <w:p>
+      <w:pPr>
+        <w:pStyle w:val="ListParagraph"/>
+        <w:numPr>
+          <w:ilvl w:val="0"/>
+          <w:numId w:val="6"/>
+        </w:numPr>
+      </w:pPr>
+      <w:r>
+        <w:rPr>
+          <w:lang w:eastAsia="zh-CN"/>
+        </w:rPr>
+        <w:t>Birch</w:t>
+      </w:r>
+    </w:p>
+    <w:p>
+      <w:pPr>
+        <w:pStyle w:val="ListParagraph"/>
+        <w:numPr>
+          <w:ilvl w:val="0"/>
+          <w:numId w:val="6"/>
+        </w:numPr>
+      </w:pPr>
+      <w:r>
+        <w:rPr>
+          <w:lang w:eastAsia="zh-CN"/>
+        </w:rPr>
+        <w:t>Meanshift</w:t>
+      </w:r>
+    </w:p>
+    <w:p>
+      <w:r>
+        <w:t>3.2</w:t>
+      </w:r>
+      <w:r>
+        <w:t xml:space="preserve"> Comparison of different methods</w:t>
+      </w:r>
+    </w:p>
+    <w:p>
+      <w:r>
+        <w:drawing>
+          <wp:inline distT="0" distB="0" distL="0" distR="0" wp14:anchorId="24981D00" wp14:editId="41D215E6">
+            <wp:extent cx="2857717" cy="2286000"/>
+            <wp:effectExtent l="0" t="0" r="12700" b="0"/>
+            <wp:docPr id="16" name="Picture 8"/>
+            <wp:cNvGraphicFramePr>
+              <a:graphicFrameLocks xmlns:a="http://schemas.openxmlformats.org/drawingml/2006/main" noChangeAspect="1"/>
+            </wp:cNvGraphicFramePr>
+            <a:graphic xmlns:a="http://schemas.openxmlformats.org/drawingml/2006/main">
+              <a:graphicData uri="http://schemas.openxmlformats.org/drawingml/2006/picture">
+                <pic:pic xmlns:pic="http://schemas.openxmlformats.org/drawingml/2006/picture">
+                  <pic:nvPicPr>
+                    <pic:cNvPr id="0" name="Picture 8"/>
+                    <pic:cNvPicPr>
+                      <a:picLocks noChangeAspect="1" noChangeArrowheads="1"/>
+                    </pic:cNvPicPr>
+                  </pic:nvPicPr>
+                  <pic:blipFill rotWithShape="1">
+                    <a:blip r:embed="rId20">
+                      <a:extLst>
+                        <a:ext uri="{28A0092B-C50C-407E-A947-70E740481C1C}">
+                          <a14:useLocalDpi xmlns:a14="http://schemas.microsoft.com/office/drawing/2010/main" val="0"/>
+                        </a:ext>
+                      </a:extLst>
+                    </a:blip>
+                    <a:srcRect r="17900"/>
+                    <a:stretch/>
+                  </pic:blipFill>
+                  <pic:spPr bwMode="auto">
+                    <a:xfrm>
+                      <a:off x="0" y="0"/>
+                      <a:ext cx="2859473" cy="2287405"/>
+                    </a:xfrm>
+                    <a:prstGeom prst="rect">
+                      <a:avLst/>
+                    </a:prstGeom>
+                    <a:noFill/>
+                    <a:ln>
+                      <a:noFill/>
+                    </a:ln>
+                    <a:extLst>
+                      <a:ext uri="{53640926-AAD7-44d8-BBD7-CCE9431645EC}">
+                        <a14:shadowObscured xmlns:a14="http://schemas.microsoft.com/office/drawing/2010/main"/>
+                      </a:ext>
+                    </a:extLst>
+                  </pic:spPr>
+                </pic:pic>
+              </a:graphicData>
+            </a:graphic>
+          </wp:inline>
+        </w:drawing>
+      </w:r>
+      <w:r>
+        <w:rPr>
+          <w:noProof/>
+        </w:rPr>
+        <w:drawing>
+          <wp:inline distT="0" distB="0" distL="0" distR="0" wp14:anchorId="54632B66" wp14:editId="0556B0D4">
+            <wp:extent cx="3480754" cy="2286000"/>
+            <wp:effectExtent l="0" t="0" r="0" b="0"/>
+            <wp:docPr id="15" name="Picture 7"/>
+            <wp:cNvGraphicFramePr>
+              <a:graphicFrameLocks xmlns:a="http://schemas.openxmlformats.org/drawingml/2006/main" noChangeAspect="1"/>
+            </wp:cNvGraphicFramePr>
+            <a:graphic xmlns:a="http://schemas.openxmlformats.org/drawingml/2006/main">
+              <a:graphicData uri="http://schemas.openxmlformats.org/drawingml/2006/picture">
+                <pic:pic xmlns:pic="http://schemas.openxmlformats.org/drawingml/2006/picture">
+                  <pic:nvPicPr>
+                    <pic:cNvPr id="0" name="Picture 7"/>
+                    <pic:cNvPicPr>
+                      <a:picLocks noChangeAspect="1" noChangeArrowheads="1"/>
+                    </pic:cNvPicPr>
+                  </pic:nvPicPr>
+                  <pic:blipFill>
+                    <a:blip r:embed="rId21">
+                      <a:extLst>
+                        <a:ext uri="{28A0092B-C50C-407E-A947-70E740481C1C}">
+                          <a14:useLocalDpi xmlns:a14="http://schemas.microsoft.com/office/drawing/2010/main" val="0"/>
+                        </a:ext>
+                      </a:extLst>
+                    </a:blip>
+                    <a:srcRect/>
+                    <a:stretch>
+                      <a:fillRect/>
+                    </a:stretch>
+                  </pic:blipFill>
+                  <pic:spPr bwMode="auto">
+                    <a:xfrm>
+                      <a:off x="0" y="0"/>
+                      <a:ext cx="3481728" cy="2286640"/>
+                    </a:xfrm>
+                    <a:prstGeom prst="rect">
+                      <a:avLst/>
+                    </a:prstGeom>
+                    <a:noFill/>
+                    <a:ln>
+                      <a:noFill/>
+                    </a:ln>
+                  </pic:spPr>
+                </pic:pic>
+              </a:graphicData>
+            </a:graphic>
+          </wp:inline>
+        </w:drawing>
+      </w:r>
+      <w:r>
+        <w:t xml:space="preserve"> </w:t>
+      </w:r>
+    </w:p>
+    <w:p>
+      <w:r>
+        <w:t xml:space="preserve"> </w:t>
+      </w:r>
+      <w:r>
+        <w:rPr>
+          <w:noProof/>
+        </w:rPr>
+        <w:drawing>
+          <wp:inline distT="0" distB="0" distL="0" distR="0" wp14:anchorId="3E48D2BB" wp14:editId="03ED85B4">
+            <wp:extent cx="2761512" cy="2269671"/>
+            <wp:effectExtent l="0" t="0" r="7620" b="0"/>
+            <wp:docPr id="14" name="Picture 6"/>
+            <wp:cNvGraphicFramePr>
+              <a:graphicFrameLocks xmlns:a="http://schemas.openxmlformats.org/drawingml/2006/main" noChangeAspect="1"/>
+            </wp:cNvGraphicFramePr>
+            <a:graphic xmlns:a="http://schemas.openxmlformats.org/drawingml/2006/main">
+              <a:graphicData uri="http://schemas.openxmlformats.org/drawingml/2006/picture">
+                <pic:pic xmlns:pic="http://schemas.openxmlformats.org/drawingml/2006/picture">
+                  <pic:nvPicPr>
+                    <pic:cNvPr id="0" name="Picture 6"/>
+                    <pic:cNvPicPr>
+                      <a:picLocks noChangeAspect="1" noChangeArrowheads="1"/>
+                    </pic:cNvPicPr>
+                  </pic:nvPicPr>
+                  <pic:blipFill>
+                    <a:blip r:embed="rId22">
+                      <a:extLst>
+                        <a:ext uri="{28A0092B-C50C-407E-A947-70E740481C1C}">
+                          <a14:useLocalDpi xmlns:a14="http://schemas.microsoft.com/office/drawing/2010/main" val="0"/>
+                        </a:ext>
+                      </a:extLst>
+                    </a:blip>
+                    <a:srcRect/>
+                    <a:stretch>
+                      <a:fillRect/>
+                    </a:stretch>
+                  </pic:blipFill>
+                  <pic:spPr bwMode="auto">
+                    <a:xfrm>
+                      <a:off x="0" y="0"/>
+                      <a:ext cx="2762004" cy="2270075"/>
+                    </a:xfrm>
+                    <a:prstGeom prst="rect">
+                      <a:avLst/>
+                    </a:prstGeom>
+                    <a:noFill/>
+                    <a:ln>
+                      <a:noFill/>
+                    </a:ln>
+                  </pic:spPr>
+                </pic:pic>
+              </a:graphicData>
+            </a:graphic>
+          </wp:inline>
+        </w:drawing>
+      </w:r>
+      <w:r>
+        <w:drawing>
+          <wp:inline distT="0" distB="0" distL="0" distR="0" wp14:anchorId="00F960C1" wp14:editId="7A017F49">
+            <wp:extent cx="3383794" cy="2286000"/>
+            <wp:effectExtent l="0" t="0" r="0" b="0"/>
+            <wp:docPr id="13" name="Picture 5"/>
+            <wp:cNvGraphicFramePr>
+              <a:graphicFrameLocks xmlns:a="http://schemas.openxmlformats.org/drawingml/2006/main" noChangeAspect="1"/>
+            </wp:cNvGraphicFramePr>
+            <a:graphic xmlns:a="http://schemas.openxmlformats.org/drawingml/2006/main">
+              <a:graphicData uri="http://schemas.openxmlformats.org/drawingml/2006/picture">
+                <pic:pic xmlns:pic="http://schemas.openxmlformats.org/drawingml/2006/picture">
+                  <pic:nvPicPr>
+                    <pic:cNvPr id="0" name="Picture 5"/>
+                    <pic:cNvPicPr>
+                      <a:picLocks noChangeAspect="1" noChangeArrowheads="1"/>
+                    </pic:cNvPicPr>
+                  </pic:nvPicPr>
+                  <pic:blipFill>
+                    <a:blip r:embed="rId23">
+                      <a:extLst>
+                        <a:ext uri="{28A0092B-C50C-407E-A947-70E740481C1C}">
+                          <a14:useLocalDpi xmlns:a14="http://schemas.microsoft.com/office/drawing/2010/main" val="0"/>
+                        </a:ext>
+                      </a:extLst>
+                    </a:blip>
+                    <a:srcRect/>
+                    <a:stretch>
+                      <a:fillRect/>
+                    </a:stretch>
+                  </pic:blipFill>
+                  <pic:spPr bwMode="auto">
+                    <a:xfrm>
+                      <a:off x="0" y="0"/>
+                      <a:ext cx="3383882" cy="2286059"/>
+                    </a:xfrm>
+                    <a:prstGeom prst="rect">
+                      <a:avLst/>
+                    </a:prstGeom>
+                    <a:noFill/>
+                    <a:ln>
+                      <a:noFill/>
+                    </a:ln>
+                  </pic:spPr>
+                </pic:pic>
+              </a:graphicData>
+            </a:graphic>
+          </wp:inline>
+        </w:drawing>
+      </w:r>
+    </w:p>
+    <w:p>
+      <w:r>
+        <w:rPr>
+          <w:noProof/>
+        </w:rPr>
+        <w:drawing>
+          <wp:inline distT="0" distB="0" distL="0" distR="0" wp14:anchorId="1AE3B0C9" wp14:editId="73080412">
+            <wp:extent cx="2781377" cy="2286000"/>
+            <wp:effectExtent l="0" t="0" r="12700" b="0"/>
+            <wp:docPr id="12" name="Picture 4"/>
+            <wp:cNvGraphicFramePr>
+              <a:graphicFrameLocks xmlns:a="http://schemas.openxmlformats.org/drawingml/2006/main" noChangeAspect="1"/>
+            </wp:cNvGraphicFramePr>
+            <a:graphic xmlns:a="http://schemas.openxmlformats.org/drawingml/2006/main">
+              <a:graphicData uri="http://schemas.openxmlformats.org/drawingml/2006/picture">
+                <pic:pic xmlns:pic="http://schemas.openxmlformats.org/drawingml/2006/picture">
+                  <pic:nvPicPr>
+                    <pic:cNvPr id="0" name="Picture 4"/>
+                    <pic:cNvPicPr>
+                      <a:picLocks noChangeAspect="1" noChangeArrowheads="1"/>
+                    </pic:cNvPicPr>
+                  </pic:nvPicPr>
+                  <pic:blipFill>
+                    <a:blip r:embed="rId24">
+                      <a:extLst>
+                        <a:ext uri="{28A0092B-C50C-407E-A947-70E740481C1C}">
+                          <a14:useLocalDpi xmlns:a14="http://schemas.microsoft.com/office/drawing/2010/main" val="0"/>
+                        </a:ext>
+                      </a:extLst>
+                    </a:blip>
+                    <a:srcRect/>
+                    <a:stretch>
+                      <a:fillRect/>
+                    </a:stretch>
+                  </pic:blipFill>
+                  <pic:spPr bwMode="auto">
+                    <a:xfrm>
+                      <a:off x="0" y="0"/>
+                      <a:ext cx="2781814" cy="2286359"/>
+                    </a:xfrm>
+                    <a:prstGeom prst="rect">
+                      <a:avLst/>
+                    </a:prstGeom>
+                    <a:noFill/>
+                    <a:ln>
+                      <a:noFill/>
+                    </a:ln>
+                  </pic:spPr>
+                </pic:pic>
+              </a:graphicData>
+            </a:graphic>
+          </wp:inline>
+        </w:drawing>
+      </w:r>
+      <w:r>
+        <w:rPr>
+          <w:noProof/>
+        </w:rPr>
+        <w:drawing>
+          <wp:inline distT="0" distB="0" distL="0" distR="0" wp14:anchorId="4CF9A6F5" wp14:editId="42F6CF43">
+            <wp:extent cx="3478683" cy="2284639"/>
+            <wp:effectExtent l="0" t="0" r="1270" b="1905"/>
+            <wp:docPr id="11" name="Picture 3"/>
+            <wp:cNvGraphicFramePr>
+              <a:graphicFrameLocks xmlns:a="http://schemas.openxmlformats.org/drawingml/2006/main" noChangeAspect="1"/>
+            </wp:cNvGraphicFramePr>
+            <a:graphic xmlns:a="http://schemas.openxmlformats.org/drawingml/2006/main">
+              <a:graphicData uri="http://schemas.openxmlformats.org/drawingml/2006/picture">
+                <pic:pic xmlns:pic="http://schemas.openxmlformats.org/drawingml/2006/picture">
+                  <pic:nvPicPr>
+                    <pic:cNvPr id="0" name="Picture 3"/>
+                    <pic:cNvPicPr>
+                      <a:picLocks noChangeAspect="1" noChangeArrowheads="1"/>
+                    </pic:cNvPicPr>
+                  </pic:nvPicPr>
+                  <pic:blipFill>
+                    <a:blip r:embed="rId25">
+                      <a:extLst>
+                        <a:ext uri="{28A0092B-C50C-407E-A947-70E740481C1C}">
+                          <a14:useLocalDpi xmlns:a14="http://schemas.microsoft.com/office/drawing/2010/main" val="0"/>
+                        </a:ext>
+                      </a:extLst>
+                    </a:blip>
+                    <a:srcRect/>
+                    <a:stretch>
+                      <a:fillRect/>
+                    </a:stretch>
+                  </pic:blipFill>
+                  <pic:spPr bwMode="auto">
+                    <a:xfrm>
+                      <a:off x="0" y="0"/>
+                      <a:ext cx="3481780" cy="2286673"/>
+                    </a:xfrm>
+                    <a:prstGeom prst="rect">
+                      <a:avLst/>
+                    </a:prstGeom>
+                    <a:noFill/>
+                    <a:ln>
+                      <a:noFill/>
+                    </a:ln>
+                  </pic:spPr>
+                </pic:pic>
+              </a:graphicData>
+            </a:graphic>
+          </wp:inline>
+        </w:drawing>
+      </w:r>
+    </w:p>
+    <w:p>
+      <w:bookmarkStart w:id="6" w:name="_GoBack"/>
+      <w:bookmarkEnd w:id="6"/>
     </w:p>
     <w:p>
       <w:pPr>
@@ -1736,7 +2719,7 @@
     </w:p>
     <w:p>
       <w:pPr>
-        <w:pStyle w:val="1"/>
+        <w:pStyle w:val="Heading1"/>
       </w:pPr>
       <w:r>
         <w:t>Part IV</w:t>
@@ -1801,12 +2784,10 @@
           <w:szCs w:val="20"/>
         </w:rPr>
       </w:pPr>
-      <w:bookmarkStart w:id="4" w:name="_GoBack"/>
-      <w:bookmarkEnd w:id="4"/>
     </w:p>
     <w:sectPr>
-      <w:footerReference w:type="even" r:id="rId15"/>
-      <w:footerReference w:type="default" r:id="rId16"/>
+      <w:footerReference w:type="even" r:id="rId26"/>
+      <w:footerReference w:type="default" r:id="rId27"/>
       <w:pgSz w:w="12240" w:h="15840"/>
       <w:pgMar w:top="720" w:right="720" w:bottom="720" w:left="720" w:header="720" w:footer="720" w:gutter="0"/>
       <w:cols w:space="720"/>
@@ -1845,34 +2826,34 @@
 <w:ftr xmlns:wpc="http://schemas.microsoft.com/office/word/2010/wordprocessingCanvas" xmlns:mo="http://schemas.microsoft.com/office/mac/office/2008/main" xmlns:mc="http://schemas.openxmlformats.org/markup-compatibility/2006" xmlns:mv="urn:schemas-microsoft-com:mac:vml" xmlns:o="urn:schemas-microsoft-com:office:office" xmlns:r="http://schemas.openxmlformats.org/officeDocument/2006/relationships" xmlns:m="http://schemas.openxmlformats.org/officeDocument/2006/math" xmlns:v="urn:schemas-microsoft-com:vml" xmlns:wp14="http://schemas.microsoft.com/office/word/2010/wordprocessingDrawing" xmlns:wp="http://schemas.openxmlformats.org/drawingml/2006/wordprocessingDrawing" xmlns:w10="urn:schemas-microsoft-com:office:word" xmlns:w="http://schemas.openxmlformats.org/wordprocessingml/2006/main" xmlns:w14="http://schemas.microsoft.com/office/word/2010/wordml" xmlns:wpg="http://schemas.microsoft.com/office/word/2010/wordprocessingGroup" xmlns:wpi="http://schemas.microsoft.com/office/word/2010/wordprocessingInk" xmlns:wne="http://schemas.microsoft.com/office/word/2006/wordml" xmlns:wps="http://schemas.microsoft.com/office/word/2010/wordprocessingShape" mc:Ignorable="w14 wp14">
   <w:p>
     <w:pPr>
-      <w:pStyle w:val="ad"/>
+      <w:pStyle w:val="Footer"/>
       <w:framePr w:wrap="around" w:vAnchor="text" w:hAnchor="margin" w:xAlign="right" w:y="1"/>
       <w:rPr>
-        <w:rStyle w:val="af"/>
+        <w:rStyle w:val="PageNumber"/>
       </w:rPr>
     </w:pPr>
     <w:r>
       <w:rPr>
-        <w:rStyle w:val="af"/>
+        <w:rStyle w:val="PageNumber"/>
       </w:rPr>
       <w:fldChar w:fldCharType="begin"/>
     </w:r>
     <w:r>
       <w:rPr>
-        <w:rStyle w:val="af"/>
+        <w:rStyle w:val="PageNumber"/>
       </w:rPr>
       <w:instrText xml:space="preserve">PAGE  </w:instrText>
     </w:r>
     <w:r>
       <w:rPr>
-        <w:rStyle w:val="af"/>
+        <w:rStyle w:val="PageNumber"/>
       </w:rPr>
       <w:fldChar w:fldCharType="end"/>
     </w:r>
   </w:p>
   <w:p>
     <w:pPr>
-      <w:pStyle w:val="ad"/>
+      <w:pStyle w:val="Footer"/>
       <w:ind w:right="360"/>
     </w:pPr>
   </w:p>
@@ -1883,47 +2864,46 @@
 <w:ftr xmlns:wpc="http://schemas.microsoft.com/office/word/2010/wordprocessingCanvas" xmlns:mo="http://schemas.microsoft.com/office/mac/office/2008/main" xmlns:mc="http://schemas.openxmlformats.org/markup-compatibility/2006" xmlns:mv="urn:schemas-microsoft-com:mac:vml" xmlns:o="urn:schemas-microsoft-com:office:office" xmlns:r="http://schemas.openxmlformats.org/officeDocument/2006/relationships" xmlns:m="http://schemas.openxmlformats.org/officeDocument/2006/math" xmlns:v="urn:schemas-microsoft-com:vml" xmlns:wp14="http://schemas.microsoft.com/office/word/2010/wordprocessingDrawing" xmlns:wp="http://schemas.openxmlformats.org/drawingml/2006/wordprocessingDrawing" xmlns:w10="urn:schemas-microsoft-com:office:word" xmlns:w="http://schemas.openxmlformats.org/wordprocessingml/2006/main" xmlns:w14="http://schemas.microsoft.com/office/word/2010/wordml" xmlns:wpg="http://schemas.microsoft.com/office/word/2010/wordprocessingGroup" xmlns:wpi="http://schemas.microsoft.com/office/word/2010/wordprocessingInk" xmlns:wne="http://schemas.microsoft.com/office/word/2006/wordml" xmlns:wps="http://schemas.microsoft.com/office/word/2010/wordprocessingShape" mc:Ignorable="w14 wp14">
   <w:p>
     <w:pPr>
-      <w:pStyle w:val="ad"/>
+      <w:pStyle w:val="Footer"/>
       <w:framePr w:wrap="around" w:vAnchor="text" w:hAnchor="margin" w:xAlign="right" w:y="1"/>
       <w:rPr>
-        <w:rStyle w:val="af"/>
+        <w:rStyle w:val="PageNumber"/>
       </w:rPr>
     </w:pPr>
     <w:r>
       <w:rPr>
-        <w:rStyle w:val="af"/>
+        <w:rStyle w:val="PageNumber"/>
       </w:rPr>
       <w:fldChar w:fldCharType="begin"/>
     </w:r>
     <w:r>
       <w:rPr>
-        <w:rStyle w:val="af"/>
+        <w:rStyle w:val="PageNumber"/>
       </w:rPr>
       <w:instrText xml:space="preserve">PAGE  </w:instrText>
     </w:r>
     <w:r>
       <w:rPr>
-        <w:rStyle w:val="af"/>
+        <w:rStyle w:val="PageNumber"/>
       </w:rPr>
       <w:fldChar w:fldCharType="separate"/>
     </w:r>
     <w:r>
       <w:rPr>
-        <w:rStyle w:val="af"/>
-        <w:noProof/>
+        <w:rStyle w:val="PageNumber"/>
       </w:rPr>
-      <w:t>1</w:t>
+      <w:t>6</w:t>
     </w:r>
     <w:r>
       <w:rPr>
-        <w:rStyle w:val="af"/>
+        <w:rStyle w:val="PageNumber"/>
       </w:rPr>
       <w:fldChar w:fldCharType="end"/>
     </w:r>
   </w:p>
   <w:p>
     <w:pPr>
-      <w:pStyle w:val="ad"/>
+      <w:pStyle w:val="Footer"/>
       <w:ind w:right="360"/>
     </w:pPr>
   </w:p>
@@ -1955,7 +2935,7 @@
   <w:footnote w:id="1">
     <w:p>
       <w:pPr>
-        <w:pStyle w:val="a6"/>
+        <w:pStyle w:val="FootnoteText"/>
         <w:rPr>
           <w:sz w:val="20"/>
           <w:szCs w:val="20"/>
@@ -1963,7 +2943,7 @@
       </w:pPr>
       <w:r>
         <w:rPr>
-          <w:rStyle w:val="a8"/>
+          <w:rStyle w:val="FootnoteReference"/>
           <w:sz w:val="20"/>
           <w:szCs w:val="20"/>
         </w:rPr>
@@ -1981,11 +2961,11 @@
   <w:footnote w:id="2">
     <w:p>
       <w:pPr>
-        <w:pStyle w:val="a6"/>
-      </w:pPr>
-      <w:r>
-        <w:rPr>
-          <w:rStyle w:val="a8"/>
+        <w:pStyle w:val="FootnoteText"/>
+      </w:pPr>
+      <w:r>
+        <w:rPr>
+          <w:rStyle w:val="FootnoteReference"/>
           <w:sz w:val="20"/>
           <w:szCs w:val="20"/>
         </w:rPr>
@@ -2404,9 +3384,9 @@
     </w:lvl>
   </w:abstractNum>
   <w:abstractNum w:abstractNumId="4">
-    <w:nsid w:val="653A3548"/>
+    <w:nsid w:val="611B1439"/>
     <w:multiLevelType w:val="hybridMultilevel"/>
-    <w:tmpl w:val="914A6796"/>
+    <w:tmpl w:val="65C6C638"/>
     <w:lvl w:ilvl="0" w:tplc="04090001">
       <w:start w:val="1"/>
       <w:numFmt w:val="bullet"/>
@@ -2428,7 +3408,7 @@
         <w:ind w:left="1440" w:hanging="360"/>
       </w:pPr>
       <w:rPr>
-        <w:rFonts w:ascii="Courier New" w:hAnsi="Courier New" w:cs="Courier New" w:hint="default"/>
+        <w:rFonts w:ascii="Courier New" w:hAnsi="Courier New" w:hint="default"/>
       </w:rPr>
     </w:lvl>
     <w:lvl w:ilvl="2" w:tplc="04090005" w:tentative="1">
@@ -2464,7 +3444,7 @@
         <w:ind w:left="3600" w:hanging="360"/>
       </w:pPr>
       <w:rPr>
-        <w:rFonts w:ascii="Courier New" w:hAnsi="Courier New" w:cs="Courier New" w:hint="default"/>
+        <w:rFonts w:ascii="Courier New" w:hAnsi="Courier New" w:hint="default"/>
       </w:rPr>
     </w:lvl>
     <w:lvl w:ilvl="5" w:tplc="04090005" w:tentative="1">
@@ -2500,6 +3480,119 @@
         <w:ind w:left="5760" w:hanging="360"/>
       </w:pPr>
       <w:rPr>
+        <w:rFonts w:ascii="Courier New" w:hAnsi="Courier New" w:hint="default"/>
+      </w:rPr>
+    </w:lvl>
+    <w:lvl w:ilvl="8" w:tplc="04090005" w:tentative="1">
+      <w:start w:val="1"/>
+      <w:numFmt w:val="bullet"/>
+      <w:lvlText w:val=""/>
+      <w:lvlJc w:val="left"/>
+      <w:pPr>
+        <w:ind w:left="6480" w:hanging="360"/>
+      </w:pPr>
+      <w:rPr>
+        <w:rFonts w:ascii="Wingdings" w:hAnsi="Wingdings" w:hint="default"/>
+      </w:rPr>
+    </w:lvl>
+  </w:abstractNum>
+  <w:abstractNum w:abstractNumId="5">
+    <w:nsid w:val="653A3548"/>
+    <w:multiLevelType w:val="hybridMultilevel"/>
+    <w:tmpl w:val="914A6796"/>
+    <w:lvl w:ilvl="0" w:tplc="04090001">
+      <w:start w:val="1"/>
+      <w:numFmt w:val="bullet"/>
+      <w:lvlText w:val=""/>
+      <w:lvlJc w:val="left"/>
+      <w:pPr>
+        <w:ind w:left="720" w:hanging="360"/>
+      </w:pPr>
+      <w:rPr>
+        <w:rFonts w:ascii="Symbol" w:hAnsi="Symbol" w:hint="default"/>
+      </w:rPr>
+    </w:lvl>
+    <w:lvl w:ilvl="1" w:tplc="04090003" w:tentative="1">
+      <w:start w:val="1"/>
+      <w:numFmt w:val="bullet"/>
+      <w:lvlText w:val="o"/>
+      <w:lvlJc w:val="left"/>
+      <w:pPr>
+        <w:ind w:left="1440" w:hanging="360"/>
+      </w:pPr>
+      <w:rPr>
+        <w:rFonts w:ascii="Courier New" w:hAnsi="Courier New" w:cs="Courier New" w:hint="default"/>
+      </w:rPr>
+    </w:lvl>
+    <w:lvl w:ilvl="2" w:tplc="04090005" w:tentative="1">
+      <w:start w:val="1"/>
+      <w:numFmt w:val="bullet"/>
+      <w:lvlText w:val=""/>
+      <w:lvlJc w:val="left"/>
+      <w:pPr>
+        <w:ind w:left="2160" w:hanging="360"/>
+      </w:pPr>
+      <w:rPr>
+        <w:rFonts w:ascii="Wingdings" w:hAnsi="Wingdings" w:hint="default"/>
+      </w:rPr>
+    </w:lvl>
+    <w:lvl w:ilvl="3" w:tplc="04090001" w:tentative="1">
+      <w:start w:val="1"/>
+      <w:numFmt w:val="bullet"/>
+      <w:lvlText w:val=""/>
+      <w:lvlJc w:val="left"/>
+      <w:pPr>
+        <w:ind w:left="2880" w:hanging="360"/>
+      </w:pPr>
+      <w:rPr>
+        <w:rFonts w:ascii="Symbol" w:hAnsi="Symbol" w:hint="default"/>
+      </w:rPr>
+    </w:lvl>
+    <w:lvl w:ilvl="4" w:tplc="04090003" w:tentative="1">
+      <w:start w:val="1"/>
+      <w:numFmt w:val="bullet"/>
+      <w:lvlText w:val="o"/>
+      <w:lvlJc w:val="left"/>
+      <w:pPr>
+        <w:ind w:left="3600" w:hanging="360"/>
+      </w:pPr>
+      <w:rPr>
+        <w:rFonts w:ascii="Courier New" w:hAnsi="Courier New" w:cs="Courier New" w:hint="default"/>
+      </w:rPr>
+    </w:lvl>
+    <w:lvl w:ilvl="5" w:tplc="04090005" w:tentative="1">
+      <w:start w:val="1"/>
+      <w:numFmt w:val="bullet"/>
+      <w:lvlText w:val=""/>
+      <w:lvlJc w:val="left"/>
+      <w:pPr>
+        <w:ind w:left="4320" w:hanging="360"/>
+      </w:pPr>
+      <w:rPr>
+        <w:rFonts w:ascii="Wingdings" w:hAnsi="Wingdings" w:hint="default"/>
+      </w:rPr>
+    </w:lvl>
+    <w:lvl w:ilvl="6" w:tplc="04090001" w:tentative="1">
+      <w:start w:val="1"/>
+      <w:numFmt w:val="bullet"/>
+      <w:lvlText w:val=""/>
+      <w:lvlJc w:val="left"/>
+      <w:pPr>
+        <w:ind w:left="5040" w:hanging="360"/>
+      </w:pPr>
+      <w:rPr>
+        <w:rFonts w:ascii="Symbol" w:hAnsi="Symbol" w:hint="default"/>
+      </w:rPr>
+    </w:lvl>
+    <w:lvl w:ilvl="7" w:tplc="04090003" w:tentative="1">
+      <w:start w:val="1"/>
+      <w:numFmt w:val="bullet"/>
+      <w:lvlText w:val="o"/>
+      <w:lvlJc w:val="left"/>
+      <w:pPr>
+        <w:ind w:left="5760" w:hanging="360"/>
+      </w:pPr>
+      <w:rPr>
         <w:rFonts w:ascii="Courier New" w:hAnsi="Courier New" w:cs="Courier New" w:hint="default"/>
       </w:rPr>
     </w:lvl>
@@ -2517,7 +3610,7 @@
     </w:lvl>
   </w:abstractNum>
   <w:num w:numId="1">
-    <w:abstractNumId w:val="4"/>
+    <w:abstractNumId w:val="5"/>
   </w:num>
   <w:num w:numId="2">
     <w:abstractNumId w:val="2"/>
@@ -2530,6 +3623,9 @@
   </w:num>
   <w:num w:numId="5">
     <w:abstractNumId w:val="0"/>
+  </w:num>
+  <w:num w:numId="6">
+    <w:abstractNumId w:val="4"/>
   </w:num>
 </w:numbering>
 </file>
@@ -2686,23 +3782,23 @@
     <w:lsdException w:name="Bibliography" w:uiPriority="37"/>
     <w:lsdException w:name="TOC Heading" w:uiPriority="39" w:qFormat="1"/>
   </w:latentStyles>
-  <w:style w:type="paragraph" w:default="1" w:styleId="a">
+  <w:style w:type="paragraph" w:default="1" w:styleId="Normal">
     <w:name w:val="Normal"/>
     <w:qFormat/>
-    <w:rsid w:val="00313810"/>
+    <w:rsid w:val="002A5437"/>
     <w:pPr>
-      <w:spacing w:after="180" w:line="276" w:lineRule="auto"/>
+      <w:spacing w:after="120" w:line="259" w:lineRule="auto"/>
     </w:pPr>
     <w:rPr>
       <w:rFonts w:ascii="Times New Roman" w:hAnsi="Times New Roman"/>
       <w:sz w:val="22"/>
     </w:rPr>
   </w:style>
-  <w:style w:type="paragraph" w:styleId="1">
+  <w:style w:type="paragraph" w:styleId="Heading1">
     <w:name w:val="heading 1"/>
-    <w:basedOn w:val="a"/>
-    <w:next w:val="a"/>
-    <w:link w:val="10"/>
+    <w:basedOn w:val="Normal"/>
+    <w:next w:val="Normal"/>
+    <w:link w:val="Heading1Char"/>
     <w:uiPriority w:val="9"/>
     <w:qFormat/>
     <w:rsid w:val="00BB057F"/>
@@ -2710,7 +3806,7 @@
       <w:keepNext/>
       <w:keepLines/>
       <w:widowControl w:val="0"/>
-      <w:spacing w:before="480" w:after="120"/>
+      <w:spacing w:before="480"/>
       <w:jc w:val="both"/>
       <w:outlineLvl w:val="0"/>
     </w:pPr>
@@ -2724,12 +3820,13 @@
       <w:lang w:eastAsia="zh-CN"/>
     </w:rPr>
   </w:style>
-  <w:style w:type="character" w:default="1" w:styleId="a0">
+  <w:style w:type="character" w:default="1" w:styleId="DefaultParagraphFont">
     <w:name w:val="Default Paragraph Font"/>
     <w:uiPriority w:val="1"/>
+    <w:semiHidden/>
     <w:unhideWhenUsed/>
   </w:style>
-  <w:style w:type="table" w:default="1" w:styleId="a1">
+  <w:style w:type="table" w:default="1" w:styleId="TableNormal">
     <w:name w:val="Normal Table"/>
     <w:uiPriority w:val="99"/>
     <w:semiHidden/>
@@ -2744,17 +3841,17 @@
       </w:tblCellMar>
     </w:tblPr>
   </w:style>
-  <w:style w:type="numbering" w:default="1" w:styleId="a2">
+  <w:style w:type="numbering" w:default="1" w:styleId="NoList">
     <w:name w:val="No List"/>
     <w:uiPriority w:val="99"/>
     <w:semiHidden/>
     <w:unhideWhenUsed/>
   </w:style>
-  <w:style w:type="paragraph" w:styleId="a3">
+  <w:style w:type="paragraph" w:styleId="Title">
     <w:name w:val="Title"/>
-    <w:basedOn w:val="a"/>
-    <w:next w:val="a"/>
-    <w:link w:val="a4"/>
+    <w:basedOn w:val="Normal"/>
+    <w:next w:val="Normal"/>
+    <w:link w:val="TitleChar"/>
     <w:uiPriority w:val="10"/>
     <w:qFormat/>
     <w:rsid w:val="00BE3BCA"/>
@@ -2773,10 +3870,10 @@
       <w:lang w:eastAsia="zh-CN"/>
     </w:rPr>
   </w:style>
-  <w:style w:type="character" w:customStyle="1" w:styleId="a4">
-    <w:name w:val="标题字符"/>
-    <w:basedOn w:val="a0"/>
-    <w:link w:val="a3"/>
+  <w:style w:type="character" w:customStyle="1" w:styleId="TitleChar">
+    <w:name w:val="Title Char"/>
+    <w:basedOn w:val="DefaultParagraphFont"/>
+    <w:link w:val="Title"/>
     <w:uiPriority w:val="10"/>
     <w:rsid w:val="00BE3BCA"/>
     <w:rPr>
@@ -2788,10 +3885,10 @@
       <w:lang w:eastAsia="zh-CN"/>
     </w:rPr>
   </w:style>
-  <w:style w:type="character" w:customStyle="1" w:styleId="10">
-    <w:name w:val="标题 1字符"/>
-    <w:basedOn w:val="a0"/>
-    <w:link w:val="1"/>
+  <w:style w:type="character" w:customStyle="1" w:styleId="Heading1Char">
+    <w:name w:val="Heading 1 Char"/>
+    <w:basedOn w:val="DefaultParagraphFont"/>
+    <w:link w:val="Heading1"/>
     <w:uiPriority w:val="9"/>
     <w:rsid w:val="00BB057F"/>
     <w:rPr>
@@ -2804,9 +3901,9 @@
       <w:lang w:eastAsia="zh-CN"/>
     </w:rPr>
   </w:style>
-  <w:style w:type="character" w:styleId="a5">
+  <w:style w:type="character" w:styleId="Hyperlink">
     <w:name w:val="Hyperlink"/>
-    <w:basedOn w:val="a0"/>
+    <w:basedOn w:val="DefaultParagraphFont"/>
     <w:uiPriority w:val="99"/>
     <w:unhideWhenUsed/>
     <w:rsid w:val="00BE3BCA"/>
@@ -2815,10 +3912,10 @@
       <w:u w:val="single"/>
     </w:rPr>
   </w:style>
-  <w:style w:type="paragraph" w:styleId="a6">
+  <w:style w:type="paragraph" w:styleId="FootnoteText">
     <w:name w:val="footnote text"/>
-    <w:basedOn w:val="a"/>
-    <w:link w:val="a7"/>
+    <w:basedOn w:val="Normal"/>
+    <w:link w:val="FootnoteTextChar"/>
     <w:uiPriority w:val="99"/>
     <w:unhideWhenUsed/>
     <w:rsid w:val="00257BC7"/>
@@ -2826,19 +3923,19 @@
       <w:spacing w:line="240" w:lineRule="auto"/>
     </w:pPr>
   </w:style>
-  <w:style w:type="character" w:customStyle="1" w:styleId="a7">
-    <w:name w:val="脚注文本字符"/>
-    <w:basedOn w:val="a0"/>
-    <w:link w:val="a6"/>
+  <w:style w:type="character" w:customStyle="1" w:styleId="FootnoteTextChar">
+    <w:name w:val="Footnote Text Char"/>
+    <w:basedOn w:val="DefaultParagraphFont"/>
+    <w:link w:val="FootnoteText"/>
     <w:uiPriority w:val="99"/>
     <w:rsid w:val="00257BC7"/>
     <w:rPr>
       <w:rFonts w:ascii="Times New Roman" w:hAnsi="Times New Roman"/>
     </w:rPr>
   </w:style>
-  <w:style w:type="character" w:styleId="a8">
+  <w:style w:type="character" w:styleId="FootnoteReference">
     <w:name w:val="footnote reference"/>
-    <w:basedOn w:val="a0"/>
+    <w:basedOn w:val="DefaultParagraphFont"/>
     <w:uiPriority w:val="99"/>
     <w:unhideWhenUsed/>
     <w:rsid w:val="00257BC7"/>
@@ -2846,9 +3943,9 @@
       <w:vertAlign w:val="superscript"/>
     </w:rPr>
   </w:style>
-  <w:style w:type="paragraph" w:styleId="a9">
+  <w:style w:type="paragraph" w:styleId="ListParagraph">
     <w:name w:val="List Paragraph"/>
-    <w:basedOn w:val="a"/>
+    <w:basedOn w:val="Normal"/>
     <w:uiPriority w:val="34"/>
     <w:qFormat/>
     <w:rsid w:val="006A7C39"/>
@@ -2857,10 +3954,10 @@
       <w:contextualSpacing/>
     </w:pPr>
   </w:style>
-  <w:style w:type="paragraph" w:styleId="aa">
+  <w:style w:type="paragraph" w:styleId="BalloonText">
     <w:name w:val="Balloon Text"/>
-    <w:basedOn w:val="a"/>
-    <w:link w:val="ab"/>
+    <w:basedOn w:val="Normal"/>
+    <w:link w:val="BalloonTextChar"/>
     <w:uiPriority w:val="99"/>
     <w:semiHidden/>
     <w:unhideWhenUsed/>
@@ -2874,10 +3971,10 @@
       <w:szCs w:val="18"/>
     </w:rPr>
   </w:style>
-  <w:style w:type="character" w:customStyle="1" w:styleId="ab">
-    <w:name w:val="批注框文本字符"/>
-    <w:basedOn w:val="a0"/>
-    <w:link w:val="aa"/>
+  <w:style w:type="character" w:customStyle="1" w:styleId="BalloonTextChar">
+    <w:name w:val="Balloon Text Char"/>
+    <w:basedOn w:val="DefaultParagraphFont"/>
+    <w:link w:val="BalloonText"/>
     <w:uiPriority w:val="99"/>
     <w:semiHidden/>
     <w:rsid w:val="00A37B74"/>
@@ -2889,7 +3986,7 @@
   </w:style>
   <w:style w:type="character" w:styleId="FollowedHyperlink">
     <w:name w:val="FollowedHyperlink"/>
-    <w:basedOn w:val="a0"/>
+    <w:basedOn w:val="DefaultParagraphFont"/>
     <w:uiPriority w:val="99"/>
     <w:semiHidden/>
     <w:unhideWhenUsed/>
@@ -2899,10 +3996,10 @@
       <w:u w:val="single"/>
     </w:rPr>
   </w:style>
-  <w:style w:type="paragraph" w:styleId="ac">
+  <w:style w:type="paragraph" w:styleId="Caption">
     <w:name w:val="caption"/>
-    <w:basedOn w:val="a"/>
-    <w:next w:val="a"/>
+    <w:basedOn w:val="Normal"/>
+    <w:next w:val="Normal"/>
     <w:uiPriority w:val="35"/>
     <w:unhideWhenUsed/>
     <w:qFormat/>
@@ -2919,10 +4016,10 @@
       <w:szCs w:val="18"/>
     </w:rPr>
   </w:style>
-  <w:style w:type="paragraph" w:styleId="ad">
+  <w:style w:type="paragraph" w:styleId="Footer">
     <w:name w:val="footer"/>
-    <w:basedOn w:val="a"/>
-    <w:link w:val="ae"/>
+    <w:basedOn w:val="Normal"/>
+    <w:link w:val="FooterChar"/>
     <w:uiPriority w:val="99"/>
     <w:unhideWhenUsed/>
     <w:rsid w:val="00614FA2"/>
@@ -2934,10 +4031,10 @@
       <w:spacing w:after="0" w:line="240" w:lineRule="auto"/>
     </w:pPr>
   </w:style>
-  <w:style w:type="character" w:customStyle="1" w:styleId="ae">
-    <w:name w:val="页脚字符"/>
-    <w:basedOn w:val="a0"/>
-    <w:link w:val="ad"/>
+  <w:style w:type="character" w:customStyle="1" w:styleId="FooterChar">
+    <w:name w:val="Footer Char"/>
+    <w:basedOn w:val="DefaultParagraphFont"/>
+    <w:link w:val="Footer"/>
     <w:uiPriority w:val="99"/>
     <w:rsid w:val="00614FA2"/>
     <w:rPr>
@@ -2945,17 +4042,17 @@
       <w:sz w:val="22"/>
     </w:rPr>
   </w:style>
-  <w:style w:type="character" w:styleId="af">
+  <w:style w:type="character" w:styleId="PageNumber">
     <w:name w:val="page number"/>
-    <w:basedOn w:val="a0"/>
+    <w:basedOn w:val="DefaultParagraphFont"/>
     <w:uiPriority w:val="99"/>
     <w:semiHidden/>
     <w:unhideWhenUsed/>
     <w:rsid w:val="00614FA2"/>
   </w:style>
-  <w:style w:type="table" w:styleId="af0">
+  <w:style w:type="table" w:styleId="TableGrid">
     <w:name w:val="Table Grid"/>
-    <w:basedOn w:val="a1"/>
+    <w:basedOn w:val="TableNormal"/>
     <w:uiPriority w:val="59"/>
     <w:rsid w:val="002C7A2D"/>
     <w:tblPr>
@@ -2976,9 +4073,9 @@
       </w:tblCellMar>
     </w:tblPr>
   </w:style>
-  <w:style w:type="table" w:styleId="af1">
+  <w:style w:type="table" w:styleId="LightShading">
     <w:name w:val="Light Shading"/>
-    <w:basedOn w:val="a1"/>
+    <w:basedOn w:val="TableNormal"/>
     <w:uiPriority w:val="60"/>
     <w:rsid w:val="00CB61EA"/>
     <w:rPr>
@@ -3076,14 +4173,62 @@
       </w:tcPr>
     </w:tblStylePr>
   </w:style>
-  <w:style w:type="character" w:styleId="af2">
+  <w:style w:type="character" w:styleId="PlaceholderText">
     <w:name w:val="Placeholder Text"/>
-    <w:basedOn w:val="a0"/>
+    <w:basedOn w:val="DefaultParagraphFont"/>
     <w:uiPriority w:val="99"/>
     <w:semiHidden/>
     <w:rsid w:val="0051465F"/>
     <w:rPr>
       <w:color w:val="808080"/>
+    </w:rPr>
+  </w:style>
+  <w:style w:type="paragraph" w:styleId="HTMLPreformatted">
+    <w:name w:val="HTML Preformatted"/>
+    <w:basedOn w:val="Normal"/>
+    <w:link w:val="HTMLPreformattedChar"/>
+    <w:uiPriority w:val="99"/>
+    <w:semiHidden/>
+    <w:unhideWhenUsed/>
+    <w:rsid w:val="00246616"/>
+    <w:pPr>
+      <w:tabs>
+        <w:tab w:val="left" w:pos="916"/>
+        <w:tab w:val="left" w:pos="1832"/>
+        <w:tab w:val="left" w:pos="2748"/>
+        <w:tab w:val="left" w:pos="3664"/>
+        <w:tab w:val="left" w:pos="4580"/>
+        <w:tab w:val="left" w:pos="5496"/>
+        <w:tab w:val="left" w:pos="6412"/>
+        <w:tab w:val="left" w:pos="7328"/>
+        <w:tab w:val="left" w:pos="8244"/>
+        <w:tab w:val="left" w:pos="9160"/>
+        <w:tab w:val="left" w:pos="10076"/>
+        <w:tab w:val="left" w:pos="10992"/>
+        <w:tab w:val="left" w:pos="11908"/>
+        <w:tab w:val="left" w:pos="12824"/>
+        <w:tab w:val="left" w:pos="13740"/>
+        <w:tab w:val="left" w:pos="14656"/>
+      </w:tabs>
+      <w:spacing w:after="0" w:line="240" w:lineRule="auto"/>
+    </w:pPr>
+    <w:rPr>
+      <w:rFonts w:ascii="Courier" w:hAnsi="Courier" w:cs="Courier"/>
+      <w:sz w:val="20"/>
+      <w:szCs w:val="20"/>
+    </w:rPr>
+  </w:style>
+  <w:style w:type="character" w:customStyle="1" w:styleId="HTMLPreformattedChar">
+    <w:name w:val="HTML Preformatted Char"/>
+    <w:basedOn w:val="DefaultParagraphFont"/>
+    <w:link w:val="HTMLPreformatted"/>
+    <w:uiPriority w:val="99"/>
+    <w:semiHidden/>
+    <w:rsid w:val="00246616"/>
+    <w:rPr>
+      <w:rFonts w:ascii="Courier" w:hAnsi="Courier" w:cs="Courier"/>
+      <w:sz w:val="20"/>
+      <w:szCs w:val="20"/>
     </w:rPr>
   </w:style>
 </w:styles>
@@ -3241,23 +4386,23 @@
     <w:lsdException w:name="Bibliography" w:uiPriority="37"/>
     <w:lsdException w:name="TOC Heading" w:uiPriority="39" w:qFormat="1"/>
   </w:latentStyles>
-  <w:style w:type="paragraph" w:default="1" w:styleId="a">
+  <w:style w:type="paragraph" w:default="1" w:styleId="Normal">
     <w:name w:val="Normal"/>
     <w:qFormat/>
-    <w:rsid w:val="00313810"/>
+    <w:rsid w:val="002A5437"/>
     <w:pPr>
-      <w:spacing w:after="180" w:line="276" w:lineRule="auto"/>
+      <w:spacing w:after="120" w:line="259" w:lineRule="auto"/>
     </w:pPr>
     <w:rPr>
       <w:rFonts w:ascii="Times New Roman" w:hAnsi="Times New Roman"/>
       <w:sz w:val="22"/>
     </w:rPr>
   </w:style>
-  <w:style w:type="paragraph" w:styleId="1">
+  <w:style w:type="paragraph" w:styleId="Heading1">
     <w:name w:val="heading 1"/>
-    <w:basedOn w:val="a"/>
-    <w:next w:val="a"/>
-    <w:link w:val="10"/>
+    <w:basedOn w:val="Normal"/>
+    <w:next w:val="Normal"/>
+    <w:link w:val="Heading1Char"/>
     <w:uiPriority w:val="9"/>
     <w:qFormat/>
     <w:rsid w:val="00BB057F"/>
@@ -3265,7 +4410,7 @@
       <w:keepNext/>
       <w:keepLines/>
       <w:widowControl w:val="0"/>
-      <w:spacing w:before="480" w:after="120"/>
+      <w:spacing w:before="480"/>
       <w:jc w:val="both"/>
       <w:outlineLvl w:val="0"/>
     </w:pPr>
@@ -3279,12 +4424,13 @@
       <w:lang w:eastAsia="zh-CN"/>
     </w:rPr>
   </w:style>
-  <w:style w:type="character" w:default="1" w:styleId="a0">
+  <w:style w:type="character" w:default="1" w:styleId="DefaultParagraphFont">
     <w:name w:val="Default Paragraph Font"/>
     <w:uiPriority w:val="1"/>
+    <w:semiHidden/>
     <w:unhideWhenUsed/>
   </w:style>
-  <w:style w:type="table" w:default="1" w:styleId="a1">
+  <w:style w:type="table" w:default="1" w:styleId="TableNormal">
     <w:name w:val="Normal Table"/>
     <w:uiPriority w:val="99"/>
     <w:semiHidden/>
@@ -3299,17 +4445,17 @@
       </w:tblCellMar>
     </w:tblPr>
   </w:style>
-  <w:style w:type="numbering" w:default="1" w:styleId="a2">
+  <w:style w:type="numbering" w:default="1" w:styleId="NoList">
     <w:name w:val="No List"/>
     <w:uiPriority w:val="99"/>
     <w:semiHidden/>
     <w:unhideWhenUsed/>
   </w:style>
-  <w:style w:type="paragraph" w:styleId="a3">
+  <w:style w:type="paragraph" w:styleId="Title">
     <w:name w:val="Title"/>
-    <w:basedOn w:val="a"/>
-    <w:next w:val="a"/>
-    <w:link w:val="a4"/>
+    <w:basedOn w:val="Normal"/>
+    <w:next w:val="Normal"/>
+    <w:link w:val="TitleChar"/>
     <w:uiPriority w:val="10"/>
     <w:qFormat/>
     <w:rsid w:val="00BE3BCA"/>
@@ -3328,10 +4474,10 @@
       <w:lang w:eastAsia="zh-CN"/>
     </w:rPr>
   </w:style>
-  <w:style w:type="character" w:customStyle="1" w:styleId="a4">
-    <w:name w:val="标题字符"/>
-    <w:basedOn w:val="a0"/>
-    <w:link w:val="a3"/>
+  <w:style w:type="character" w:customStyle="1" w:styleId="TitleChar">
+    <w:name w:val="Title Char"/>
+    <w:basedOn w:val="DefaultParagraphFont"/>
+    <w:link w:val="Title"/>
     <w:uiPriority w:val="10"/>
     <w:rsid w:val="00BE3BCA"/>
     <w:rPr>
@@ -3343,10 +4489,10 @@
       <w:lang w:eastAsia="zh-CN"/>
     </w:rPr>
   </w:style>
-  <w:style w:type="character" w:customStyle="1" w:styleId="10">
-    <w:name w:val="标题 1字符"/>
-    <w:basedOn w:val="a0"/>
-    <w:link w:val="1"/>
+  <w:style w:type="character" w:customStyle="1" w:styleId="Heading1Char">
+    <w:name w:val="Heading 1 Char"/>
+    <w:basedOn w:val="DefaultParagraphFont"/>
+    <w:link w:val="Heading1"/>
     <w:uiPriority w:val="9"/>
     <w:rsid w:val="00BB057F"/>
     <w:rPr>
@@ -3359,9 +4505,9 @@
       <w:lang w:eastAsia="zh-CN"/>
     </w:rPr>
   </w:style>
-  <w:style w:type="character" w:styleId="a5">
+  <w:style w:type="character" w:styleId="Hyperlink">
     <w:name w:val="Hyperlink"/>
-    <w:basedOn w:val="a0"/>
+    <w:basedOn w:val="DefaultParagraphFont"/>
     <w:uiPriority w:val="99"/>
     <w:unhideWhenUsed/>
     <w:rsid w:val="00BE3BCA"/>
@@ -3370,10 +4516,10 @@
       <w:u w:val="single"/>
     </w:rPr>
   </w:style>
-  <w:style w:type="paragraph" w:styleId="a6">
+  <w:style w:type="paragraph" w:styleId="FootnoteText">
     <w:name w:val="footnote text"/>
-    <w:basedOn w:val="a"/>
-    <w:link w:val="a7"/>
+    <w:basedOn w:val="Normal"/>
+    <w:link w:val="FootnoteTextChar"/>
     <w:uiPriority w:val="99"/>
     <w:unhideWhenUsed/>
     <w:rsid w:val="00257BC7"/>
@@ -3381,19 +4527,19 @@
       <w:spacing w:line="240" w:lineRule="auto"/>
     </w:pPr>
   </w:style>
-  <w:style w:type="character" w:customStyle="1" w:styleId="a7">
-    <w:name w:val="脚注文本字符"/>
-    <w:basedOn w:val="a0"/>
-    <w:link w:val="a6"/>
+  <w:style w:type="character" w:customStyle="1" w:styleId="FootnoteTextChar">
+    <w:name w:val="Footnote Text Char"/>
+    <w:basedOn w:val="DefaultParagraphFont"/>
+    <w:link w:val="FootnoteText"/>
     <w:uiPriority w:val="99"/>
     <w:rsid w:val="00257BC7"/>
     <w:rPr>
       <w:rFonts w:ascii="Times New Roman" w:hAnsi="Times New Roman"/>
     </w:rPr>
   </w:style>
-  <w:style w:type="character" w:styleId="a8">
+  <w:style w:type="character" w:styleId="FootnoteReference">
     <w:name w:val="footnote reference"/>
-    <w:basedOn w:val="a0"/>
+    <w:basedOn w:val="DefaultParagraphFont"/>
     <w:uiPriority w:val="99"/>
     <w:unhideWhenUsed/>
     <w:rsid w:val="00257BC7"/>
@@ -3401,9 +4547,9 @@
       <w:vertAlign w:val="superscript"/>
     </w:rPr>
   </w:style>
-  <w:style w:type="paragraph" w:styleId="a9">
+  <w:style w:type="paragraph" w:styleId="ListParagraph">
     <w:name w:val="List Paragraph"/>
-    <w:basedOn w:val="a"/>
+    <w:basedOn w:val="Normal"/>
     <w:uiPriority w:val="34"/>
     <w:qFormat/>
     <w:rsid w:val="006A7C39"/>
@@ -3412,10 +4558,10 @@
       <w:contextualSpacing/>
     </w:pPr>
   </w:style>
-  <w:style w:type="paragraph" w:styleId="aa">
+  <w:style w:type="paragraph" w:styleId="BalloonText">
     <w:name w:val="Balloon Text"/>
-    <w:basedOn w:val="a"/>
-    <w:link w:val="ab"/>
+    <w:basedOn w:val="Normal"/>
+    <w:link w:val="BalloonTextChar"/>
     <w:uiPriority w:val="99"/>
     <w:semiHidden/>
     <w:unhideWhenUsed/>
@@ -3429,10 +4575,10 @@
       <w:szCs w:val="18"/>
     </w:rPr>
   </w:style>
-  <w:style w:type="character" w:customStyle="1" w:styleId="ab">
-    <w:name w:val="批注框文本字符"/>
-    <w:basedOn w:val="a0"/>
-    <w:link w:val="aa"/>
+  <w:style w:type="character" w:customStyle="1" w:styleId="BalloonTextChar">
+    <w:name w:val="Balloon Text Char"/>
+    <w:basedOn w:val="DefaultParagraphFont"/>
+    <w:link w:val="BalloonText"/>
     <w:uiPriority w:val="99"/>
     <w:semiHidden/>
     <w:rsid w:val="00A37B74"/>
@@ -3444,7 +4590,7 @@
   </w:style>
   <w:style w:type="character" w:styleId="FollowedHyperlink">
     <w:name w:val="FollowedHyperlink"/>
-    <w:basedOn w:val="a0"/>
+    <w:basedOn w:val="DefaultParagraphFont"/>
     <w:uiPriority w:val="99"/>
     <w:semiHidden/>
     <w:unhideWhenUsed/>
@@ -3454,10 +4600,10 @@
       <w:u w:val="single"/>
     </w:rPr>
   </w:style>
-  <w:style w:type="paragraph" w:styleId="ac">
+  <w:style w:type="paragraph" w:styleId="Caption">
     <w:name w:val="caption"/>
-    <w:basedOn w:val="a"/>
-    <w:next w:val="a"/>
+    <w:basedOn w:val="Normal"/>
+    <w:next w:val="Normal"/>
     <w:uiPriority w:val="35"/>
     <w:unhideWhenUsed/>
     <w:qFormat/>
@@ -3474,10 +4620,10 @@
       <w:szCs w:val="18"/>
     </w:rPr>
   </w:style>
-  <w:style w:type="paragraph" w:styleId="ad">
+  <w:style w:type="paragraph" w:styleId="Footer">
     <w:name w:val="footer"/>
-    <w:basedOn w:val="a"/>
-    <w:link w:val="ae"/>
+    <w:basedOn w:val="Normal"/>
+    <w:link w:val="FooterChar"/>
     <w:uiPriority w:val="99"/>
     <w:unhideWhenUsed/>
     <w:rsid w:val="00614FA2"/>
@@ -3489,10 +4635,10 @@
       <w:spacing w:after="0" w:line="240" w:lineRule="auto"/>
     </w:pPr>
   </w:style>
-  <w:style w:type="character" w:customStyle="1" w:styleId="ae">
-    <w:name w:val="页脚字符"/>
-    <w:basedOn w:val="a0"/>
-    <w:link w:val="ad"/>
+  <w:style w:type="character" w:customStyle="1" w:styleId="FooterChar">
+    <w:name w:val="Footer Char"/>
+    <w:basedOn w:val="DefaultParagraphFont"/>
+    <w:link w:val="Footer"/>
     <w:uiPriority w:val="99"/>
     <w:rsid w:val="00614FA2"/>
     <w:rPr>
@@ -3500,17 +4646,17 @@
       <w:sz w:val="22"/>
     </w:rPr>
   </w:style>
-  <w:style w:type="character" w:styleId="af">
+  <w:style w:type="character" w:styleId="PageNumber">
     <w:name w:val="page number"/>
-    <w:basedOn w:val="a0"/>
+    <w:basedOn w:val="DefaultParagraphFont"/>
     <w:uiPriority w:val="99"/>
     <w:semiHidden/>
     <w:unhideWhenUsed/>
     <w:rsid w:val="00614FA2"/>
   </w:style>
-  <w:style w:type="table" w:styleId="af0">
+  <w:style w:type="table" w:styleId="TableGrid">
     <w:name w:val="Table Grid"/>
-    <w:basedOn w:val="a1"/>
+    <w:basedOn w:val="TableNormal"/>
     <w:uiPriority w:val="59"/>
     <w:rsid w:val="002C7A2D"/>
     <w:tblPr>
@@ -3531,9 +4677,9 @@
       </w:tblCellMar>
     </w:tblPr>
   </w:style>
-  <w:style w:type="table" w:styleId="af1">
+  <w:style w:type="table" w:styleId="LightShading">
     <w:name w:val="Light Shading"/>
-    <w:basedOn w:val="a1"/>
+    <w:basedOn w:val="TableNormal"/>
     <w:uiPriority w:val="60"/>
     <w:rsid w:val="00CB61EA"/>
     <w:rPr>
@@ -3631,9 +4777,9 @@
       </w:tcPr>
     </w:tblStylePr>
   </w:style>
-  <w:style w:type="character" w:styleId="af2">
+  <w:style w:type="character" w:styleId="PlaceholderText">
     <w:name w:val="Placeholder Text"/>
-    <w:basedOn w:val="a0"/>
+    <w:basedOn w:val="DefaultParagraphFont"/>
     <w:uiPriority w:val="99"/>
     <w:semiHidden/>
     <w:rsid w:val="0051465F"/>
@@ -3641,7 +4787,423 @@
       <w:color w:val="808080"/>
     </w:rPr>
   </w:style>
+  <w:style w:type="paragraph" w:styleId="HTMLPreformatted">
+    <w:name w:val="HTML Preformatted"/>
+    <w:basedOn w:val="Normal"/>
+    <w:link w:val="HTMLPreformattedChar"/>
+    <w:uiPriority w:val="99"/>
+    <w:semiHidden/>
+    <w:unhideWhenUsed/>
+    <w:rsid w:val="00246616"/>
+    <w:pPr>
+      <w:tabs>
+        <w:tab w:val="left" w:pos="916"/>
+        <w:tab w:val="left" w:pos="1832"/>
+        <w:tab w:val="left" w:pos="2748"/>
+        <w:tab w:val="left" w:pos="3664"/>
+        <w:tab w:val="left" w:pos="4580"/>
+        <w:tab w:val="left" w:pos="5496"/>
+        <w:tab w:val="left" w:pos="6412"/>
+        <w:tab w:val="left" w:pos="7328"/>
+        <w:tab w:val="left" w:pos="8244"/>
+        <w:tab w:val="left" w:pos="9160"/>
+        <w:tab w:val="left" w:pos="10076"/>
+        <w:tab w:val="left" w:pos="10992"/>
+        <w:tab w:val="left" w:pos="11908"/>
+        <w:tab w:val="left" w:pos="12824"/>
+        <w:tab w:val="left" w:pos="13740"/>
+        <w:tab w:val="left" w:pos="14656"/>
+      </w:tabs>
+      <w:spacing w:after="0" w:line="240" w:lineRule="auto"/>
+    </w:pPr>
+    <w:rPr>
+      <w:rFonts w:ascii="Courier" w:hAnsi="Courier" w:cs="Courier"/>
+      <w:sz w:val="20"/>
+      <w:szCs w:val="20"/>
+    </w:rPr>
+  </w:style>
+  <w:style w:type="character" w:customStyle="1" w:styleId="HTMLPreformattedChar">
+    <w:name w:val="HTML Preformatted Char"/>
+    <w:basedOn w:val="DefaultParagraphFont"/>
+    <w:link w:val="HTMLPreformatted"/>
+    <w:uiPriority w:val="99"/>
+    <w:semiHidden/>
+    <w:rsid w:val="00246616"/>
+    <w:rPr>
+      <w:rFonts w:ascii="Courier" w:hAnsi="Courier" w:cs="Courier"/>
+      <w:sz w:val="20"/>
+      <w:szCs w:val="20"/>
+    </w:rPr>
+  </w:style>
 </w:styles>
+</file>
+
+<file path=word/charts/chart1.xml><?xml version="1.0" encoding="utf-8"?>
+<c:chartSpace xmlns:c="http://schemas.openxmlformats.org/drawingml/2006/chart" xmlns:a="http://schemas.openxmlformats.org/drawingml/2006/main" xmlns:r="http://schemas.openxmlformats.org/officeDocument/2006/relationships">
+  <c:date1904 val="0"/>
+  <c:lang val="en-US"/>
+  <c:roundedCorners val="0"/>
+  <mc:AlternateContent xmlns:mc="http://schemas.openxmlformats.org/markup-compatibility/2006">
+    <mc:Choice xmlns:c14="http://schemas.microsoft.com/office/drawing/2007/8/2/chart" Requires="c14">
+      <c14:style val="118"/>
+    </mc:Choice>
+    <mc:Fallback>
+      <c:style val="18"/>
+    </mc:Fallback>
+  </mc:AlternateContent>
+  <c:chart>
+    <c:title>
+      <c:layout>
+        <c:manualLayout>
+          <c:xMode val="edge"/>
+          <c:yMode val="edge"/>
+          <c:x val="0.331678331875182"/>
+          <c:y val="0.0107353730542136"/>
+        </c:manualLayout>
+      </c:layout>
+      <c:overlay val="0"/>
+      <c:txPr>
+        <a:bodyPr/>
+        <a:lstStyle/>
+        <a:p>
+          <a:pPr>
+            <a:defRPr sz="1000"/>
+          </a:pPr>
+          <a:endParaRPr lang="en-US"/>
+        </a:p>
+      </c:txPr>
+    </c:title>
+    <c:autoTitleDeleted val="0"/>
+    <c:plotArea>
+      <c:layout>
+        <c:manualLayout>
+          <c:layoutTarget val="inner"/>
+          <c:xMode val="edge"/>
+          <c:yMode val="edge"/>
+          <c:x val="0.108631962671333"/>
+          <c:y val="0.120973288149108"/>
+          <c:w val="0.843219889180519"/>
+          <c:h val="0.686198046446726"/>
+        </c:manualLayout>
+      </c:layout>
+      <c:barChart>
+        <c:barDir val="col"/>
+        <c:grouping val="clustered"/>
+        <c:varyColors val="0"/>
+        <c:ser>
+          <c:idx val="0"/>
+          <c:order val="0"/>
+          <c:tx>
+            <c:strRef>
+              <c:f>Sheet2!$B$1</c:f>
+              <c:strCache>
+                <c:ptCount val="1"/>
+                <c:pt idx="0">
+                  <c:v>Silhouette Coefficient</c:v>
+                </c:pt>
+              </c:strCache>
+            </c:strRef>
+          </c:tx>
+          <c:spPr>
+            <a:solidFill>
+              <a:schemeClr val="tx1">
+                <a:lumMod val="65000"/>
+                <a:lumOff val="35000"/>
+              </a:schemeClr>
+            </a:solidFill>
+            <a:ln>
+              <a:solidFill>
+                <a:schemeClr val="tx1">
+                  <a:lumMod val="85000"/>
+                  <a:lumOff val="15000"/>
+                </a:schemeClr>
+              </a:solidFill>
+            </a:ln>
+            <a:effectLst/>
+          </c:spPr>
+          <c:invertIfNegative val="0"/>
+          <c:cat>
+            <c:numRef>
+              <c:f>Sheet2!$A$2:$A$26</c:f>
+              <c:numCache>
+                <c:formatCode>General</c:formatCode>
+                <c:ptCount val="25"/>
+                <c:pt idx="0">
+                  <c:v>5.0</c:v>
+                </c:pt>
+                <c:pt idx="1">
+                  <c:v>6.0</c:v>
+                </c:pt>
+                <c:pt idx="2">
+                  <c:v>7.0</c:v>
+                </c:pt>
+                <c:pt idx="3">
+                  <c:v>8.0</c:v>
+                </c:pt>
+                <c:pt idx="4">
+                  <c:v>9.0</c:v>
+                </c:pt>
+                <c:pt idx="5">
+                  <c:v>10.0</c:v>
+                </c:pt>
+                <c:pt idx="6">
+                  <c:v>11.0</c:v>
+                </c:pt>
+                <c:pt idx="7">
+                  <c:v>12.0</c:v>
+                </c:pt>
+                <c:pt idx="8">
+                  <c:v>13.0</c:v>
+                </c:pt>
+                <c:pt idx="9">
+                  <c:v>14.0</c:v>
+                </c:pt>
+                <c:pt idx="10">
+                  <c:v>15.0</c:v>
+                </c:pt>
+                <c:pt idx="11">
+                  <c:v>16.0</c:v>
+                </c:pt>
+                <c:pt idx="12">
+                  <c:v>17.0</c:v>
+                </c:pt>
+                <c:pt idx="13">
+                  <c:v>18.0</c:v>
+                </c:pt>
+                <c:pt idx="14">
+                  <c:v>19.0</c:v>
+                </c:pt>
+                <c:pt idx="15">
+                  <c:v>20.0</c:v>
+                </c:pt>
+                <c:pt idx="16">
+                  <c:v>21.0</c:v>
+                </c:pt>
+                <c:pt idx="17">
+                  <c:v>22.0</c:v>
+                </c:pt>
+                <c:pt idx="18">
+                  <c:v>23.0</c:v>
+                </c:pt>
+                <c:pt idx="19">
+                  <c:v>24.0</c:v>
+                </c:pt>
+                <c:pt idx="20">
+                  <c:v>25.0</c:v>
+                </c:pt>
+                <c:pt idx="21">
+                  <c:v>26.0</c:v>
+                </c:pt>
+                <c:pt idx="22">
+                  <c:v>27.0</c:v>
+                </c:pt>
+                <c:pt idx="23">
+                  <c:v>28.0</c:v>
+                </c:pt>
+                <c:pt idx="24">
+                  <c:v>29.0</c:v>
+                </c:pt>
+              </c:numCache>
+            </c:numRef>
+          </c:cat>
+          <c:val>
+            <c:numRef>
+              <c:f>Sheet2!$B$2:$B$26</c:f>
+              <c:numCache>
+                <c:formatCode>General</c:formatCode>
+                <c:ptCount val="25"/>
+                <c:pt idx="0">
+                  <c:v>0.078</c:v>
+                </c:pt>
+                <c:pt idx="1">
+                  <c:v>0.073</c:v>
+                </c:pt>
+                <c:pt idx="2">
+                  <c:v>0.07</c:v>
+                </c:pt>
+                <c:pt idx="3">
+                  <c:v>0.069</c:v>
+                </c:pt>
+                <c:pt idx="4">
+                  <c:v>0.067</c:v>
+                </c:pt>
+                <c:pt idx="5">
+                  <c:v>0.067</c:v>
+                </c:pt>
+                <c:pt idx="6">
+                  <c:v>0.078</c:v>
+                </c:pt>
+                <c:pt idx="7">
+                  <c:v>0.067</c:v>
+                </c:pt>
+                <c:pt idx="8">
+                  <c:v>0.073</c:v>
+                </c:pt>
+                <c:pt idx="9">
+                  <c:v>0.078</c:v>
+                </c:pt>
+                <c:pt idx="10">
+                  <c:v>0.079</c:v>
+                </c:pt>
+                <c:pt idx="11">
+                  <c:v>0.075</c:v>
+                </c:pt>
+                <c:pt idx="12">
+                  <c:v>0.082</c:v>
+                </c:pt>
+                <c:pt idx="13">
+                  <c:v>0.076</c:v>
+                </c:pt>
+                <c:pt idx="14">
+                  <c:v>0.079</c:v>
+                </c:pt>
+                <c:pt idx="15">
+                  <c:v>0.077</c:v>
+                </c:pt>
+                <c:pt idx="16">
+                  <c:v>0.07</c:v>
+                </c:pt>
+                <c:pt idx="17">
+                  <c:v>0.074</c:v>
+                </c:pt>
+                <c:pt idx="18">
+                  <c:v>0.071</c:v>
+                </c:pt>
+                <c:pt idx="19">
+                  <c:v>0.082</c:v>
+                </c:pt>
+                <c:pt idx="20">
+                  <c:v>0.092</c:v>
+                </c:pt>
+                <c:pt idx="21">
+                  <c:v>0.085</c:v>
+                </c:pt>
+                <c:pt idx="22">
+                  <c:v>0.076</c:v>
+                </c:pt>
+                <c:pt idx="23">
+                  <c:v>0.073</c:v>
+                </c:pt>
+                <c:pt idx="24">
+                  <c:v>0.074</c:v>
+                </c:pt>
+              </c:numCache>
+            </c:numRef>
+          </c:val>
+        </c:ser>
+        <c:dLbls>
+          <c:showLegendKey val="0"/>
+          <c:showVal val="0"/>
+          <c:showCatName val="0"/>
+          <c:showSerName val="0"/>
+          <c:showPercent val="0"/>
+          <c:showBubbleSize val="0"/>
+        </c:dLbls>
+        <c:gapWidth val="150"/>
+        <c:axId val="-2125871064"/>
+        <c:axId val="-2125869304"/>
+      </c:barChart>
+      <c:catAx>
+        <c:axId val="-2125871064"/>
+        <c:scaling>
+          <c:orientation val="minMax"/>
+        </c:scaling>
+        <c:delete val="0"/>
+        <c:axPos val="b"/>
+        <c:title>
+          <c:tx>
+            <c:rich>
+              <a:bodyPr/>
+              <a:lstStyle/>
+              <a:p>
+                <a:pPr>
+                  <a:defRPr sz="900"/>
+                </a:pPr>
+                <a:r>
+                  <a:rPr lang="en-US" sz="900"/>
+                  <a:t>n_cluster of KMeans</a:t>
+                </a:r>
+              </a:p>
+            </c:rich>
+          </c:tx>
+          <c:layout/>
+          <c:overlay val="0"/>
+        </c:title>
+        <c:numFmt formatCode="General" sourceLinked="1"/>
+        <c:majorTickMark val="out"/>
+        <c:minorTickMark val="none"/>
+        <c:tickLblPos val="nextTo"/>
+        <c:txPr>
+          <a:bodyPr/>
+          <a:lstStyle/>
+          <a:p>
+            <a:pPr>
+              <a:defRPr sz="800"/>
+            </a:pPr>
+            <a:endParaRPr lang="en-US"/>
+          </a:p>
+        </c:txPr>
+        <c:crossAx val="-2125869304"/>
+        <c:crosses val="autoZero"/>
+        <c:auto val="1"/>
+        <c:lblAlgn val="ctr"/>
+        <c:lblOffset val="100"/>
+        <c:noMultiLvlLbl val="0"/>
+      </c:catAx>
+      <c:valAx>
+        <c:axId val="-2125869304"/>
+        <c:scaling>
+          <c:orientation val="minMax"/>
+        </c:scaling>
+        <c:delete val="0"/>
+        <c:axPos val="l"/>
+        <c:majorGridlines/>
+        <c:numFmt formatCode="General" sourceLinked="1"/>
+        <c:majorTickMark val="out"/>
+        <c:minorTickMark val="none"/>
+        <c:tickLblPos val="nextTo"/>
+        <c:txPr>
+          <a:bodyPr/>
+          <a:lstStyle/>
+          <a:p>
+            <a:pPr>
+              <a:defRPr sz="900"/>
+            </a:pPr>
+            <a:endParaRPr lang="en-US"/>
+          </a:p>
+        </c:txPr>
+        <c:crossAx val="-2125871064"/>
+        <c:crosses val="autoZero"/>
+        <c:crossBetween val="between"/>
+      </c:valAx>
+    </c:plotArea>
+    <c:plotVisOnly val="1"/>
+    <c:dispBlanksAs val="gap"/>
+    <c:showDLblsOverMax val="0"/>
+  </c:chart>
+  <c:spPr>
+    <a:ln>
+      <a:noFill/>
+    </a:ln>
+    <a:effectLst/>
+  </c:spPr>
+  <c:txPr>
+    <a:bodyPr/>
+    <a:lstStyle/>
+    <a:p>
+      <a:pPr>
+        <a:defRPr sz="1000">
+          <a:latin typeface="Arial Narrow"/>
+          <a:cs typeface="Arial Narrow"/>
+        </a:defRPr>
+      </a:pPr>
+      <a:endParaRPr lang="en-US"/>
+    </a:p>
+  </c:txPr>
+  <c:externalData r:id="rId1">
+    <c:autoUpdate val="0"/>
+  </c:externalData>
+</c:chartSpace>
 </file>
 
 <file path=word/theme/theme1.xml><?xml version="1.0" encoding="utf-8"?>
@@ -3962,4 +5524,16 @@
   </a:objectDefaults>
   <a:extraClrSchemeLst/>
 </a:theme>
+</file>
+
+<file path=customXml/item1.xml><?xml version="1.0" encoding="utf-8"?>
+<b:Sources xmlns:b="http://schemas.openxmlformats.org/officeDocument/2006/bibliography" xmlns="http://schemas.openxmlformats.org/officeDocument/2006/bibliography" SelectedStyle="/APA.XSL" StyleName="APA"/>
+</file>
+
+<file path=customXml/itemProps1.xml><?xml version="1.0" encoding="utf-8"?>
+<ds:datastoreItem xmlns:ds="http://schemas.openxmlformats.org/officeDocument/2006/customXml" ds:itemID="{59964B40-6F82-4F4D-B503-383C2E396C5F}">
+  <ds:schemaRefs>
+    <ds:schemaRef ds:uri="http://schemas.openxmlformats.org/officeDocument/2006/bibliography"/>
+  </ds:schemaRefs>
+</ds:datastoreItem>
 </file>
</xml_diff>

<commit_message>
Writing the comparison of clustering methods
</commit_message>
<xml_diff>
--- a/Report-v1102.docx
+++ b/Report-v1102.docx
@@ -2202,6 +2202,9 @@
         <w:jc w:val="center"/>
       </w:pPr>
       <w:r>
+        <w:rPr>
+          <w:noProof/>
+        </w:rPr>
         <w:drawing>
           <wp:inline distT="0" distB="0" distL="0" distR="0" wp14:anchorId="0E605519" wp14:editId="7429C5A1">
             <wp:extent cx="3429000" cy="2006781"/>
@@ -2280,13 +2283,7 @@
         <w:rPr>
           <w:lang w:eastAsia="zh-CN"/>
         </w:rPr>
-        <w:t>use silhouette coefficient to optimize the number of clusters</w:t>
-      </w:r>
-      <w:r>
-        <w:rPr>
-          <w:lang w:eastAsia="zh-CN"/>
-        </w:rPr>
-        <w:t>.</w:t>
+        <w:t>use silhouette coefficient to optimize the number of clusters.</w:t>
       </w:r>
     </w:p>
     <w:p>
@@ -2329,6 +2326,364 @@
     </w:p>
     <w:p>
       <w:r>
+        <w:fldChar w:fldCharType="begin"/>
+      </w:r>
+      <w:r>
+        <w:instrText xml:space="preserve"> REF _Ref308191303 \h </w:instrText>
+      </w:r>
+      <w:r>
+        <w:fldChar w:fldCharType="separate"/>
+      </w:r>
+      <w:r>
+        <w:t xml:space="preserve">Figure </w:t>
+      </w:r>
+      <w:r>
+        <w:rPr>
+          <w:noProof/>
+        </w:rPr>
+        <w:t>7</w:t>
+      </w:r>
+      <w:r>
+        <w:fldChar w:fldCharType="end"/>
+      </w:r>
+      <w:r>
+        <w:t xml:space="preserve"> shows the clustering results</w:t>
+      </w:r>
+      <w:r>
+        <w:t xml:space="preserve"> of </w:t>
+      </w:r>
+      <w:r>
+        <w:t>si</w:t>
+      </w:r>
+      <w:r>
+        <w:t>x methods visualized in 2D PCA.</w:t>
+      </w:r>
+      <w:r>
+        <w:t xml:space="preserve"> </w:t>
+      </w:r>
+      <w:r>
+        <w:t>S</w:t>
+      </w:r>
+      <w:r>
+        <w:t>ilhouette coefficient</w:t>
+      </w:r>
+      <w:r>
+        <w:t xml:space="preserve"> is </w:t>
+      </w:r>
+      <w:r>
+        <w:t>calculated using the mean intra-cluster distance (a) and the mean nearest-cluster distance (b) for each sample. The Silhouette Coefficient for a sample is (b - a) / max(a, b)</w:t>
+      </w:r>
+      <w:r>
+        <w:t xml:space="preserve"> </w:t>
+      </w:r>
+      <w:r>
+        <w:rPr>
+          <w:rStyle w:val="FootnoteReference"/>
+        </w:rPr>
+        <w:footnoteReference w:id="3"/>
+      </w:r>
+      <w:r>
+        <w:t>.</w:t>
+      </w:r>
+      <w:r>
+        <w:t xml:space="preserve"> </w:t>
+      </w:r>
+      <w:r>
+        <w:t xml:space="preserve">The best value is 1 and the worst value is -1. Values near 0 indicate overlapping clusters. Negative values generally indicate that a sample has been assigned to the wrong cluster, as a different cluster is more similar. </w:t>
+      </w:r>
+      <w:r>
+        <w:t xml:space="preserve">The Silhouette coefficient </w:t>
+      </w:r>
+      <w:r>
+        <w:t xml:space="preserve">shown in </w:t>
+      </w:r>
+      <w:r>
+        <w:fldChar w:fldCharType="begin"/>
+      </w:r>
+      <w:r>
+        <w:instrText xml:space="preserve"> REF _Ref308191303 \h </w:instrText>
+      </w:r>
+      <w:r>
+        <w:fldChar w:fldCharType="separate"/>
+      </w:r>
+      <w:r>
+        <w:t xml:space="preserve">Figure </w:t>
+      </w:r>
+      <w:r>
+        <w:rPr>
+          <w:noProof/>
+        </w:rPr>
+        <w:t>7</w:t>
+      </w:r>
+      <w:r>
+        <w:fldChar w:fldCharType="end"/>
+      </w:r>
+      <w:r>
+        <w:t xml:space="preserve"> is the average of all samples.</w:t>
+      </w:r>
+      <w:r>
+        <w:t xml:space="preserve"> </w:t>
+      </w:r>
+      <w:r>
+        <w:t>Then clusters where there are fewer than four members are labeled with the title of the act</w:t>
+      </w:r>
+      <w:r>
+        <w:t>, except birch clustering where the smallest cluster is labeled</w:t>
+      </w:r>
+      <w:r>
+        <w:t>.</w:t>
+      </w:r>
+    </w:p>
+    <w:p/>
+    <w:p>
+      <w:r>
+        <w:rPr>
+          <w:noProof/>
+        </w:rPr>
+        <mc:AlternateContent>
+          <mc:Choice Requires="wps">
+            <w:drawing>
+              <wp:anchor distT="0" distB="0" distL="114300" distR="114300" simplePos="0" relativeHeight="251661312" behindDoc="0" locked="0" layoutInCell="1" allowOverlap="1" wp14:anchorId="25EEC0F7" wp14:editId="1C4E0465">
+                <wp:simplePos x="0" y="0"/>
+                <wp:positionH relativeFrom="column">
+                  <wp:posOffset>3200400</wp:posOffset>
+                </wp:positionH>
+                <wp:positionV relativeFrom="paragraph">
+                  <wp:posOffset>228600</wp:posOffset>
+                </wp:positionV>
+                <wp:extent cx="914400" cy="228600"/>
+                <wp:effectExtent l="0" t="0" r="0" b="0"/>
+                <wp:wrapNone/>
+                <wp:docPr id="17" name="Text Box 17"/>
+                <wp:cNvGraphicFramePr/>
+                <a:graphic xmlns:a="http://schemas.openxmlformats.org/drawingml/2006/main">
+                  <a:graphicData uri="http://schemas.microsoft.com/office/word/2010/wordprocessingShape">
+                    <wps:wsp>
+                      <wps:cNvSpPr txBox="1"/>
+                      <wps:spPr>
+                        <a:xfrm>
+                          <a:off x="0" y="0"/>
+                          <a:ext cx="914400" cy="228600"/>
+                        </a:xfrm>
+                        <a:prstGeom prst="rect">
+                          <a:avLst/>
+                        </a:prstGeom>
+                        <a:noFill/>
+                        <a:ln>
+                          <a:noFill/>
+                        </a:ln>
+                        <a:effectLst/>
+                        <a:extLst>
+                          <a:ext uri="{C572A759-6A51-4108-AA02-DFA0A04FC94B}">
+                            <ma14:wrappingTextBoxFlag xmlns:ma14="http://schemas.microsoft.com/office/mac/drawingml/2011/main"/>
+                          </a:ext>
+                        </a:extLst>
+                      </wps:spPr>
+                      <wps:style>
+                        <a:lnRef idx="0">
+                          <a:schemeClr val="accent1"/>
+                        </a:lnRef>
+                        <a:fillRef idx="0">
+                          <a:schemeClr val="accent1"/>
+                        </a:fillRef>
+                        <a:effectRef idx="0">
+                          <a:schemeClr val="accent1"/>
+                        </a:effectRef>
+                        <a:fontRef idx="minor">
+                          <a:schemeClr val="dk1"/>
+                        </a:fontRef>
+                      </wps:style>
+                      <wps:txbx>
+                        <w:txbxContent>
+                          <w:p>
+                            <w:pPr>
+                              <w:rPr>
+                                <w:b/>
+                              </w:rPr>
+                            </w:pPr>
+                            <w:r>
+                              <w:rPr>
+                                <w:b/>
+                              </w:rPr>
+                              <w:t>SC = 0.0</w:t>
+                            </w:r>
+                            <w:r>
+                              <w:rPr>
+                                <w:b/>
+                              </w:rPr>
+                              <w:t>70</w:t>
+                            </w:r>
+                          </w:p>
+                        </w:txbxContent>
+                      </wps:txbx>
+                      <wps:bodyPr rot="0" spcFirstLastPara="0" vertOverflow="overflow" horzOverflow="overflow" vert="horz" wrap="square" lIns="91440" tIns="45720" rIns="91440" bIns="45720" numCol="1" spcCol="0" rtlCol="0" fromWordArt="0" anchor="t" anchorCtr="0" forceAA="0" compatLnSpc="1">
+                        <a:prstTxWarp prst="textNoShape">
+                          <a:avLst/>
+                        </a:prstTxWarp>
+                        <a:noAutofit/>
+                      </wps:bodyPr>
+                    </wps:wsp>
+                  </a:graphicData>
+                </a:graphic>
+                <wp14:sizeRelH relativeFrom="margin">
+                  <wp14:pctWidth>0</wp14:pctWidth>
+                </wp14:sizeRelH>
+              </wp:anchor>
+            </w:drawing>
+          </mc:Choice>
+          <mc:Fallback>
+            <w:pict>
+              <v:shapetype id="_x0000_t202" coordsize="21600,21600" o:spt="202" path="m0,0l0,21600,21600,21600,21600,0xe">
+                <v:stroke joinstyle="miter"/>
+                <v:path gradientshapeok="t" o:connecttype="rect"/>
+              </v:shapetype>
+              <v:shape id="Text Box 17" o:spid="_x0000_s1026" type="#_x0000_t202" style="position:absolute;margin-left:252pt;margin-top:18pt;width:1in;height:18pt;z-index:251661312;visibility:visible;mso-wrap-style:square;mso-width-percent:0;mso-wrap-distance-left:9pt;mso-wrap-distance-top:0;mso-wrap-distance-right:9pt;mso-wrap-distance-bottom:0;mso-position-horizontal:absolute;mso-position-horizontal-relative:text;mso-position-vertical:absolute;mso-position-vertical-relative:text;mso-width-percent:0;mso-width-relative:margin;v-text-anchor:top" o:gfxdata="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" filled="f" stroked="f">
+                <v:textbox>
+                  <w:txbxContent>
+                    <w:p>
+                      <w:pPr>
+                        <w:rPr>
+                          <w:b/>
+                        </w:rPr>
+                      </w:pPr>
+                      <w:r>
+                        <w:rPr>
+                          <w:b/>
+                        </w:rPr>
+                        <w:t>SC = 0.0</w:t>
+                      </w:r>
+                      <w:r>
+                        <w:rPr>
+                          <w:b/>
+                        </w:rPr>
+                        <w:t>70</w:t>
+                      </w:r>
+                    </w:p>
+                  </w:txbxContent>
+                </v:textbox>
+              </v:shape>
+            </w:pict>
+          </mc:Fallback>
+        </mc:AlternateContent>
+      </w:r>
+      <w:r>
+        <w:rPr>
+          <w:noProof/>
+        </w:rPr>
+        <mc:AlternateContent>
+          <mc:Choice Requires="wps">
+            <w:drawing>
+              <wp:anchor distT="0" distB="0" distL="114300" distR="114300" simplePos="0" relativeHeight="251659264" behindDoc="0" locked="0" layoutInCell="1" allowOverlap="1" wp14:anchorId="6B74827A" wp14:editId="23F13600">
+                <wp:simplePos x="0" y="0"/>
+                <wp:positionH relativeFrom="column">
+                  <wp:posOffset>342900</wp:posOffset>
+                </wp:positionH>
+                <wp:positionV relativeFrom="paragraph">
+                  <wp:posOffset>228600</wp:posOffset>
+                </wp:positionV>
+                <wp:extent cx="914400" cy="228600"/>
+                <wp:effectExtent l="0" t="0" r="0" b="0"/>
+                <wp:wrapNone/>
+                <wp:docPr id="10" name="Text Box 10"/>
+                <wp:cNvGraphicFramePr/>
+                <a:graphic xmlns:a="http://schemas.openxmlformats.org/drawingml/2006/main">
+                  <a:graphicData uri="http://schemas.microsoft.com/office/word/2010/wordprocessingShape">
+                    <wps:wsp>
+                      <wps:cNvSpPr txBox="1"/>
+                      <wps:spPr>
+                        <a:xfrm>
+                          <a:off x="0" y="0"/>
+                          <a:ext cx="914400" cy="228600"/>
+                        </a:xfrm>
+                        <a:prstGeom prst="rect">
+                          <a:avLst/>
+                        </a:prstGeom>
+                        <a:noFill/>
+                        <a:ln>
+                          <a:noFill/>
+                        </a:ln>
+                        <a:effectLst/>
+                        <a:extLst>
+                          <a:ext uri="{C572A759-6A51-4108-AA02-DFA0A04FC94B}">
+                            <ma14:wrappingTextBoxFlag xmlns:ma14="http://schemas.microsoft.com/office/mac/drawingml/2011/main"/>
+                          </a:ext>
+                        </a:extLst>
+                      </wps:spPr>
+                      <wps:style>
+                        <a:lnRef idx="0">
+                          <a:schemeClr val="accent1"/>
+                        </a:lnRef>
+                        <a:fillRef idx="0">
+                          <a:schemeClr val="accent1"/>
+                        </a:fillRef>
+                        <a:effectRef idx="0">
+                          <a:schemeClr val="accent1"/>
+                        </a:effectRef>
+                        <a:fontRef idx="minor">
+                          <a:schemeClr val="dk1"/>
+                        </a:fontRef>
+                      </wps:style>
+                      <wps:txbx>
+                        <w:txbxContent>
+                          <w:p>
+                            <w:pPr>
+                              <w:rPr>
+                                <w:b/>
+                              </w:rPr>
+                            </w:pPr>
+                            <w:r>
+                              <w:rPr>
+                                <w:b/>
+                              </w:rPr>
+                              <w:t>SC = 0.081</w:t>
+                            </w:r>
+                          </w:p>
+                        </w:txbxContent>
+                      </wps:txbx>
+                      <wps:bodyPr rot="0" spcFirstLastPara="0" vertOverflow="overflow" horzOverflow="overflow" vert="horz" wrap="square" lIns="91440" tIns="45720" rIns="91440" bIns="45720" numCol="1" spcCol="0" rtlCol="0" fromWordArt="0" anchor="t" anchorCtr="0" forceAA="0" compatLnSpc="1">
+                        <a:prstTxWarp prst="textNoShape">
+                          <a:avLst/>
+                        </a:prstTxWarp>
+                        <a:noAutofit/>
+                      </wps:bodyPr>
+                    </wps:wsp>
+                  </a:graphicData>
+                </a:graphic>
+                <wp14:sizeRelH relativeFrom="margin">
+                  <wp14:pctWidth>0</wp14:pctWidth>
+                </wp14:sizeRelH>
+              </wp:anchor>
+            </w:drawing>
+          </mc:Choice>
+          <mc:Fallback>
+            <w:pict>
+              <v:shape id="Text Box 10" o:spid="_x0000_s1027" type="#_x0000_t202" style="position:absolute;margin-left:27pt;margin-top:18pt;width:1in;height:18pt;z-index:251659264;visibility:visible;mso-wrap-style:square;mso-width-percent:0;mso-wrap-distance-left:9pt;mso-wrap-distance-top:0;mso-wrap-distance-right:9pt;mso-wrap-distance-bottom:0;mso-position-horizontal:absolute;mso-position-horizontal-relative:text;mso-position-vertical:absolute;mso-position-vertical-relative:text;mso-width-percent:0;mso-width-relative:margin;v-text-anchor:top" o:gfxdata="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" filled="f" stroked="f">
+                <v:textbox>
+                  <w:txbxContent>
+                    <w:p>
+                      <w:pPr>
+                        <w:rPr>
+                          <w:b/>
+                        </w:rPr>
+                      </w:pPr>
+                      <w:r>
+                        <w:rPr>
+                          <w:b/>
+                        </w:rPr>
+                        <w:t>SC = 0.081</w:t>
+                      </w:r>
+                    </w:p>
+                  </w:txbxContent>
+                </v:textbox>
+              </v:shape>
+            </w:pict>
+          </mc:Fallback>
+        </mc:AlternateContent>
+      </w:r>
+      <w:r>
+        <w:rPr>
+          <w:noProof/>
+        </w:rPr>
         <w:drawing>
           <wp:inline distT="0" distB="0" distL="0" distR="0" wp14:anchorId="24981D00" wp14:editId="41D215E6">
             <wp:extent cx="2857717" cy="2286000"/>
@@ -2440,6 +2795,246 @@
     </w:p>
     <w:p>
       <w:r>
+        <w:rPr>
+          <w:noProof/>
+        </w:rPr>
+        <mc:AlternateContent>
+          <mc:Choice Requires="wps">
+            <w:drawing>
+              <wp:anchor distT="0" distB="0" distL="114300" distR="114300" simplePos="0" relativeHeight="251665408" behindDoc="0" locked="0" layoutInCell="1" allowOverlap="1" wp14:anchorId="7D1C03FD" wp14:editId="230E4A7B">
+                <wp:simplePos x="0" y="0"/>
+                <wp:positionH relativeFrom="column">
+                  <wp:posOffset>342900</wp:posOffset>
+                </wp:positionH>
+                <wp:positionV relativeFrom="paragraph">
+                  <wp:posOffset>254000</wp:posOffset>
+                </wp:positionV>
+                <wp:extent cx="914400" cy="228600"/>
+                <wp:effectExtent l="0" t="0" r="0" b="0"/>
+                <wp:wrapNone/>
+                <wp:docPr id="19" name="Text Box 19"/>
+                <wp:cNvGraphicFramePr/>
+                <a:graphic xmlns:a="http://schemas.openxmlformats.org/drawingml/2006/main">
+                  <a:graphicData uri="http://schemas.microsoft.com/office/word/2010/wordprocessingShape">
+                    <wps:wsp>
+                      <wps:cNvSpPr txBox="1"/>
+                      <wps:spPr>
+                        <a:xfrm>
+                          <a:off x="0" y="0"/>
+                          <a:ext cx="914400" cy="228600"/>
+                        </a:xfrm>
+                        <a:prstGeom prst="rect">
+                          <a:avLst/>
+                        </a:prstGeom>
+                        <a:noFill/>
+                        <a:ln>
+                          <a:noFill/>
+                        </a:ln>
+                        <a:effectLst/>
+                        <a:extLst>
+                          <a:ext uri="{C572A759-6A51-4108-AA02-DFA0A04FC94B}">
+                            <ma14:wrappingTextBoxFlag xmlns:ma14="http://schemas.microsoft.com/office/mac/drawingml/2011/main"/>
+                          </a:ext>
+                        </a:extLst>
+                      </wps:spPr>
+                      <wps:style>
+                        <a:lnRef idx="0">
+                          <a:schemeClr val="accent1"/>
+                        </a:lnRef>
+                        <a:fillRef idx="0">
+                          <a:schemeClr val="accent1"/>
+                        </a:fillRef>
+                        <a:effectRef idx="0">
+                          <a:schemeClr val="accent1"/>
+                        </a:effectRef>
+                        <a:fontRef idx="minor">
+                          <a:schemeClr val="dk1"/>
+                        </a:fontRef>
+                      </wps:style>
+                      <wps:txbx>
+                        <w:txbxContent>
+                          <w:p>
+                            <w:pPr>
+                              <w:rPr>
+                                <w:b/>
+                              </w:rPr>
+                            </w:pPr>
+                            <w:r>
+                              <w:rPr>
+                                <w:b/>
+                              </w:rPr>
+                              <w:t xml:space="preserve">SC = </w:t>
+                            </w:r>
+                            <w:r>
+                              <w:rPr>
+                                <w:b/>
+                              </w:rPr>
+                              <w:t>-0.191</w:t>
+                            </w:r>
+                          </w:p>
+                        </w:txbxContent>
+                      </wps:txbx>
+                      <wps:bodyPr rot="0" spcFirstLastPara="0" vertOverflow="overflow" horzOverflow="overflow" vert="horz" wrap="square" lIns="91440" tIns="45720" rIns="91440" bIns="45720" numCol="1" spcCol="0" rtlCol="0" fromWordArt="0" anchor="t" anchorCtr="0" forceAA="0" compatLnSpc="1">
+                        <a:prstTxWarp prst="textNoShape">
+                          <a:avLst/>
+                        </a:prstTxWarp>
+                        <a:noAutofit/>
+                      </wps:bodyPr>
+                    </wps:wsp>
+                  </a:graphicData>
+                </a:graphic>
+                <wp14:sizeRelH relativeFrom="margin">
+                  <wp14:pctWidth>0</wp14:pctWidth>
+                </wp14:sizeRelH>
+              </wp:anchor>
+            </w:drawing>
+          </mc:Choice>
+          <mc:Fallback>
+            <w:pict>
+              <v:shape id="Text Box 19" o:spid="_x0000_s1028" type="#_x0000_t202" style="position:absolute;margin-left:27pt;margin-top:20pt;width:1in;height:18pt;z-index:251665408;visibility:visible;mso-wrap-style:square;mso-width-percent:0;mso-wrap-distance-left:9pt;mso-wrap-distance-top:0;mso-wrap-distance-right:9pt;mso-wrap-distance-bottom:0;mso-position-horizontal:absolute;mso-position-horizontal-relative:text;mso-position-vertical:absolute;mso-position-vertical-relative:text;mso-width-percent:0;mso-width-relative:margin;v-text-anchor:top" o:gfxdata="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" filled="f" stroked="f">
+                <v:textbox>
+                  <w:txbxContent>
+                    <w:p>
+                      <w:pPr>
+                        <w:rPr>
+                          <w:b/>
+                        </w:rPr>
+                      </w:pPr>
+                      <w:r>
+                        <w:rPr>
+                          <w:b/>
+                        </w:rPr>
+                        <w:t xml:space="preserve">SC = </w:t>
+                      </w:r>
+                      <w:r>
+                        <w:rPr>
+                          <w:b/>
+                        </w:rPr>
+                        <w:t>-0.191</w:t>
+                      </w:r>
+                    </w:p>
+                  </w:txbxContent>
+                </v:textbox>
+              </v:shape>
+            </w:pict>
+          </mc:Fallback>
+        </mc:AlternateContent>
+      </w:r>
+      <w:r>
+        <w:rPr>
+          <w:noProof/>
+        </w:rPr>
+        <mc:AlternateContent>
+          <mc:Choice Requires="wps">
+            <w:drawing>
+              <wp:anchor distT="0" distB="0" distL="114300" distR="114300" simplePos="0" relativeHeight="251663360" behindDoc="0" locked="0" layoutInCell="1" allowOverlap="1" wp14:anchorId="48688D1E" wp14:editId="7EB20FF2">
+                <wp:simplePos x="0" y="0"/>
+                <wp:positionH relativeFrom="column">
+                  <wp:posOffset>3314700</wp:posOffset>
+                </wp:positionH>
+                <wp:positionV relativeFrom="paragraph">
+                  <wp:posOffset>254000</wp:posOffset>
+                </wp:positionV>
+                <wp:extent cx="914400" cy="228600"/>
+                <wp:effectExtent l="0" t="0" r="0" b="0"/>
+                <wp:wrapNone/>
+                <wp:docPr id="18" name="Text Box 18"/>
+                <wp:cNvGraphicFramePr/>
+                <a:graphic xmlns:a="http://schemas.openxmlformats.org/drawingml/2006/main">
+                  <a:graphicData uri="http://schemas.microsoft.com/office/word/2010/wordprocessingShape">
+                    <wps:wsp>
+                      <wps:cNvSpPr txBox="1"/>
+                      <wps:spPr>
+                        <a:xfrm>
+                          <a:off x="0" y="0"/>
+                          <a:ext cx="914400" cy="228600"/>
+                        </a:xfrm>
+                        <a:prstGeom prst="rect">
+                          <a:avLst/>
+                        </a:prstGeom>
+                        <a:noFill/>
+                        <a:ln>
+                          <a:noFill/>
+                        </a:ln>
+                        <a:effectLst/>
+                        <a:extLst>
+                          <a:ext uri="{C572A759-6A51-4108-AA02-DFA0A04FC94B}">
+                            <ma14:wrappingTextBoxFlag xmlns:ma14="http://schemas.microsoft.com/office/mac/drawingml/2011/main"/>
+                          </a:ext>
+                        </a:extLst>
+                      </wps:spPr>
+                      <wps:style>
+                        <a:lnRef idx="0">
+                          <a:schemeClr val="accent1"/>
+                        </a:lnRef>
+                        <a:fillRef idx="0">
+                          <a:schemeClr val="accent1"/>
+                        </a:fillRef>
+                        <a:effectRef idx="0">
+                          <a:schemeClr val="accent1"/>
+                        </a:effectRef>
+                        <a:fontRef idx="minor">
+                          <a:schemeClr val="dk1"/>
+                        </a:fontRef>
+                      </wps:style>
+                      <wps:txbx>
+                        <w:txbxContent>
+                          <w:p>
+                            <w:pPr>
+                              <w:rPr>
+                                <w:b/>
+                              </w:rPr>
+                            </w:pPr>
+                            <w:r>
+                              <w:rPr>
+                                <w:b/>
+                              </w:rPr>
+                              <w:t>SC = 0.081</w:t>
+                            </w:r>
+                          </w:p>
+                        </w:txbxContent>
+                      </wps:txbx>
+                      <wps:bodyPr rot="0" spcFirstLastPara="0" vertOverflow="overflow" horzOverflow="overflow" vert="horz" wrap="square" lIns="91440" tIns="45720" rIns="91440" bIns="45720" numCol="1" spcCol="0" rtlCol="0" fromWordArt="0" anchor="t" anchorCtr="0" forceAA="0" compatLnSpc="1">
+                        <a:prstTxWarp prst="textNoShape">
+                          <a:avLst/>
+                        </a:prstTxWarp>
+                        <a:noAutofit/>
+                      </wps:bodyPr>
+                    </wps:wsp>
+                  </a:graphicData>
+                </a:graphic>
+                <wp14:sizeRelH relativeFrom="margin">
+                  <wp14:pctWidth>0</wp14:pctWidth>
+                </wp14:sizeRelH>
+              </wp:anchor>
+            </w:drawing>
+          </mc:Choice>
+          <mc:Fallback>
+            <w:pict>
+              <v:shape id="Text Box 18" o:spid="_x0000_s1029" type="#_x0000_t202" style="position:absolute;margin-left:261pt;margin-top:20pt;width:1in;height:18pt;z-index:251663360;visibility:visible;mso-wrap-style:square;mso-width-percent:0;mso-wrap-distance-left:9pt;mso-wrap-distance-top:0;mso-wrap-distance-right:9pt;mso-wrap-distance-bottom:0;mso-position-horizontal:absolute;mso-position-horizontal-relative:text;mso-position-vertical:absolute;mso-position-vertical-relative:text;mso-width-percent:0;mso-width-relative:margin;v-text-anchor:top" o:gfxdata="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" filled="f" stroked="f">
+                <v:textbox>
+                  <w:txbxContent>
+                    <w:p>
+                      <w:pPr>
+                        <w:rPr>
+                          <w:b/>
+                        </w:rPr>
+                      </w:pPr>
+                      <w:r>
+                        <w:rPr>
+                          <w:b/>
+                        </w:rPr>
+                        <w:t>SC = 0.081</w:t>
+                      </w:r>
+                    </w:p>
+                  </w:txbxContent>
+                </v:textbox>
+              </v:shape>
+            </w:pict>
+          </mc:Fallback>
+        </mc:AlternateContent>
+      </w:r>
+      <w:r>
         <w:t xml:space="preserve"> </w:t>
       </w:r>
       <w:r>
@@ -2447,7 +3042,7 @@
           <w:noProof/>
         </w:rPr>
         <w:drawing>
-          <wp:inline distT="0" distB="0" distL="0" distR="0" wp14:anchorId="3E48D2BB" wp14:editId="03ED85B4">
+          <wp:inline distT="0" distB="0" distL="0" distR="0" wp14:anchorId="3E48D2BB" wp14:editId="7396E3E7">
             <wp:extent cx="2761512" cy="2269671"/>
             <wp:effectExtent l="0" t="0" r="7620" b="0"/>
             <wp:docPr id="14" name="Picture 6"/>
@@ -2496,6 +3091,9 @@
         </w:drawing>
       </w:r>
       <w:r>
+        <w:rPr>
+          <w:noProof/>
+        </w:rPr>
         <w:drawing>
           <wp:inline distT="0" distB="0" distL="0" distR="0" wp14:anchorId="00F960C1" wp14:editId="7A017F49">
             <wp:extent cx="3383794" cy="2286000"/>
@@ -2552,10 +3150,10 @@
           <w:noProof/>
         </w:rPr>
         <w:drawing>
-          <wp:inline distT="0" distB="0" distL="0" distR="0" wp14:anchorId="1AE3B0C9" wp14:editId="73080412">
-            <wp:extent cx="2781377" cy="2286000"/>
-            <wp:effectExtent l="0" t="0" r="12700" b="0"/>
-            <wp:docPr id="12" name="Picture 4"/>
+          <wp:inline distT="0" distB="0" distL="0" distR="0" wp14:anchorId="3680F468" wp14:editId="2905BA72">
+            <wp:extent cx="2808514" cy="2285790"/>
+            <wp:effectExtent l="0" t="0" r="11430" b="635"/>
+            <wp:docPr id="22" name="Picture 1"/>
             <wp:cNvGraphicFramePr>
               <a:graphicFrameLocks xmlns:a="http://schemas.openxmlformats.org/drawingml/2006/main" noChangeAspect="1"/>
             </wp:cNvGraphicFramePr>
@@ -2563,12 +3161,12 @@
               <a:graphicData uri="http://schemas.openxmlformats.org/drawingml/2006/picture">
                 <pic:pic xmlns:pic="http://schemas.openxmlformats.org/drawingml/2006/picture">
                   <pic:nvPicPr>
-                    <pic:cNvPr id="0" name="Picture 4"/>
+                    <pic:cNvPr id="0" name="Picture 1"/>
                     <pic:cNvPicPr>
                       <a:picLocks noChangeAspect="1" noChangeArrowheads="1"/>
                     </pic:cNvPicPr>
                   </pic:nvPicPr>
-                  <pic:blipFill>
+                  <pic:blipFill rotWithShape="1">
                     <a:blip r:embed="rId24">
                       <a:extLst>
                         <a:ext uri="{28A0092B-C50C-407E-A947-70E740481C1C}">
@@ -2576,15 +3174,13 @@
                         </a:ext>
                       </a:extLst>
                     </a:blip>
-                    <a:srcRect/>
-                    <a:stretch>
-                      <a:fillRect/>
-                    </a:stretch>
+                    <a:srcRect r="19305"/>
+                    <a:stretch/>
                   </pic:blipFill>
                   <pic:spPr bwMode="auto">
                     <a:xfrm>
                       <a:off x="0" y="0"/>
-                      <a:ext cx="2781814" cy="2286359"/>
+                      <a:ext cx="2809413" cy="2286522"/>
                     </a:xfrm>
                     <a:prstGeom prst="rect">
                       <a:avLst/>
@@ -2593,6 +3189,11 @@
                     <a:ln>
                       <a:noFill/>
                     </a:ln>
+                    <a:extLst>
+                      <a:ext uri="{53640926-AAD7-44d8-BBD7-CCE9431645EC}">
+                        <a14:shadowObscured xmlns:a14="http://schemas.microsoft.com/office/drawing/2010/main"/>
+                      </a:ext>
+                    </a:extLst>
                   </pic:spPr>
                 </pic:pic>
               </a:graphicData>
@@ -2601,11 +3202,266 @@
         </w:drawing>
       </w:r>
       <w:r>
+        <w:t xml:space="preserve"> </w:t>
+      </w:r>
+      <w:r>
         <w:rPr>
           <w:noProof/>
         </w:rPr>
+        <mc:AlternateContent>
+          <mc:Choice Requires="wps">
+            <w:drawing>
+              <wp:anchor distT="0" distB="0" distL="114300" distR="114300" simplePos="0" relativeHeight="251669504" behindDoc="0" locked="0" layoutInCell="1" allowOverlap="1" wp14:anchorId="438B85FE" wp14:editId="576CE984">
+                <wp:simplePos x="0" y="0"/>
+                <wp:positionH relativeFrom="column">
+                  <wp:posOffset>3200400</wp:posOffset>
+                </wp:positionH>
+                <wp:positionV relativeFrom="paragraph">
+                  <wp:posOffset>279400</wp:posOffset>
+                </wp:positionV>
+                <wp:extent cx="914400" cy="228600"/>
+                <wp:effectExtent l="0" t="0" r="0" b="0"/>
+                <wp:wrapNone/>
+                <wp:docPr id="21" name="Text Box 21"/>
+                <wp:cNvGraphicFramePr/>
+                <a:graphic xmlns:a="http://schemas.openxmlformats.org/drawingml/2006/main">
+                  <a:graphicData uri="http://schemas.microsoft.com/office/word/2010/wordprocessingShape">
+                    <wps:wsp>
+                      <wps:cNvSpPr txBox="1"/>
+                      <wps:spPr>
+                        <a:xfrm>
+                          <a:off x="0" y="0"/>
+                          <a:ext cx="914400" cy="228600"/>
+                        </a:xfrm>
+                        <a:prstGeom prst="rect">
+                          <a:avLst/>
+                        </a:prstGeom>
+                        <a:noFill/>
+                        <a:ln>
+                          <a:noFill/>
+                        </a:ln>
+                        <a:effectLst/>
+                        <a:extLst>
+                          <a:ext uri="{C572A759-6A51-4108-AA02-DFA0A04FC94B}">
+                            <ma14:wrappingTextBoxFlag xmlns:ma14="http://schemas.microsoft.com/office/mac/drawingml/2011/main"/>
+                          </a:ext>
+                        </a:extLst>
+                      </wps:spPr>
+                      <wps:style>
+                        <a:lnRef idx="0">
+                          <a:schemeClr val="accent1"/>
+                        </a:lnRef>
+                        <a:fillRef idx="0">
+                          <a:schemeClr val="accent1"/>
+                        </a:fillRef>
+                        <a:effectRef idx="0">
+                          <a:schemeClr val="accent1"/>
+                        </a:effectRef>
+                        <a:fontRef idx="minor">
+                          <a:schemeClr val="dk1"/>
+                        </a:fontRef>
+                      </wps:style>
+                      <wps:txbx>
+                        <w:txbxContent>
+                          <w:p>
+                            <w:pPr>
+                              <w:rPr>
+                                <w:b/>
+                              </w:rPr>
+                            </w:pPr>
+                            <w:r>
+                              <w:rPr>
+                                <w:b/>
+                              </w:rPr>
+                              <w:t>SC = 0.</w:t>
+                            </w:r>
+                            <w:r>
+                              <w:rPr>
+                                <w:b/>
+                              </w:rPr>
+                              <w:t>315</w:t>
+                            </w:r>
+                          </w:p>
+                        </w:txbxContent>
+                      </wps:txbx>
+                      <wps:bodyPr rot="0" spcFirstLastPara="0" vertOverflow="overflow" horzOverflow="overflow" vert="horz" wrap="square" lIns="91440" tIns="45720" rIns="91440" bIns="45720" numCol="1" spcCol="0" rtlCol="0" fromWordArt="0" anchor="t" anchorCtr="0" forceAA="0" compatLnSpc="1">
+                        <a:prstTxWarp prst="textNoShape">
+                          <a:avLst/>
+                        </a:prstTxWarp>
+                        <a:noAutofit/>
+                      </wps:bodyPr>
+                    </wps:wsp>
+                  </a:graphicData>
+                </a:graphic>
+                <wp14:sizeRelH relativeFrom="margin">
+                  <wp14:pctWidth>0</wp14:pctWidth>
+                </wp14:sizeRelH>
+              </wp:anchor>
+            </w:drawing>
+          </mc:Choice>
+          <mc:Fallback>
+            <w:pict>
+              <v:shape id="Text Box 21" o:spid="_x0000_s1030" type="#_x0000_t202" style="position:absolute;margin-left:252pt;margin-top:22pt;width:1in;height:18pt;z-index:251669504;visibility:visible;mso-wrap-style:square;mso-width-percent:0;mso-wrap-distance-left:9pt;mso-wrap-distance-top:0;mso-wrap-distance-right:9pt;mso-wrap-distance-bottom:0;mso-position-horizontal:absolute;mso-position-horizontal-relative:text;mso-position-vertical:absolute;mso-position-vertical-relative:text;mso-width-percent:0;mso-width-relative:margin;v-text-anchor:top" o:gfxdata="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" filled="f" stroked="f">
+                <v:textbox>
+                  <w:txbxContent>
+                    <w:p>
+                      <w:pPr>
+                        <w:rPr>
+                          <w:b/>
+                        </w:rPr>
+                      </w:pPr>
+                      <w:r>
+                        <w:rPr>
+                          <w:b/>
+                        </w:rPr>
+                        <w:t>SC = 0.</w:t>
+                      </w:r>
+                      <w:r>
+                        <w:rPr>
+                          <w:b/>
+                        </w:rPr>
+                        <w:t>315</w:t>
+                      </w:r>
+                    </w:p>
+                  </w:txbxContent>
+                </v:textbox>
+              </v:shape>
+            </w:pict>
+          </mc:Fallback>
+        </mc:AlternateContent>
+      </w:r>
+      <w:r>
+        <w:rPr>
+          <w:noProof/>
+        </w:rPr>
+        <mc:AlternateContent>
+          <mc:Choice Requires="wps">
+            <w:drawing>
+              <wp:anchor distT="0" distB="0" distL="114300" distR="114300" simplePos="0" relativeHeight="251667456" behindDoc="0" locked="0" layoutInCell="1" allowOverlap="1" wp14:anchorId="7805A2F1" wp14:editId="5691E5AE">
+                <wp:simplePos x="0" y="0"/>
+                <wp:positionH relativeFrom="column">
+                  <wp:posOffset>342900</wp:posOffset>
+                </wp:positionH>
+                <wp:positionV relativeFrom="paragraph">
+                  <wp:posOffset>279400</wp:posOffset>
+                </wp:positionV>
+                <wp:extent cx="914400" cy="228600"/>
+                <wp:effectExtent l="0" t="0" r="0" b="0"/>
+                <wp:wrapNone/>
+                <wp:docPr id="20" name="Text Box 20"/>
+                <wp:cNvGraphicFramePr/>
+                <a:graphic xmlns:a="http://schemas.openxmlformats.org/drawingml/2006/main">
+                  <a:graphicData uri="http://schemas.microsoft.com/office/word/2010/wordprocessingShape">
+                    <wps:wsp>
+                      <wps:cNvSpPr txBox="1"/>
+                      <wps:spPr>
+                        <a:xfrm>
+                          <a:off x="0" y="0"/>
+                          <a:ext cx="914400" cy="228600"/>
+                        </a:xfrm>
+                        <a:prstGeom prst="rect">
+                          <a:avLst/>
+                        </a:prstGeom>
+                        <a:noFill/>
+                        <a:ln>
+                          <a:noFill/>
+                        </a:ln>
+                        <a:effectLst/>
+                        <a:extLst>
+                          <a:ext uri="{C572A759-6A51-4108-AA02-DFA0A04FC94B}">
+                            <ma14:wrappingTextBoxFlag xmlns:ma14="http://schemas.microsoft.com/office/mac/drawingml/2011/main"/>
+                          </a:ext>
+                        </a:extLst>
+                      </wps:spPr>
+                      <wps:style>
+                        <a:lnRef idx="0">
+                          <a:schemeClr val="accent1"/>
+                        </a:lnRef>
+                        <a:fillRef idx="0">
+                          <a:schemeClr val="accent1"/>
+                        </a:fillRef>
+                        <a:effectRef idx="0">
+                          <a:schemeClr val="accent1"/>
+                        </a:effectRef>
+                        <a:fontRef idx="minor">
+                          <a:schemeClr val="dk1"/>
+                        </a:fontRef>
+                      </wps:style>
+                      <wps:txbx>
+                        <w:txbxContent>
+                          <w:p>
+                            <w:pPr>
+                              <w:rPr>
+                                <w:b/>
+                              </w:rPr>
+                            </w:pPr>
+                            <w:r>
+                              <w:rPr>
+                                <w:b/>
+                              </w:rPr>
+                              <w:t>SC = 0.08</w:t>
+                            </w:r>
+                            <w:r>
+                              <w:rPr>
+                                <w:b/>
+                              </w:rPr>
+                              <w:t>5</w:t>
+                            </w:r>
+                          </w:p>
+                        </w:txbxContent>
+                      </wps:txbx>
+                      <wps:bodyPr rot="0" spcFirstLastPara="0" vertOverflow="overflow" horzOverflow="overflow" vert="horz" wrap="square" lIns="91440" tIns="45720" rIns="91440" bIns="45720" numCol="1" spcCol="0" rtlCol="0" fromWordArt="0" anchor="t" anchorCtr="0" forceAA="0" compatLnSpc="1">
+                        <a:prstTxWarp prst="textNoShape">
+                          <a:avLst/>
+                        </a:prstTxWarp>
+                        <a:noAutofit/>
+                      </wps:bodyPr>
+                    </wps:wsp>
+                  </a:graphicData>
+                </a:graphic>
+                <wp14:sizeRelH relativeFrom="margin">
+                  <wp14:pctWidth>0</wp14:pctWidth>
+                </wp14:sizeRelH>
+              </wp:anchor>
+            </w:drawing>
+          </mc:Choice>
+          <mc:Fallback>
+            <w:pict>
+              <v:shape id="Text Box 20" o:spid="_x0000_s1031" type="#_x0000_t202" style="position:absolute;margin-left:27pt;margin-top:22pt;width:1in;height:18pt;z-index:251667456;visibility:visible;mso-wrap-style:square;mso-width-percent:0;mso-wrap-distance-left:9pt;mso-wrap-distance-top:0;mso-wrap-distance-right:9pt;mso-wrap-distance-bottom:0;mso-position-horizontal:absolute;mso-position-horizontal-relative:text;mso-position-vertical:absolute;mso-position-vertical-relative:text;mso-width-percent:0;mso-width-relative:margin;v-text-anchor:top" o:gfxdata="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" filled="f" stroked="f">
+                <v:textbox>
+                  <w:txbxContent>
+                    <w:p>
+                      <w:pPr>
+                        <w:rPr>
+                          <w:b/>
+                        </w:rPr>
+                      </w:pPr>
+                      <w:r>
+                        <w:rPr>
+                          <w:b/>
+                        </w:rPr>
+                        <w:t>SC = 0.08</w:t>
+                      </w:r>
+                      <w:r>
+                        <w:rPr>
+                          <w:b/>
+                        </w:rPr>
+                        <w:t>5</w:t>
+                      </w:r>
+                    </w:p>
+                  </w:txbxContent>
+                </v:textbox>
+              </v:shape>
+            </w:pict>
+          </mc:Fallback>
+        </mc:AlternateContent>
+      </w:r>
+      <w:r>
+        <w:rPr>
+          <w:noProof/>
+        </w:rPr>
         <w:drawing>
-          <wp:inline distT="0" distB="0" distL="0" distR="0" wp14:anchorId="4CF9A6F5" wp14:editId="42F6CF43">
+          <wp:inline distT="0" distB="0" distL="0" distR="0" wp14:anchorId="4CF9A6F5" wp14:editId="081958FD">
             <wp:extent cx="3478683" cy="2284639"/>
             <wp:effectExtent l="0" t="0" r="1270" b="1905"/>
             <wp:docPr id="11" name="Picture 3"/>
@@ -2655,67 +3511,59 @@
       </w:r>
     </w:p>
     <w:p>
-      <w:bookmarkStart w:id="6" w:name="_GoBack"/>
+      <w:pPr>
+        <w:pStyle w:val="Caption"/>
+      </w:pPr>
+      <w:bookmarkStart w:id="6" w:name="_Ref308191303"/>
+      <w:r>
+        <w:t xml:space="preserve">Figure </w:t>
+      </w:r>
+      <w:fldSimple w:instr=" SEQ Figure \* ARABIC ">
+        <w:r>
+          <w:rPr>
+            <w:noProof/>
+          </w:rPr>
+          <w:t>7</w:t>
+        </w:r>
+      </w:fldSimple>
       <w:bookmarkEnd w:id="6"/>
-    </w:p>
-    <w:p>
-      <w:pPr>
-        <w:autoSpaceDE w:val="0"/>
-        <w:autoSpaceDN w:val="0"/>
-        <w:adjustRightInd w:val="0"/>
-        <w:spacing w:after="0" w:line="240" w:lineRule="auto"/>
-        <w:rPr>
-          <w:color w:val="FF0000"/>
-          <w:lang w:eastAsia="zh-CN"/>
-        </w:rPr>
-      </w:pPr>
-      <w:r>
-        <w:rPr>
-          <w:color w:val="FF0000"/>
-          <w:lang w:eastAsia="zh-CN"/>
-        </w:rPr>
-        <w:t>Bin Yan: Could you explain getTfidf() and getSVD() a little bit?</w:t>
-      </w:r>
-    </w:p>
-    <w:p>
-      <w:pPr>
-        <w:autoSpaceDE w:val="0"/>
-        <w:autoSpaceDN w:val="0"/>
-        <w:adjustRightInd w:val="0"/>
-        <w:spacing w:after="0" w:line="240" w:lineRule="auto"/>
-        <w:rPr>
-          <w:lang w:eastAsia="zh-CN"/>
-        </w:rPr>
-      </w:pPr>
-      <w:r>
-        <w:rPr>
-          <w:lang w:eastAsia="zh-CN"/>
-        </w:rPr>
-        <w:t>We use K-means as one of the clustering techniques. In our K-means, we use k-means++ to initialize the clusters, the max iterations is set to be 500, number of time the k-means algorithm will be run is 5.</w:t>
-      </w:r>
-    </w:p>
-    <w:p>
-      <w:pPr>
-        <w:autoSpaceDE w:val="0"/>
-        <w:autoSpaceDN w:val="0"/>
-        <w:adjustRightInd w:val="0"/>
-        <w:spacing w:after="0" w:line="240" w:lineRule="auto"/>
-        <w:rPr>
-          <w:lang w:eastAsia="zh-CN"/>
-        </w:rPr>
-      </w:pPr>
-      <w:r>
-        <w:rPr>
-          <w:lang w:eastAsia="zh-CN"/>
-        </w:rPr>
-        <w:t xml:space="preserve">We use Affinity Propagation as one of the clustering techniques. In our Affinity Propagation, </w:t>
-      </w:r>
-      <w:r>
-        <w:rPr>
-          <w:lang w:eastAsia="zh-CN"/>
-        </w:rPr>
-        <w:t>the maximum iterations is set to be 1000.</w:t>
-      </w:r>
+      <w:r>
+        <w:t xml:space="preserve"> </w:t>
+      </w:r>
+      <w:r>
+        <w:t>Clustering results of different methods</w:t>
+      </w:r>
+      <w:r>
+        <w:t xml:space="preserve">  (SC: </w:t>
+      </w:r>
+      <w:r>
+        <w:t>S</w:t>
+      </w:r>
+      <w:r>
+        <w:t>ilhouette coefficient)</w:t>
+      </w:r>
+    </w:p>
+    <w:p>
+      <w:r>
+        <w:t xml:space="preserve">According to the </w:t>
+      </w:r>
+      <w:r>
+        <w:t xml:space="preserve">Silhouette coefficient, the spectral clustering is ruled </w:t>
+      </w:r>
+      <w:r>
+        <w:t>out,</w:t>
+      </w:r>
+      <w:r>
+        <w:t xml:space="preserve"> </w:t>
+      </w:r>
+      <w:r>
+        <w:t>as the average Silhouette coefficient is really low.</w:t>
+      </w:r>
+      <w:r>
+        <w:t xml:space="preserve"> </w:t>
+      </w:r>
+      <w:bookmarkStart w:id="7" w:name="_GoBack"/>
+      <w:bookmarkEnd w:id="7"/>
     </w:p>
     <w:p>
       <w:pPr>
@@ -2765,6 +3613,117 @@
       </w:r>
       <w:r>
         <w:t xml:space="preserve"> What did you conclude about the authorship?</w:t>
+      </w:r>
+    </w:p>
+    <w:p>
+      <w:r>
+        <w:rPr>
+          <w:noProof/>
+        </w:rPr>
+        <w:drawing>
+          <wp:inline distT="0" distB="0" distL="0" distR="0" wp14:anchorId="5B7F8802" wp14:editId="7B337830">
+            <wp:extent cx="2824843" cy="2284095"/>
+            <wp:effectExtent l="0" t="0" r="0" b="1905"/>
+            <wp:docPr id="24" name="Picture 3"/>
+            <wp:cNvGraphicFramePr>
+              <a:graphicFrameLocks xmlns:a="http://schemas.openxmlformats.org/drawingml/2006/main" noChangeAspect="1"/>
+            </wp:cNvGraphicFramePr>
+            <a:graphic xmlns:a="http://schemas.openxmlformats.org/drawingml/2006/main">
+              <a:graphicData uri="http://schemas.openxmlformats.org/drawingml/2006/picture">
+                <pic:pic xmlns:pic="http://schemas.openxmlformats.org/drawingml/2006/picture">
+                  <pic:nvPicPr>
+                    <pic:cNvPr id="0" name="Picture 3"/>
+                    <pic:cNvPicPr>
+                      <a:picLocks noChangeAspect="1" noChangeArrowheads="1"/>
+                    </pic:cNvPicPr>
+                  </pic:nvPicPr>
+                  <pic:blipFill rotWithShape="1">
+                    <a:blip r:embed="rId25">
+                      <a:extLst>
+                        <a:ext uri="{28A0092B-C50C-407E-A947-70E740481C1C}">
+                          <a14:useLocalDpi xmlns:a14="http://schemas.microsoft.com/office/drawing/2010/main" val="0"/>
+                        </a:ext>
+                      </a:extLst>
+                    </a:blip>
+                    <a:srcRect r="18776"/>
+                    <a:stretch/>
+                  </pic:blipFill>
+                  <pic:spPr bwMode="auto">
+                    <a:xfrm>
+                      <a:off x="0" y="0"/>
+                      <a:ext cx="2828031" cy="2286673"/>
+                    </a:xfrm>
+                    <a:prstGeom prst="rect">
+                      <a:avLst/>
+                    </a:prstGeom>
+                    <a:noFill/>
+                    <a:ln>
+                      <a:noFill/>
+                    </a:ln>
+                    <a:extLst>
+                      <a:ext uri="{53640926-AAD7-44d8-BBD7-CCE9431645EC}">
+                        <a14:shadowObscured xmlns:a14="http://schemas.microsoft.com/office/drawing/2010/main"/>
+                      </a:ext>
+                    </a:extLst>
+                  </pic:spPr>
+                </pic:pic>
+              </a:graphicData>
+            </a:graphic>
+          </wp:inline>
+        </w:drawing>
+      </w:r>
+      <w:r>
+        <w:rPr>
+          <w:noProof/>
+        </w:rPr>
+        <w:drawing>
+          <wp:inline distT="0" distB="0" distL="0" distR="0" wp14:anchorId="44E22BE2" wp14:editId="7DFBD97B">
+            <wp:extent cx="3771182" cy="2347807"/>
+            <wp:effectExtent l="0" t="0" r="0" b="0"/>
+            <wp:docPr id="23" name="Picture 2"/>
+            <wp:cNvGraphicFramePr>
+              <a:graphicFrameLocks xmlns:a="http://schemas.openxmlformats.org/drawingml/2006/main" noChangeAspect="1"/>
+            </wp:cNvGraphicFramePr>
+            <a:graphic xmlns:a="http://schemas.openxmlformats.org/drawingml/2006/main">
+              <a:graphicData uri="http://schemas.openxmlformats.org/drawingml/2006/picture">
+                <pic:pic xmlns:pic="http://schemas.openxmlformats.org/drawingml/2006/picture">
+                  <pic:nvPicPr>
+                    <pic:cNvPr id="0" name="Picture 2"/>
+                    <pic:cNvPicPr>
+                      <a:picLocks noChangeAspect="1" noChangeArrowheads="1"/>
+                    </pic:cNvPicPr>
+                  </pic:nvPicPr>
+                  <pic:blipFill>
+                    <a:blip r:embed="rId26">
+                      <a:extLst>
+                        <a:ext uri="{28A0092B-C50C-407E-A947-70E740481C1C}">
+                          <a14:useLocalDpi xmlns:a14="http://schemas.microsoft.com/office/drawing/2010/main" val="0"/>
+                        </a:ext>
+                      </a:extLst>
+                    </a:blip>
+                    <a:srcRect/>
+                    <a:stretch>
+                      <a:fillRect/>
+                    </a:stretch>
+                  </pic:blipFill>
+                  <pic:spPr bwMode="auto">
+                    <a:xfrm>
+                      <a:off x="0" y="0"/>
+                      <a:ext cx="3771577" cy="2348053"/>
+                    </a:xfrm>
+                    <a:prstGeom prst="rect">
+                      <a:avLst/>
+                    </a:prstGeom>
+                    <a:noFill/>
+                    <a:ln>
+                      <a:noFill/>
+                    </a:ln>
+                  </pic:spPr>
+                </pic:pic>
+              </a:graphicData>
+            </a:graphic>
+          </wp:inline>
+        </w:drawing>
       </w:r>
     </w:p>
     <w:p>
@@ -2786,8 +3745,8 @@
       </w:pPr>
     </w:p>
     <w:sectPr>
-      <w:footerReference w:type="even" r:id="rId26"/>
-      <w:footerReference w:type="default" r:id="rId27"/>
+      <w:footerReference w:type="even" r:id="rId27"/>
+      <w:footerReference w:type="default" r:id="rId28"/>
       <w:pgSz w:w="12240" w:h="15840"/>
       <w:pgMar w:top="720" w:right="720" w:bottom="720" w:left="720" w:header="720" w:footer="720" w:gutter="0"/>
       <w:cols w:space="720"/>
@@ -2891,8 +3850,9 @@
     <w:r>
       <w:rPr>
         <w:rStyle w:val="PageNumber"/>
+        <w:noProof/>
       </w:rPr>
-      <w:t>6</w:t>
+      <w:t>1</w:t>
     </w:r>
     <w:r>
       <w:rPr>
@@ -2977,6 +3937,25 @@
           <w:szCs w:val="20"/>
         </w:rPr>
         <w:t xml:space="preserve"> Selman, S., &amp; Husagic-Selman, A. (2011). Multilayered feedforward neural networks as a tool for distinction of the authors of texts. In Information, Communication and Automation Technologies (ICAT), 2011 XXIII International Symposium on (pp. 1-6). IEEE.</w:t>
+      </w:r>
+    </w:p>
+  </w:footnote>
+  <w:footnote w:id="3">
+    <w:p>
+      <w:pPr>
+        <w:pStyle w:val="FootnoteText"/>
+      </w:pPr>
+      <w:r>
+        <w:rPr>
+          <w:rStyle w:val="FootnoteReference"/>
+        </w:rPr>
+        <w:footnoteRef/>
+      </w:r>
+      <w:r>
+        <w:t xml:space="preserve"> </w:t>
+      </w:r>
+      <w:r>
+        <w:t>http://scikit-learn.org/stable/modules/generated/sklearn.metrics.silhouette_score.html</w:t>
       </w:r>
     </w:p>
   </w:footnote>
@@ -4231,6 +5210,16 @@
       <w:szCs w:val="20"/>
     </w:rPr>
   </w:style>
+  <w:style w:type="character" w:customStyle="1" w:styleId="pre">
+    <w:name w:val="pre"/>
+    <w:basedOn w:val="DefaultParagraphFont"/>
+    <w:rsid w:val="00570242"/>
+  </w:style>
+  <w:style w:type="character" w:customStyle="1" w:styleId="apple-converted-space">
+    <w:name w:val="apple-converted-space"/>
+    <w:basedOn w:val="DefaultParagraphFont"/>
+    <w:rsid w:val="00570242"/>
+  </w:style>
 </w:styles>
 </file>
 
@@ -4835,6 +5824,16 @@
       <w:szCs w:val="20"/>
     </w:rPr>
   </w:style>
+  <w:style w:type="character" w:customStyle="1" w:styleId="pre">
+    <w:name w:val="pre"/>
+    <w:basedOn w:val="DefaultParagraphFont"/>
+    <w:rsid w:val="00570242"/>
+  </w:style>
+  <w:style w:type="character" w:customStyle="1" w:styleId="apple-converted-space">
+    <w:name w:val="apple-converted-space"/>
+    <w:basedOn w:val="DefaultParagraphFont"/>
+    <w:rsid w:val="00570242"/>
+  </w:style>
 </w:styles>
 </file>
 
@@ -5100,11 +6099,11 @@
           <c:showBubbleSize val="0"/>
         </c:dLbls>
         <c:gapWidth val="150"/>
-        <c:axId val="-2125871064"/>
-        <c:axId val="-2125869304"/>
+        <c:axId val="-2134252632"/>
+        <c:axId val="-2108790920"/>
       </c:barChart>
       <c:catAx>
-        <c:axId val="-2125871064"/>
+        <c:axId val="-2134252632"/>
         <c:scaling>
           <c:orientation val="minMax"/>
         </c:scaling>
@@ -5143,7 +6142,7 @@
             <a:endParaRPr lang="en-US"/>
           </a:p>
         </c:txPr>
-        <c:crossAx val="-2125869304"/>
+        <c:crossAx val="-2108790920"/>
         <c:crosses val="autoZero"/>
         <c:auto val="1"/>
         <c:lblAlgn val="ctr"/>
@@ -5151,7 +6150,7 @@
         <c:noMultiLvlLbl val="0"/>
       </c:catAx>
       <c:valAx>
-        <c:axId val="-2125869304"/>
+        <c:axId val="-2108790920"/>
         <c:scaling>
           <c:orientation val="minMax"/>
         </c:scaling>
@@ -5172,7 +6171,7 @@
             <a:endParaRPr lang="en-US"/>
           </a:p>
         </c:txPr>
-        <c:crossAx val="-2125871064"/>
+        <c:crossAx val="-2134252632"/>
         <c:crosses val="autoZero"/>
         <c:crossBetween val="between"/>
       </c:valAx>
@@ -5531,7 +6530,7 @@
 </file>
 
 <file path=customXml/itemProps1.xml><?xml version="1.0" encoding="utf-8"?>
-<ds:datastoreItem xmlns:ds="http://schemas.openxmlformats.org/officeDocument/2006/customXml" ds:itemID="{59964B40-6F82-4F4D-B503-383C2E396C5F}">
+<ds:datastoreItem xmlns:ds="http://schemas.openxmlformats.org/officeDocument/2006/customXml" ds:itemID="{2650602F-B722-0F43-ABB2-811B024D2441}">
   <ds:schemaRefs>
     <ds:schemaRef ds:uri="http://schemas.openxmlformats.org/officeDocument/2006/bibliography"/>
   </ds:schemaRefs>

</xml_diff>